<commit_message>
Edit template and exporting
</commit_message>
<xml_diff>
--- a/lib/assets/template-2014-06-09.docx
+++ b/lib/assets/template-2014-06-09.docx
@@ -24,6 +24,222 @@
     </w:p>
     <w:p>
       <w:pPr>
+        <w:pStyle w:val="style65"/>
+        <w:spacing w:after="0" w:before="0"/>
+        <w:contextualSpacing w:val="false"/>
+        <w:rPr/>
+      </w:pPr>
+      <w:r>
+        <w:rPr/>
+      </w:r>
+    </w:p>
+    <w:p>
+      <w:pPr>
+        <w:pStyle w:val="style65"/>
+        <w:spacing w:after="0" w:before="0"/>
+        <w:contextualSpacing w:val="false"/>
+        <w:rPr>
+          <w:rFonts w:ascii="Goudy Old Style" w:hAnsi="Goudy Old Style"/>
+          <w:b w:val="false"/>
+          <w:bCs w:val="false"/>
+          <w:color w:val="000000"/>
+        </w:rPr>
+      </w:pPr>
+      <w:r>
+        <w:rPr>
+          <w:rFonts w:ascii="Goudy Old Style" w:hAnsi="Goudy Old Style"/>
+          <w:b w:val="false"/>
+          <w:bCs w:val="false"/>
+          <w:color w:val="000000"/>
+        </w:rPr>
+        <w:t>by the Metropolitan Area Planning Council (</w:t>
+      </w:r>
+      <w:hyperlink r:id="rId2">
+        <w:r>
+          <w:rPr>
+            <w:rStyle w:val="style42"/>
+            <w:rFonts w:ascii="Goudy Old Style" w:hAnsi="Goudy Old Style"/>
+            <w:b w:val="false"/>
+            <w:bCs w:val="false"/>
+            <w:color w:val="000000"/>
+          </w:rPr>
+          <w:t>http://mapc.org</w:t>
+        </w:r>
+      </w:hyperlink>
+      <w:r>
+        <w:rPr>
+          <w:rFonts w:ascii="Goudy Old Style" w:hAnsi="Goudy Old Style"/>
+          <w:b w:val="false"/>
+          <w:bCs w:val="false"/>
+          <w:color w:val="000000"/>
+        </w:rPr>
+        <w:t>)</w:t>
+      </w:r>
+    </w:p>
+    <w:p>
+      <w:pPr>
+        <w:pStyle w:val="style65"/>
+        <w:spacing w:after="0" w:before="0"/>
+        <w:contextualSpacing w:val="false"/>
+        <w:rPr>
+          <w:rFonts w:ascii="Goudy Old Style" w:hAnsi="Goudy Old Style"/>
+          <w:b w:val="false"/>
+          <w:bCs w:val="false"/>
+          <w:color w:val="000000"/>
+        </w:rPr>
+      </w:pPr>
+      <w:r>
+        <w:rPr>
+          <w:rFonts w:ascii="Goudy Old Style" w:hAnsi="Goudy Old Style"/>
+          <w:b w:val="false"/>
+          <w:bCs w:val="false"/>
+          <w:color w:val="000000"/>
+        </w:rPr>
+        <w:t>Generated on #{date} via Housing MA (</w:t>
+      </w:r>
+      <w:hyperlink r:id="rId3">
+        <w:r>
+          <w:rPr>
+            <w:rStyle w:val="style42"/>
+            <w:rFonts w:ascii="Goudy Old Style" w:hAnsi="Goudy Old Style"/>
+            <w:b w:val="false"/>
+            <w:bCs w:val="false"/>
+            <w:color w:val="000000"/>
+          </w:rPr>
+          <w:t>http://housing.ma</w:t>
+        </w:r>
+      </w:hyperlink>
+      <w:r>
+        <w:rPr>
+          <w:rFonts w:ascii="Goudy Old Style" w:hAnsi="Goudy Old Style"/>
+          <w:b w:val="false"/>
+          <w:bCs w:val="false"/>
+          <w:color w:val="000000"/>
+        </w:rPr>
+        <w:t>)</w:t>
+      </w:r>
+    </w:p>
+    <w:p>
+      <w:pPr>
+        <w:pStyle w:val="style65"/>
+        <w:spacing w:after="0" w:before="0"/>
+        <w:contextualSpacing w:val="false"/>
+        <w:rPr/>
+      </w:pPr>
+      <w:r>
+        <w:rPr/>
+      </w:r>
+    </w:p>
+    <w:p>
+      <w:pPr>
+        <w:pStyle w:val="style65"/>
+        <w:spacing w:after="0" w:before="0"/>
+        <w:contextualSpacing w:val="false"/>
+        <w:rPr>
+          <w:rFonts w:ascii="Goudy Old Style" w:hAnsi="Goudy Old Style"/>
+          <w:b w:val="false"/>
+          <w:bCs w:val="false"/>
+          <w:color w:val="000000"/>
+        </w:rPr>
+      </w:pPr>
+      <w:r>
+        <w:rPr>
+          <w:rFonts w:ascii="Goudy Old Style" w:hAnsi="Goudy Old Style"/>
+          <w:b w:val="false"/>
+          <w:bCs w:val="false"/>
+          <w:color w:val="000000"/>
+        </w:rPr>
+        <w:t xml:space="preserve">This work is released under a Creative Commons license which requires appropriate citation to the Metropolitan Area Planning Council in derivative works. We recommend including a citation in your sources or appendix, for example: </w:t>
+      </w:r>
+    </w:p>
+    <w:p>
+      <w:pPr>
+        <w:pStyle w:val="style65"/>
+        <w:spacing w:after="0" w:before="0"/>
+        <w:contextualSpacing w:val="false"/>
+        <w:rPr/>
+      </w:pPr>
+      <w:r>
+        <w:rPr/>
+      </w:r>
+    </w:p>
+    <w:p>
+      <w:pPr>
+        <w:pStyle w:val="style65"/>
+        <w:spacing w:after="0" w:before="0"/>
+        <w:contextualSpacing w:val="false"/>
+        <w:rPr>
+          <w:rFonts w:ascii="Goudy Old Style" w:hAnsi="Goudy Old Style"/>
+          <w:b w:val="false"/>
+          <w:bCs w:val="false"/>
+          <w:color w:val="000000"/>
+        </w:rPr>
+      </w:pPr>
+      <w:r>
+        <w:rPr>
+          <w:rFonts w:ascii="Goudy Old Style" w:hAnsi="Goudy Old Style"/>
+          <w:b w:val="false"/>
+          <w:bCs w:val="false"/>
+          <w:color w:val="000000"/>
+        </w:rPr>
+        <w:t xml:space="preserve">Metropolitan Area Planning Council. </w:t>
+      </w:r>
+      <w:r>
+        <w:rPr>
+          <w:rFonts w:ascii="Goudy Old Style" w:hAnsi="Goudy Old Style"/>
+          <w:b w:val="false"/>
+          <w:bCs w:val="false"/>
+          <w:i/>
+          <w:iCs/>
+          <w:color w:val="000000"/>
+        </w:rPr>
+        <w:t>Basic Housing Needs Assessment for #{@report.muni}</w:t>
+      </w:r>
+      <w:r>
+        <w:rPr>
+          <w:rFonts w:ascii="Goudy Old Style" w:hAnsi="Goudy Old Style"/>
+          <w:b w:val="false"/>
+          <w:bCs w:val="false"/>
+          <w:color w:val="000000"/>
+        </w:rPr>
+        <w:t>. Housing MA. Web. #{date}. &lt;#{url}&gt;.</w:t>
+      </w:r>
+    </w:p>
+    <w:p>
+      <w:pPr>
+        <w:pStyle w:val="style65"/>
+        <w:spacing w:after="0" w:before="0"/>
+        <w:contextualSpacing w:val="false"/>
+        <w:rPr/>
+      </w:pPr>
+      <w:r>
+        <w:rPr/>
+      </w:r>
+    </w:p>
+    <w:p>
+      <w:pPr>
+        <w:pStyle w:val="style65"/>
+        <w:spacing w:after="0" w:before="0"/>
+        <w:contextualSpacing w:val="false"/>
+        <w:rPr>
+          <w:rFonts w:ascii="Goudy Old Style" w:hAnsi="Goudy Old Style"/>
+          <w:b w:val="false"/>
+          <w:bCs w:val="false"/>
+          <w:color w:val="000000"/>
+        </w:rPr>
+      </w:pPr>
+      <w:r>
+        <w:rPr>
+          <w:rFonts w:ascii="Goudy Old Style" w:hAnsi="Goudy Old Style"/>
+          <w:b w:val="false"/>
+          <w:bCs w:val="false"/>
+          <w:color w:val="000000"/>
+        </w:rPr>
+        <w:t>For more information on the license and on proper citation, see http://housing.ma/terms.</w:t>
+      </w:r>
+    </w:p>
+    <w:p>
+      <w:pPr>
         <w:pStyle w:val="style1"/>
         <w:rPr>
           <w:b w:val="false"/>
@@ -46,24 +262,24 @@
     </w:p>
     <w:p>
       <w:pPr>
-        <w:pStyle w:val="style61"/>
-        <w:rPr>
-          <w:rFonts w:ascii="Goudy Old Style" w:hAnsi="Goudy Old Style"/>
-          <w:sz w:val="26"/>
-          <w:szCs w:val="26"/>
-        </w:rPr>
-      </w:pPr>
-      <w:r>
-        <w:rPr>
-          <w:rFonts w:ascii="Goudy Old Style" w:hAnsi="Goudy Old Style"/>
-          <w:sz w:val="26"/>
-          <w:szCs w:val="26"/>
-        </w:rPr>
-      </w:r>
-    </w:p>
-    <w:p>
-      <w:pPr>
-        <w:pStyle w:val="style61"/>
+        <w:pStyle w:val="style65"/>
+        <w:rPr>
+          <w:rFonts w:ascii="Goudy Old Style" w:hAnsi="Goudy Old Style"/>
+          <w:sz w:val="26"/>
+          <w:szCs w:val="26"/>
+        </w:rPr>
+      </w:pPr>
+      <w:r>
+        <w:rPr>
+          <w:rFonts w:ascii="Goudy Old Style" w:hAnsi="Goudy Old Style"/>
+          <w:sz w:val="26"/>
+          <w:szCs w:val="26"/>
+        </w:rPr>
+      </w:r>
+    </w:p>
+    <w:p>
+      <w:pPr>
+        <w:pStyle w:val="style65"/>
         <w:rPr>
           <w:rFonts w:ascii="Goudy Old Style" w:hAnsi="Goudy Old Style"/>
           <w:b w:val="false"/>
@@ -83,7 +299,7 @@
     </w:p>
     <w:p>
       <w:pPr>
-        <w:pStyle w:val="style61"/>
+        <w:pStyle w:val="style65"/>
         <w:rPr>
           <w:rFonts w:ascii="Goudy Old Style" w:hAnsi="Goudy Old Style"/>
           <w:b w:val="false"/>
@@ -103,7 +319,7 @@
     </w:p>
     <w:p>
       <w:pPr>
-        <w:pStyle w:val="style61"/>
+        <w:pStyle w:val="style65"/>
         <w:rPr>
           <w:rFonts w:ascii="Goudy Old Style" w:hAnsi="Goudy Old Style"/>
           <w:b w:val="false"/>
@@ -123,7 +339,7 @@
     </w:p>
     <w:p>
       <w:pPr>
-        <w:pStyle w:val="style61"/>
+        <w:pStyle w:val="style65"/>
         <w:rPr>
           <w:rFonts w:ascii="Goudy Old Style" w:hAnsi="Goudy Old Style"/>
           <w:b w:val="false"/>
@@ -143,7 +359,7 @@
     </w:p>
     <w:p>
       <w:pPr>
-        <w:pStyle w:val="style61"/>
+        <w:pStyle w:val="style65"/>
         <w:rPr/>
       </w:pPr>
       <w:r>
@@ -154,7 +370,6 @@
       <w:pPr>
         <w:pStyle w:val="style2"/>
         <w:rPr>
-          <w:rFonts w:ascii="Goudy Old Style" w:hAnsi="Goudy Old Style"/>
           <w:b w:val="false"/>
           <w:bCs w:val="false"/>
           <w:color w:val="000000"/>
@@ -164,7 +379,6 @@
       </w:pPr>
       <w:r>
         <w:rPr>
-          <w:rFonts w:ascii="Goudy Old Style" w:hAnsi="Goudy Old Style"/>
           <w:b w:val="false"/>
           <w:bCs w:val="false"/>
           <w:color w:val="000000"/>
@@ -176,22 +390,22 @@
     </w:p>
     <w:p>
       <w:pPr>
-        <w:pStyle w:val="style61"/>
-        <w:rPr>
-          <w:sz w:val="26"/>
-          <w:szCs w:val="26"/>
-        </w:rPr>
-      </w:pPr>
-      <w:r>
-        <w:rPr>
-          <w:sz w:val="26"/>
-          <w:szCs w:val="26"/>
-        </w:rPr>
-      </w:r>
-    </w:p>
-    <w:p>
-      <w:pPr>
-        <w:pStyle w:val="style61"/>
+        <w:pStyle w:val="style65"/>
+        <w:rPr>
+          <w:sz w:val="26"/>
+          <w:szCs w:val="26"/>
+        </w:rPr>
+      </w:pPr>
+      <w:r>
+        <w:rPr>
+          <w:sz w:val="26"/>
+          <w:szCs w:val="26"/>
+        </w:rPr>
+      </w:r>
+    </w:p>
+    <w:p>
+      <w:pPr>
+        <w:pStyle w:val="style65"/>
         <w:rPr>
           <w:rFonts w:ascii="Goudy Old Style" w:hAnsi="Goudy Old Style"/>
           <w:b w:val="false"/>
@@ -215,7 +429,7 @@
     </w:p>
     <w:p>
       <w:pPr>
-        <w:pStyle w:val="style61"/>
+        <w:pStyle w:val="style65"/>
         <w:rPr>
           <w:rFonts w:ascii="Goudy Old Style" w:hAnsi="Goudy Old Style"/>
           <w:b w:val="false"/>
@@ -239,7 +453,7 @@
     </w:p>
     <w:p>
       <w:pPr>
-        <w:pStyle w:val="style61"/>
+        <w:pStyle w:val="style65"/>
         <w:rPr>
           <w:rFonts w:ascii="Goudy Old Style" w:hAnsi="Goudy Old Style"/>
           <w:b w:val="false"/>
@@ -263,7 +477,7 @@
     </w:p>
     <w:p>
       <w:pPr>
-        <w:pStyle w:val="style67"/>
+        <w:pStyle w:val="style71"/>
         <w:spacing w:after="240" w:before="480"/>
         <w:contextualSpacing w:val="false"/>
         <w:jc w:val="left"/>
@@ -290,7 +504,7 @@
     </w:p>
     <w:p>
       <w:pPr>
-        <w:pStyle w:val="style67"/>
+        <w:pStyle w:val="style71"/>
         <w:spacing w:after="240" w:before="480"/>
         <w:contextualSpacing w:val="false"/>
         <w:jc w:val="left"/>
@@ -317,7 +531,7 @@
     </w:p>
     <w:p>
       <w:pPr>
-        <w:pStyle w:val="style67"/>
+        <w:pStyle w:val="style71"/>
         <w:spacing w:after="240" w:before="480"/>
         <w:contextualSpacing w:val="false"/>
         <w:jc w:val="left"/>
@@ -344,7 +558,7 @@
     </w:p>
     <w:p>
       <w:pPr>
-        <w:pStyle w:val="style67"/>
+        <w:pStyle w:val="style71"/>
         <w:spacing w:after="240" w:before="480"/>
         <w:contextualSpacing w:val="false"/>
         <w:jc w:val="left"/>
@@ -419,7 +633,7 @@
     </w:p>
     <w:p>
       <w:pPr>
-        <w:pStyle w:val="style67"/>
+        <w:pStyle w:val="style71"/>
         <w:spacing w:after="240" w:before="480"/>
         <w:contextualSpacing w:val="false"/>
         <w:jc w:val="left"/>
@@ -446,7 +660,7 @@
     </w:p>
     <w:p>
       <w:pPr>
-        <w:pStyle w:val="style67"/>
+        <w:pStyle w:val="style71"/>
         <w:spacing w:after="240" w:before="480"/>
         <w:contextualSpacing w:val="false"/>
         <w:jc w:val="left"/>
@@ -473,7 +687,7 @@
     </w:p>
     <w:p>
       <w:pPr>
-        <w:pStyle w:val="style67"/>
+        <w:pStyle w:val="style71"/>
         <w:spacing w:after="240" w:before="480"/>
         <w:contextualSpacing w:val="false"/>
         <w:jc w:val="left"/>
@@ -500,7 +714,7 @@
     </w:p>
     <w:p>
       <w:pPr>
-        <w:pStyle w:val="style67"/>
+        <w:pStyle w:val="style71"/>
         <w:spacing w:after="240" w:before="480"/>
         <w:contextualSpacing w:val="false"/>
         <w:jc w:val="left"/>
@@ -538,23 +752,23 @@
     </w:p>
     <w:p>
       <w:pPr>
-        <w:pStyle w:val="style67"/>
-        <w:spacing w:after="240" w:before="480"/>
-        <w:contextualSpacing w:val="false"/>
-        <w:jc w:val="left"/>
-        <w:rPr>
-          <w:rFonts w:ascii="Goudy Old Style" w:hAnsi="Goudy Old Style"/>
-        </w:rPr>
-      </w:pPr>
-      <w:r>
-        <w:rPr>
-          <w:rFonts w:ascii="Goudy Old Style" w:hAnsi="Goudy Old Style"/>
-        </w:rPr>
-      </w:r>
-    </w:p>
-    <w:p>
-      <w:pPr>
-        <w:pStyle w:val="style67"/>
+        <w:pStyle w:val="style71"/>
+        <w:spacing w:after="240" w:before="480"/>
+        <w:contextualSpacing w:val="false"/>
+        <w:jc w:val="left"/>
+        <w:rPr>
+          <w:rFonts w:ascii="Goudy Old Style" w:hAnsi="Goudy Old Style"/>
+        </w:rPr>
+      </w:pPr>
+      <w:r>
+        <w:rPr>
+          <w:rFonts w:ascii="Goudy Old Style" w:hAnsi="Goudy Old Style"/>
+        </w:rPr>
+      </w:r>
+    </w:p>
+    <w:p>
+      <w:pPr>
+        <w:pStyle w:val="style71"/>
         <w:spacing w:after="240" w:before="480"/>
         <w:contextualSpacing w:val="false"/>
         <w:jc w:val="left"/>
@@ -581,7 +795,7 @@
     </w:p>
     <w:p>
       <w:pPr>
-        <w:pStyle w:val="style67"/>
+        <w:pStyle w:val="style71"/>
         <w:spacing w:after="240" w:before="480"/>
         <w:contextualSpacing w:val="false"/>
         <w:jc w:val="left"/>
@@ -608,7 +822,7 @@
     </w:p>
     <w:p>
       <w:pPr>
-        <w:pStyle w:val="style67"/>
+        <w:pStyle w:val="style71"/>
         <w:spacing w:after="240" w:before="480"/>
         <w:contextualSpacing w:val="false"/>
         <w:jc w:val="left"/>
@@ -635,7 +849,7 @@
     </w:p>
     <w:p>
       <w:pPr>
-        <w:pStyle w:val="style67"/>
+        <w:pStyle w:val="style71"/>
         <w:spacing w:after="240" w:before="480"/>
         <w:contextualSpacing w:val="false"/>
         <w:jc w:val="left"/>
@@ -662,7 +876,7 @@
     </w:p>
     <w:p>
       <w:pPr>
-        <w:pStyle w:val="style67"/>
+        <w:pStyle w:val="style71"/>
         <w:spacing w:after="240" w:before="480"/>
         <w:contextualSpacing w:val="false"/>
         <w:jc w:val="left"/>
@@ -713,7 +927,7 @@
     </w:p>
     <w:p>
       <w:pPr>
-        <w:pStyle w:val="style67"/>
+        <w:pStyle w:val="style71"/>
         <w:spacing w:after="240" w:before="480"/>
         <w:contextualSpacing w:val="false"/>
         <w:jc w:val="left"/>
@@ -740,7 +954,7 @@
     </w:p>
     <w:p>
       <w:pPr>
-        <w:pStyle w:val="style67"/>
+        <w:pStyle w:val="style71"/>
         <w:numPr>
           <w:ilvl w:val="0"/>
           <w:numId w:val="2"/>
@@ -785,7 +999,7 @@
     </w:p>
     <w:p>
       <w:pPr>
-        <w:pStyle w:val="style67"/>
+        <w:pStyle w:val="style71"/>
         <w:numPr>
           <w:ilvl w:val="0"/>
           <w:numId w:val="2"/>
@@ -816,7 +1030,7 @@
     </w:p>
     <w:p>
       <w:pPr>
-        <w:pStyle w:val="style67"/>
+        <w:pStyle w:val="style71"/>
         <w:numPr>
           <w:ilvl w:val="0"/>
           <w:numId w:val="2"/>
@@ -847,7 +1061,7 @@
     </w:p>
     <w:p>
       <w:pPr>
-        <w:pStyle w:val="style67"/>
+        <w:pStyle w:val="style71"/>
         <w:numPr>
           <w:ilvl w:val="0"/>
           <w:numId w:val="2"/>
@@ -902,7 +1116,7 @@
     </w:p>
     <w:p>
       <w:pPr>
-        <w:pStyle w:val="style67"/>
+        <w:pStyle w:val="style71"/>
         <w:numPr>
           <w:ilvl w:val="0"/>
           <w:numId w:val="2"/>
@@ -933,7 +1147,7 @@
     </w:p>
     <w:p>
       <w:pPr>
-        <w:pStyle w:val="style67"/>
+        <w:pStyle w:val="style71"/>
         <w:numPr>
           <w:ilvl w:val="0"/>
           <w:numId w:val="2"/>
@@ -964,7 +1178,7 @@
     </w:p>
     <w:p>
       <w:pPr>
-        <w:pStyle w:val="style67"/>
+        <w:pStyle w:val="style71"/>
         <w:numPr>
           <w:ilvl w:val="0"/>
           <w:numId w:val="2"/>
@@ -995,7 +1209,7 @@
     </w:p>
     <w:p>
       <w:pPr>
-        <w:pStyle w:val="style67"/>
+        <w:pStyle w:val="style71"/>
         <w:numPr>
           <w:ilvl w:val="0"/>
           <w:numId w:val="2"/>
@@ -1026,7 +1240,7 @@
     </w:p>
     <w:p>
       <w:pPr>
-        <w:pStyle w:val="style67"/>
+        <w:pStyle w:val="style71"/>
         <w:numPr>
           <w:ilvl w:val="0"/>
           <w:numId w:val="2"/>
@@ -1057,7 +1271,7 @@
     </w:p>
     <w:p>
       <w:pPr>
-        <w:pStyle w:val="style67"/>
+        <w:pStyle w:val="style71"/>
         <w:numPr>
           <w:ilvl w:val="0"/>
           <w:numId w:val="2"/>
@@ -1088,39 +1302,39 @@
     </w:p>
     <w:p>
       <w:pPr>
-        <w:pStyle w:val="style67"/>
-        <w:spacing w:after="240" w:before="480"/>
-        <w:contextualSpacing w:val="false"/>
-        <w:jc w:val="left"/>
-        <w:rPr>
-          <w:rFonts w:ascii="Goudy Old Style" w:hAnsi="Goudy Old Style"/>
-        </w:rPr>
-      </w:pPr>
-      <w:r>
-        <w:rPr>
-          <w:rFonts w:ascii="Goudy Old Style" w:hAnsi="Goudy Old Style"/>
-        </w:rPr>
-      </w:r>
-    </w:p>
-    <w:p>
-      <w:pPr>
-        <w:pStyle w:val="style67"/>
-        <w:spacing w:after="240" w:before="480"/>
-        <w:contextualSpacing w:val="false"/>
-        <w:jc w:val="left"/>
-        <w:rPr>
-          <w:rFonts w:ascii="Goudy Old Style" w:hAnsi="Goudy Old Style"/>
-        </w:rPr>
-      </w:pPr>
-      <w:r>
-        <w:rPr>
-          <w:rFonts w:ascii="Goudy Old Style" w:hAnsi="Goudy Old Style"/>
-        </w:rPr>
-      </w:r>
-    </w:p>
-    <w:p>
-      <w:pPr>
-        <w:pStyle w:val="style67"/>
+        <w:pStyle w:val="style71"/>
+        <w:spacing w:after="240" w:before="480"/>
+        <w:contextualSpacing w:val="false"/>
+        <w:jc w:val="left"/>
+        <w:rPr>
+          <w:rFonts w:ascii="Goudy Old Style" w:hAnsi="Goudy Old Style"/>
+        </w:rPr>
+      </w:pPr>
+      <w:r>
+        <w:rPr>
+          <w:rFonts w:ascii="Goudy Old Style" w:hAnsi="Goudy Old Style"/>
+        </w:rPr>
+      </w:r>
+    </w:p>
+    <w:p>
+      <w:pPr>
+        <w:pStyle w:val="style71"/>
+        <w:spacing w:after="240" w:before="480"/>
+        <w:contextualSpacing w:val="false"/>
+        <w:jc w:val="left"/>
+        <w:rPr>
+          <w:rFonts w:ascii="Goudy Old Style" w:hAnsi="Goudy Old Style"/>
+        </w:rPr>
+      </w:pPr>
+      <w:r>
+        <w:rPr>
+          <w:rFonts w:ascii="Goudy Old Style" w:hAnsi="Goudy Old Style"/>
+        </w:rPr>
+      </w:r>
+    </w:p>
+    <w:p>
+      <w:pPr>
+        <w:pStyle w:val="style71"/>
         <w:spacing w:after="240" w:before="480"/>
         <w:contextualSpacing w:val="false"/>
         <w:jc w:val="left"/>
@@ -1147,7 +1361,7 @@
     </w:p>
     <w:p>
       <w:pPr>
-        <w:pStyle w:val="style67"/>
+        <w:pStyle w:val="style71"/>
         <w:spacing w:after="240" w:before="480"/>
         <w:contextualSpacing w:val="false"/>
         <w:jc w:val="left"/>
@@ -1174,7 +1388,7 @@
     </w:p>
     <w:p>
       <w:pPr>
-        <w:pStyle w:val="style67"/>
+        <w:pStyle w:val="style71"/>
         <w:spacing w:after="240" w:before="480"/>
         <w:contextualSpacing w:val="false"/>
         <w:jc w:val="left"/>
@@ -1201,7 +1415,7 @@
     </w:p>
     <w:p>
       <w:pPr>
-        <w:pStyle w:val="style67"/>
+        <w:pStyle w:val="style71"/>
         <w:spacing w:after="240" w:before="480"/>
         <w:contextualSpacing w:val="false"/>
         <w:jc w:val="left"/>
@@ -1228,7 +1442,7 @@
     </w:p>
     <w:p>
       <w:pPr>
-        <w:pStyle w:val="style67"/>
+        <w:pStyle w:val="style71"/>
         <w:spacing w:after="240" w:before="480"/>
         <w:contextualSpacing w:val="false"/>
         <w:jc w:val="left"/>
@@ -1255,7 +1469,7 @@
     </w:p>
     <w:p>
       <w:pPr>
-        <w:pStyle w:val="style67"/>
+        <w:pStyle w:val="style71"/>
         <w:spacing w:after="240" w:before="480"/>
         <w:contextualSpacing w:val="false"/>
         <w:jc w:val="left"/>
@@ -1282,7 +1496,7 @@
     </w:p>
     <w:p>
       <w:pPr>
-        <w:pStyle w:val="style67"/>
+        <w:pStyle w:val="style71"/>
         <w:spacing w:after="240" w:before="480"/>
         <w:contextualSpacing w:val="false"/>
         <w:jc w:val="left"/>
@@ -1309,7 +1523,7 @@
     </w:p>
     <w:p>
       <w:pPr>
-        <w:pStyle w:val="style67"/>
+        <w:pStyle w:val="style71"/>
         <w:spacing w:after="240" w:before="480"/>
         <w:contextualSpacing w:val="false"/>
         <w:jc w:val="left"/>
@@ -1336,7 +1550,7 @@
     </w:p>
     <w:p>
       <w:pPr>
-        <w:pStyle w:val="style67"/>
+        <w:pStyle w:val="style71"/>
         <w:spacing w:after="240" w:before="480"/>
         <w:contextualSpacing w:val="false"/>
         <w:jc w:val="left"/>
@@ -1363,7 +1577,7 @@
     </w:p>
     <w:p>
       <w:pPr>
-        <w:pStyle w:val="style67"/>
+        <w:pStyle w:val="style71"/>
         <w:spacing w:after="240" w:before="480"/>
         <w:contextualSpacing w:val="false"/>
         <w:jc w:val="left"/>
@@ -1401,7 +1615,7 @@
     </w:p>
     <w:p>
       <w:pPr>
-        <w:pStyle w:val="style67"/>
+        <w:pStyle w:val="style71"/>
         <w:spacing w:after="240" w:before="480"/>
         <w:contextualSpacing w:val="false"/>
         <w:jc w:val="left"/>
@@ -1428,7 +1642,7 @@
     </w:p>
     <w:p>
       <w:pPr>
-        <w:pStyle w:val="style67"/>
+        <w:pStyle w:val="style71"/>
         <w:spacing w:after="240" w:before="480"/>
         <w:contextualSpacing w:val="false"/>
         <w:jc w:val="left"/>
@@ -1455,7 +1669,7 @@
     </w:p>
     <w:p>
       <w:pPr>
-        <w:pStyle w:val="style67"/>
+        <w:pStyle w:val="style71"/>
         <w:spacing w:after="240" w:before="480"/>
         <w:contextualSpacing w:val="false"/>
         <w:jc w:val="left"/>
@@ -1482,7 +1696,7 @@
     </w:p>
     <w:p>
       <w:pPr>
-        <w:pStyle w:val="style67"/>
+        <w:pStyle w:val="style71"/>
         <w:spacing w:after="240" w:before="480"/>
         <w:contextualSpacing w:val="false"/>
         <w:jc w:val="left"/>
@@ -1509,7 +1723,7 @@
     </w:p>
     <w:p>
       <w:pPr>
-        <w:pStyle w:val="style67"/>
+        <w:pStyle w:val="style71"/>
         <w:spacing w:after="240" w:before="480"/>
         <w:contextualSpacing w:val="false"/>
         <w:jc w:val="left"/>
@@ -1536,7 +1750,7 @@
     </w:p>
     <w:p>
       <w:pPr>
-        <w:pStyle w:val="style67"/>
+        <w:pStyle w:val="style71"/>
         <w:spacing w:after="240" w:before="480"/>
         <w:contextualSpacing w:val="false"/>
         <w:jc w:val="left"/>
@@ -1563,7 +1777,7 @@
     </w:p>
     <w:p>
       <w:pPr>
-        <w:pStyle w:val="style67"/>
+        <w:pStyle w:val="style71"/>
         <w:spacing w:after="240" w:before="480"/>
         <w:contextualSpacing w:val="false"/>
         <w:jc w:val="left"/>
@@ -1601,7 +1815,7 @@
     </w:p>
     <w:p>
       <w:pPr>
-        <w:pStyle w:val="style67"/>
+        <w:pStyle w:val="style71"/>
         <w:spacing w:after="240" w:before="480"/>
         <w:contextualSpacing w:val="false"/>
         <w:jc w:val="left"/>
@@ -1628,7 +1842,7 @@
     </w:p>
     <w:p>
       <w:pPr>
-        <w:pStyle w:val="style67"/>
+        <w:pStyle w:val="style71"/>
         <w:spacing w:after="240" w:before="480"/>
         <w:contextualSpacing w:val="false"/>
         <w:jc w:val="left"/>
@@ -1655,7 +1869,7 @@
     </w:p>
     <w:p>
       <w:pPr>
-        <w:pStyle w:val="style67"/>
+        <w:pStyle w:val="style71"/>
         <w:spacing w:after="240" w:before="480"/>
         <w:contextualSpacing w:val="false"/>
         <w:jc w:val="left"/>
@@ -1682,7 +1896,7 @@
     </w:p>
     <w:p>
       <w:pPr>
-        <w:pStyle w:val="style67"/>
+        <w:pStyle w:val="style71"/>
         <w:spacing w:after="240" w:before="480"/>
         <w:contextualSpacing w:val="false"/>
         <w:jc w:val="left"/>
@@ -1709,7 +1923,7 @@
     </w:p>
     <w:p>
       <w:pPr>
-        <w:pStyle w:val="style67"/>
+        <w:pStyle w:val="style71"/>
         <w:spacing w:after="240" w:before="480"/>
         <w:contextualSpacing w:val="false"/>
         <w:jc w:val="left"/>
@@ -1736,7 +1950,7 @@
     </w:p>
     <w:p>
       <w:pPr>
-        <w:pStyle w:val="style67"/>
+        <w:pStyle w:val="style71"/>
         <w:spacing w:after="240" w:before="480"/>
         <w:contextualSpacing w:val="false"/>
         <w:jc w:val="left"/>
@@ -1763,7 +1977,7 @@
     </w:p>
     <w:p>
       <w:pPr>
-        <w:pStyle w:val="style67"/>
+        <w:pStyle w:val="style71"/>
         <w:spacing w:after="240" w:before="480"/>
         <w:contextualSpacing w:val="false"/>
         <w:jc w:val="left"/>
@@ -1790,7 +2004,7 @@
     </w:p>
     <w:p>
       <w:pPr>
-        <w:pStyle w:val="style67"/>
+        <w:pStyle w:val="style71"/>
         <w:spacing w:after="240" w:before="480"/>
         <w:contextualSpacing w:val="false"/>
         <w:jc w:val="left"/>
@@ -1817,7 +2031,7 @@
     </w:p>
     <w:p>
       <w:pPr>
-        <w:pStyle w:val="style67"/>
+        <w:pStyle w:val="style71"/>
         <w:spacing w:after="240" w:before="480"/>
         <w:contextualSpacing w:val="false"/>
         <w:jc w:val="left"/>
@@ -1868,23 +2082,23 @@
     </w:p>
     <w:p>
       <w:pPr>
-        <w:pStyle w:val="style67"/>
-        <w:spacing w:after="240" w:before="480"/>
-        <w:contextualSpacing w:val="false"/>
-        <w:jc w:val="left"/>
-        <w:rPr>
-          <w:rFonts w:ascii="Goudy Old Style" w:hAnsi="Goudy Old Style"/>
-        </w:rPr>
-      </w:pPr>
-      <w:r>
-        <w:rPr>
-          <w:rFonts w:ascii="Goudy Old Style" w:hAnsi="Goudy Old Style"/>
-        </w:rPr>
-      </w:r>
-    </w:p>
-    <w:p>
-      <w:pPr>
-        <w:pStyle w:val="style67"/>
+        <w:pStyle w:val="style71"/>
+        <w:spacing w:after="240" w:before="480"/>
+        <w:contextualSpacing w:val="false"/>
+        <w:jc w:val="left"/>
+        <w:rPr>
+          <w:rFonts w:ascii="Goudy Old Style" w:hAnsi="Goudy Old Style"/>
+        </w:rPr>
+      </w:pPr>
+      <w:r>
+        <w:rPr>
+          <w:rFonts w:ascii="Goudy Old Style" w:hAnsi="Goudy Old Style"/>
+        </w:rPr>
+      </w:r>
+    </w:p>
+    <w:p>
+      <w:pPr>
+        <w:pStyle w:val="style71"/>
         <w:spacing w:after="240" w:before="480"/>
         <w:contextualSpacing w:val="false"/>
         <w:jc w:val="left"/>
@@ -1911,7 +2125,7 @@
     </w:p>
     <w:p>
       <w:pPr>
-        <w:pStyle w:val="style67"/>
+        <w:pStyle w:val="style71"/>
         <w:spacing w:after="240" w:before="480"/>
         <w:contextualSpacing w:val="false"/>
         <w:jc w:val="left"/>
@@ -1938,7 +2152,7 @@
     </w:p>
     <w:p>
       <w:pPr>
-        <w:pStyle w:val="style67"/>
+        <w:pStyle w:val="style71"/>
         <w:spacing w:after="240" w:before="480"/>
         <w:contextualSpacing w:val="false"/>
         <w:jc w:val="left"/>
@@ -1965,7 +2179,7 @@
     </w:p>
     <w:p>
       <w:pPr>
-        <w:pStyle w:val="style67"/>
+        <w:pStyle w:val="style71"/>
         <w:numPr>
           <w:ilvl w:val="0"/>
           <w:numId w:val="1"/>
@@ -2007,7 +2221,7 @@
     </w:p>
     <w:p>
       <w:pPr>
-        <w:pStyle w:val="style67"/>
+        <w:pStyle w:val="style71"/>
         <w:numPr>
           <w:ilvl w:val="0"/>
           <w:numId w:val="1"/>
@@ -2049,7 +2263,7 @@
     </w:p>
     <w:p>
       <w:pPr>
-        <w:pStyle w:val="style67"/>
+        <w:pStyle w:val="style71"/>
         <w:numPr>
           <w:ilvl w:val="0"/>
           <w:numId w:val="1"/>
@@ -2091,7 +2305,7 @@
     </w:p>
     <w:p>
       <w:pPr>
-        <w:pStyle w:val="style67"/>
+        <w:pStyle w:val="style71"/>
         <w:numPr>
           <w:ilvl w:val="0"/>
           <w:numId w:val="1"/>
@@ -2122,27 +2336,27 @@
     </w:p>
     <w:p>
       <w:pPr>
-        <w:pStyle w:val="style67"/>
-        <w:spacing w:after="240" w:before="480"/>
-        <w:contextualSpacing w:val="false"/>
-        <w:jc w:val="left"/>
-        <w:rPr>
-          <w:rFonts w:ascii="Goudy Old Style" w:hAnsi="Goudy Old Style"/>
-          <w:sz w:val="26"/>
-          <w:szCs w:val="26"/>
-        </w:rPr>
-      </w:pPr>
-      <w:r>
-        <w:rPr>
-          <w:rFonts w:ascii="Goudy Old Style" w:hAnsi="Goudy Old Style"/>
-          <w:sz w:val="26"/>
-          <w:szCs w:val="26"/>
-        </w:rPr>
-      </w:r>
-    </w:p>
-    <w:p>
-      <w:pPr>
-        <w:pStyle w:val="style67"/>
+        <w:pStyle w:val="style71"/>
+        <w:spacing w:after="240" w:before="480"/>
+        <w:contextualSpacing w:val="false"/>
+        <w:jc w:val="left"/>
+        <w:rPr>
+          <w:rFonts w:ascii="Goudy Old Style" w:hAnsi="Goudy Old Style"/>
+          <w:sz w:val="26"/>
+          <w:szCs w:val="26"/>
+        </w:rPr>
+      </w:pPr>
+      <w:r>
+        <w:rPr>
+          <w:rFonts w:ascii="Goudy Old Style" w:hAnsi="Goudy Old Style"/>
+          <w:sz w:val="26"/>
+          <w:szCs w:val="26"/>
+        </w:rPr>
+      </w:r>
+    </w:p>
+    <w:p>
+      <w:pPr>
+        <w:pStyle w:val="style71"/>
         <w:spacing w:after="240" w:before="480"/>
         <w:contextualSpacing w:val="false"/>
         <w:jc w:val="left"/>
@@ -2169,7 +2383,7 @@
     </w:p>
     <w:p>
       <w:pPr>
-        <w:pStyle w:val="style67"/>
+        <w:pStyle w:val="style71"/>
         <w:spacing w:after="240" w:before="480"/>
         <w:contextualSpacing w:val="false"/>
         <w:jc w:val="left"/>
@@ -2197,7 +2411,7 @@
     <w:tbl>
       <w:tblPr>
         <w:jc w:val="left"/>
-        <w:tblInd w:type="dxa" w:w="53"/>
+        <w:tblInd w:type="dxa" w:w="47"/>
         <w:tblBorders>
           <w:top w:color="000001" w:space="0" w:sz="2" w:val="single"/>
           <w:left w:color="000001" w:space="0" w:sz="2" w:val="single"/>
@@ -2208,7 +2422,7 @@
         </w:tblBorders>
         <w:tblCellMar>
           <w:top w:type="dxa" w:w="55"/>
-          <w:left w:type="dxa" w:w="51"/>
+          <w:left w:type="dxa" w:w="45"/>
           <w:bottom w:type="dxa" w:w="55"/>
           <w:right w:type="dxa" w:w="55"/>
         </w:tblCellMar>
@@ -2216,13 +2430,13 @@
       <w:tblGrid>
         <w:gridCol w:w="959"/>
         <w:gridCol w:w="960"/>
-        <w:gridCol w:w="960"/>
-        <w:gridCol w:w="960"/>
-        <w:gridCol w:w="960"/>
-        <w:gridCol w:w="960"/>
-        <w:gridCol w:w="960"/>
-        <w:gridCol w:w="960"/>
-        <w:gridCol w:w="960"/>
+        <w:gridCol w:w="959"/>
+        <w:gridCol w:w="958"/>
+        <w:gridCol w:w="961"/>
+        <w:gridCol w:w="958"/>
+        <w:gridCol w:w="959"/>
+        <w:gridCol w:w="959"/>
+        <w:gridCol w:w="963"/>
       </w:tblGrid>
       <w:tr>
         <w:trPr>
@@ -2239,12 +2453,12 @@
             </w:tcBorders>
             <w:shd w:fill="EEEEEE" w:val="clear"/>
             <w:tcMar>
-              <w:left w:type="dxa" w:w="51"/>
+              <w:left w:type="dxa" w:w="45"/>
             </w:tcMar>
           </w:tcPr>
           <w:p>
             <w:pPr>
-              <w:pStyle w:val="style84"/>
+              <w:pStyle w:val="style88"/>
               <w:spacing w:after="180" w:before="180"/>
               <w:contextualSpacing w:val="false"/>
               <w:jc w:val="left"/>
@@ -2279,12 +2493,12 @@
             </w:tcBorders>
             <w:shd w:fill="FFFFFF" w:val="clear"/>
             <w:tcMar>
-              <w:left w:type="dxa" w:w="51"/>
+              <w:left w:type="dxa" w:w="45"/>
             </w:tcMar>
           </w:tcPr>
           <w:p>
             <w:pPr>
-              <w:pStyle w:val="style84"/>
+              <w:pStyle w:val="style88"/>
               <w:spacing w:after="180" w:before="180"/>
               <w:contextualSpacing w:val="false"/>
               <w:jc w:val="left"/>
@@ -2310,7 +2524,7 @@
         </w:tc>
         <w:tc>
           <w:tcPr>
-            <w:tcW w:type="dxa" w:w="960"/>
+            <w:tcW w:type="dxa" w:w="959"/>
             <w:tcBorders>
               <w:top w:color="000001" w:space="0" w:sz="2" w:val="single"/>
               <w:left w:color="000001" w:space="0" w:sz="2" w:val="single"/>
@@ -2319,12 +2533,12 @@
             </w:tcBorders>
             <w:shd w:fill="FFFFFF" w:val="clear"/>
             <w:tcMar>
-              <w:left w:type="dxa" w:w="51"/>
+              <w:left w:type="dxa" w:w="45"/>
             </w:tcMar>
           </w:tcPr>
           <w:p>
             <w:pPr>
-              <w:pStyle w:val="style84"/>
+              <w:pStyle w:val="style88"/>
               <w:spacing w:after="180" w:before="180"/>
               <w:contextualSpacing w:val="false"/>
               <w:jc w:val="left"/>
@@ -2350,7 +2564,7 @@
         </w:tc>
         <w:tc>
           <w:tcPr>
-            <w:tcW w:type="dxa" w:w="960"/>
+            <w:tcW w:type="dxa" w:w="958"/>
             <w:tcBorders>
               <w:top w:color="000001" w:space="0" w:sz="2" w:val="single"/>
               <w:left w:color="000001" w:space="0" w:sz="2" w:val="single"/>
@@ -2359,12 +2573,12 @@
             </w:tcBorders>
             <w:shd w:fill="FFFFFF" w:val="clear"/>
             <w:tcMar>
-              <w:left w:type="dxa" w:w="51"/>
+              <w:left w:type="dxa" w:w="45"/>
             </w:tcMar>
           </w:tcPr>
           <w:p>
             <w:pPr>
-              <w:pStyle w:val="style84"/>
+              <w:pStyle w:val="style88"/>
               <w:spacing w:after="180" w:before="180"/>
               <w:contextualSpacing w:val="false"/>
               <w:jc w:val="left"/>
@@ -2390,7 +2604,7 @@
         </w:tc>
         <w:tc>
           <w:tcPr>
-            <w:tcW w:type="dxa" w:w="960"/>
+            <w:tcW w:type="dxa" w:w="961"/>
             <w:tcBorders>
               <w:top w:color="000001" w:space="0" w:sz="2" w:val="single"/>
               <w:left w:color="000001" w:space="0" w:sz="2" w:val="single"/>
@@ -2399,12 +2613,12 @@
             </w:tcBorders>
             <w:shd w:fill="FFFFFF" w:val="clear"/>
             <w:tcMar>
-              <w:left w:type="dxa" w:w="51"/>
+              <w:left w:type="dxa" w:w="45"/>
             </w:tcMar>
           </w:tcPr>
           <w:p>
             <w:pPr>
-              <w:pStyle w:val="style84"/>
+              <w:pStyle w:val="style88"/>
               <w:spacing w:after="180" w:before="180"/>
               <w:contextualSpacing w:val="false"/>
               <w:jc w:val="left"/>
@@ -2430,7 +2644,7 @@
         </w:tc>
         <w:tc>
           <w:tcPr>
-            <w:tcW w:type="dxa" w:w="960"/>
+            <w:tcW w:type="dxa" w:w="958"/>
             <w:tcBorders>
               <w:top w:color="000001" w:space="0" w:sz="2" w:val="single"/>
               <w:left w:color="000001" w:space="0" w:sz="2" w:val="single"/>
@@ -2439,12 +2653,12 @@
             </w:tcBorders>
             <w:shd w:fill="FFFFFF" w:val="clear"/>
             <w:tcMar>
-              <w:left w:type="dxa" w:w="51"/>
+              <w:left w:type="dxa" w:w="45"/>
             </w:tcMar>
           </w:tcPr>
           <w:p>
             <w:pPr>
-              <w:pStyle w:val="style84"/>
+              <w:pStyle w:val="style88"/>
               <w:spacing w:after="180" w:before="180"/>
               <w:contextualSpacing w:val="false"/>
               <w:jc w:val="left"/>
@@ -2470,7 +2684,7 @@
         </w:tc>
         <w:tc>
           <w:tcPr>
-            <w:tcW w:type="dxa" w:w="960"/>
+            <w:tcW w:type="dxa" w:w="959"/>
             <w:tcBorders>
               <w:top w:color="000001" w:space="0" w:sz="2" w:val="single"/>
               <w:left w:color="000001" w:space="0" w:sz="2" w:val="single"/>
@@ -2479,12 +2693,12 @@
             </w:tcBorders>
             <w:shd w:fill="FFFFFF" w:val="clear"/>
             <w:tcMar>
-              <w:left w:type="dxa" w:w="51"/>
+              <w:left w:type="dxa" w:w="45"/>
             </w:tcMar>
           </w:tcPr>
           <w:p>
             <w:pPr>
-              <w:pStyle w:val="style84"/>
+              <w:pStyle w:val="style88"/>
               <w:spacing w:after="180" w:before="180"/>
               <w:contextualSpacing w:val="false"/>
               <w:jc w:val="left"/>
@@ -2510,7 +2724,7 @@
         </w:tc>
         <w:tc>
           <w:tcPr>
-            <w:tcW w:type="dxa" w:w="960"/>
+            <w:tcW w:type="dxa" w:w="959"/>
             <w:tcBorders>
               <w:top w:color="000001" w:space="0" w:sz="2" w:val="single"/>
               <w:left w:color="000001" w:space="0" w:sz="2" w:val="single"/>
@@ -2519,12 +2733,12 @@
             </w:tcBorders>
             <w:shd w:fill="FFFFFF" w:val="clear"/>
             <w:tcMar>
-              <w:left w:type="dxa" w:w="51"/>
+              <w:left w:type="dxa" w:w="45"/>
             </w:tcMar>
           </w:tcPr>
           <w:p>
             <w:pPr>
-              <w:pStyle w:val="style84"/>
+              <w:pStyle w:val="style88"/>
               <w:spacing w:after="180" w:before="180"/>
               <w:contextualSpacing w:val="false"/>
               <w:jc w:val="left"/>
@@ -2550,7 +2764,7 @@
         </w:tc>
         <w:tc>
           <w:tcPr>
-            <w:tcW w:type="dxa" w:w="960"/>
+            <w:tcW w:type="dxa" w:w="963"/>
             <w:tcBorders>
               <w:top w:color="000001" w:space="0" w:sz="2" w:val="single"/>
               <w:left w:color="000001" w:space="0" w:sz="2" w:val="single"/>
@@ -2559,12 +2773,12 @@
             </w:tcBorders>
             <w:shd w:fill="FFFFFF" w:val="clear"/>
             <w:tcMar>
-              <w:left w:type="dxa" w:w="51"/>
+              <w:left w:type="dxa" w:w="45"/>
             </w:tcMar>
           </w:tcPr>
           <w:p>
             <w:pPr>
-              <w:pStyle w:val="style84"/>
+              <w:pStyle w:val="style88"/>
               <w:spacing w:after="180" w:before="180"/>
               <w:contextualSpacing w:val="false"/>
               <w:jc w:val="left"/>
@@ -2604,12 +2818,12 @@
             </w:tcBorders>
             <w:shd w:fill="EEEEEE" w:val="clear"/>
             <w:tcMar>
-              <w:left w:type="dxa" w:w="51"/>
+              <w:left w:type="dxa" w:w="45"/>
             </w:tcMar>
           </w:tcPr>
           <w:p>
             <w:pPr>
-              <w:pStyle w:val="style84"/>
+              <w:pStyle w:val="style88"/>
               <w:spacing w:after="180" w:before="180"/>
               <w:contextualSpacing w:val="false"/>
               <w:jc w:val="left"/>
@@ -2640,12 +2854,12 @@
             </w:tcBorders>
             <w:shd w:fill="FFFFFF" w:val="clear"/>
             <w:tcMar>
-              <w:left w:type="dxa" w:w="51"/>
+              <w:left w:type="dxa" w:w="45"/>
             </w:tcMar>
           </w:tcPr>
           <w:p>
             <w:pPr>
-              <w:pStyle w:val="style84"/>
+              <w:pStyle w:val="style88"/>
               <w:spacing w:after="180" w:before="180"/>
               <w:contextualSpacing w:val="false"/>
               <w:jc w:val="left"/>
@@ -2667,7 +2881,7 @@
         </w:tc>
         <w:tc>
           <w:tcPr>
-            <w:tcW w:type="dxa" w:w="960"/>
+            <w:tcW w:type="dxa" w:w="959"/>
             <w:tcBorders>
               <w:top w:val="nil"/>
               <w:left w:color="000001" w:space="0" w:sz="2" w:val="single"/>
@@ -2676,12 +2890,12 @@
             </w:tcBorders>
             <w:shd w:fill="FFFFFF" w:val="clear"/>
             <w:tcMar>
-              <w:left w:type="dxa" w:w="51"/>
+              <w:left w:type="dxa" w:w="45"/>
             </w:tcMar>
           </w:tcPr>
           <w:p>
             <w:pPr>
-              <w:pStyle w:val="style84"/>
+              <w:pStyle w:val="style88"/>
               <w:spacing w:after="180" w:before="180"/>
               <w:contextualSpacing w:val="false"/>
               <w:jc w:val="left"/>
@@ -2703,7 +2917,7 @@
         </w:tc>
         <w:tc>
           <w:tcPr>
-            <w:tcW w:type="dxa" w:w="960"/>
+            <w:tcW w:type="dxa" w:w="958"/>
             <w:tcBorders>
               <w:top w:val="nil"/>
               <w:left w:color="000001" w:space="0" w:sz="2" w:val="single"/>
@@ -2712,12 +2926,12 @@
             </w:tcBorders>
             <w:shd w:fill="FFFFFF" w:val="clear"/>
             <w:tcMar>
-              <w:left w:type="dxa" w:w="51"/>
+              <w:left w:type="dxa" w:w="45"/>
             </w:tcMar>
           </w:tcPr>
           <w:p>
             <w:pPr>
-              <w:pStyle w:val="style84"/>
+              <w:pStyle w:val="style88"/>
               <w:spacing w:after="180" w:before="180"/>
               <w:contextualSpacing w:val="false"/>
               <w:jc w:val="left"/>
@@ -2739,7 +2953,7 @@
         </w:tc>
         <w:tc>
           <w:tcPr>
-            <w:tcW w:type="dxa" w:w="960"/>
+            <w:tcW w:type="dxa" w:w="961"/>
             <w:tcBorders>
               <w:top w:val="nil"/>
               <w:left w:color="000001" w:space="0" w:sz="2" w:val="single"/>
@@ -2748,12 +2962,12 @@
             </w:tcBorders>
             <w:shd w:fill="FFFFFF" w:val="clear"/>
             <w:tcMar>
-              <w:left w:type="dxa" w:w="51"/>
+              <w:left w:type="dxa" w:w="45"/>
             </w:tcMar>
           </w:tcPr>
           <w:p>
             <w:pPr>
-              <w:pStyle w:val="style84"/>
+              <w:pStyle w:val="style88"/>
               <w:spacing w:after="180" w:before="180"/>
               <w:contextualSpacing w:val="false"/>
               <w:jc w:val="left"/>
@@ -2775,7 +2989,7 @@
         </w:tc>
         <w:tc>
           <w:tcPr>
-            <w:tcW w:type="dxa" w:w="960"/>
+            <w:tcW w:type="dxa" w:w="958"/>
             <w:tcBorders>
               <w:top w:val="nil"/>
               <w:left w:color="000001" w:space="0" w:sz="2" w:val="single"/>
@@ -2784,12 +2998,12 @@
             </w:tcBorders>
             <w:shd w:fill="FFFFFF" w:val="clear"/>
             <w:tcMar>
-              <w:left w:type="dxa" w:w="51"/>
+              <w:left w:type="dxa" w:w="45"/>
             </w:tcMar>
           </w:tcPr>
           <w:p>
             <w:pPr>
-              <w:pStyle w:val="style84"/>
+              <w:pStyle w:val="style88"/>
               <w:spacing w:after="180" w:before="180"/>
               <w:contextualSpacing w:val="false"/>
               <w:jc w:val="left"/>
@@ -2811,7 +3025,7 @@
         </w:tc>
         <w:tc>
           <w:tcPr>
-            <w:tcW w:type="dxa" w:w="960"/>
+            <w:tcW w:type="dxa" w:w="959"/>
             <w:tcBorders>
               <w:top w:val="nil"/>
               <w:left w:color="000001" w:space="0" w:sz="2" w:val="single"/>
@@ -2820,12 +3034,12 @@
             </w:tcBorders>
             <w:shd w:fill="FFFFFF" w:val="clear"/>
             <w:tcMar>
-              <w:left w:type="dxa" w:w="51"/>
+              <w:left w:type="dxa" w:w="45"/>
             </w:tcMar>
           </w:tcPr>
           <w:p>
             <w:pPr>
-              <w:pStyle w:val="style84"/>
+              <w:pStyle w:val="style88"/>
               <w:spacing w:after="180" w:before="180"/>
               <w:contextualSpacing w:val="false"/>
               <w:jc w:val="left"/>
@@ -2847,7 +3061,7 @@
         </w:tc>
         <w:tc>
           <w:tcPr>
-            <w:tcW w:type="dxa" w:w="960"/>
+            <w:tcW w:type="dxa" w:w="959"/>
             <w:tcBorders>
               <w:top w:val="nil"/>
               <w:left w:color="000001" w:space="0" w:sz="2" w:val="single"/>
@@ -2856,12 +3070,12 @@
             </w:tcBorders>
             <w:shd w:fill="FFFFFF" w:val="clear"/>
             <w:tcMar>
-              <w:left w:type="dxa" w:w="51"/>
+              <w:left w:type="dxa" w:w="45"/>
             </w:tcMar>
           </w:tcPr>
           <w:p>
             <w:pPr>
-              <w:pStyle w:val="style84"/>
+              <w:pStyle w:val="style88"/>
               <w:spacing w:after="180" w:before="180"/>
               <w:contextualSpacing w:val="false"/>
               <w:jc w:val="left"/>
@@ -2883,7 +3097,7 @@
         </w:tc>
         <w:tc>
           <w:tcPr>
-            <w:tcW w:type="dxa" w:w="960"/>
+            <w:tcW w:type="dxa" w:w="963"/>
             <w:tcBorders>
               <w:top w:val="nil"/>
               <w:left w:color="000001" w:space="0" w:sz="2" w:val="single"/>
@@ -2892,12 +3106,12 @@
             </w:tcBorders>
             <w:shd w:fill="FFFFFF" w:val="clear"/>
             <w:tcMar>
-              <w:left w:type="dxa" w:w="51"/>
+              <w:left w:type="dxa" w:w="45"/>
             </w:tcMar>
           </w:tcPr>
           <w:p>
             <w:pPr>
-              <w:pStyle w:val="style84"/>
+              <w:pStyle w:val="style88"/>
               <w:spacing w:after="180" w:before="180"/>
               <w:contextualSpacing w:val="false"/>
               <w:jc w:val="left"/>
@@ -2933,12 +3147,12 @@
             </w:tcBorders>
             <w:shd w:fill="EEEEEE" w:val="clear"/>
             <w:tcMar>
-              <w:left w:type="dxa" w:w="51"/>
+              <w:left w:type="dxa" w:w="45"/>
             </w:tcMar>
           </w:tcPr>
           <w:p>
             <w:pPr>
-              <w:pStyle w:val="style84"/>
+              <w:pStyle w:val="style88"/>
               <w:spacing w:after="180" w:before="180"/>
               <w:contextualSpacing w:val="false"/>
               <w:jc w:val="left"/>
@@ -2969,12 +3183,12 @@
             </w:tcBorders>
             <w:shd w:fill="FFFFFF" w:val="clear"/>
             <w:tcMar>
-              <w:left w:type="dxa" w:w="51"/>
+              <w:left w:type="dxa" w:w="45"/>
             </w:tcMar>
           </w:tcPr>
           <w:p>
             <w:pPr>
-              <w:pStyle w:val="style84"/>
+              <w:pStyle w:val="style88"/>
               <w:spacing w:after="180" w:before="180"/>
               <w:contextualSpacing w:val="false"/>
               <w:jc w:val="left"/>
@@ -2996,7 +3210,7 @@
         </w:tc>
         <w:tc>
           <w:tcPr>
-            <w:tcW w:type="dxa" w:w="960"/>
+            <w:tcW w:type="dxa" w:w="959"/>
             <w:tcBorders>
               <w:top w:val="nil"/>
               <w:left w:color="000001" w:space="0" w:sz="2" w:val="single"/>
@@ -3005,12 +3219,12 @@
             </w:tcBorders>
             <w:shd w:fill="FFFFFF" w:val="clear"/>
             <w:tcMar>
-              <w:left w:type="dxa" w:w="51"/>
+              <w:left w:type="dxa" w:w="45"/>
             </w:tcMar>
           </w:tcPr>
           <w:p>
             <w:pPr>
-              <w:pStyle w:val="style84"/>
+              <w:pStyle w:val="style88"/>
               <w:spacing w:after="180" w:before="180"/>
               <w:contextualSpacing w:val="false"/>
               <w:jc w:val="left"/>
@@ -3032,7 +3246,7 @@
         </w:tc>
         <w:tc>
           <w:tcPr>
-            <w:tcW w:type="dxa" w:w="960"/>
+            <w:tcW w:type="dxa" w:w="958"/>
             <w:tcBorders>
               <w:top w:val="nil"/>
               <w:left w:color="000001" w:space="0" w:sz="2" w:val="single"/>
@@ -3041,12 +3255,12 @@
             </w:tcBorders>
             <w:shd w:fill="FFFFFF" w:val="clear"/>
             <w:tcMar>
-              <w:left w:type="dxa" w:w="51"/>
+              <w:left w:type="dxa" w:w="45"/>
             </w:tcMar>
           </w:tcPr>
           <w:p>
             <w:pPr>
-              <w:pStyle w:val="style84"/>
+              <w:pStyle w:val="style88"/>
               <w:spacing w:after="180" w:before="180"/>
               <w:contextualSpacing w:val="false"/>
               <w:jc w:val="left"/>
@@ -3068,7 +3282,7 @@
         </w:tc>
         <w:tc>
           <w:tcPr>
-            <w:tcW w:type="dxa" w:w="960"/>
+            <w:tcW w:type="dxa" w:w="961"/>
             <w:tcBorders>
               <w:top w:val="nil"/>
               <w:left w:color="000001" w:space="0" w:sz="2" w:val="single"/>
@@ -3077,12 +3291,12 @@
             </w:tcBorders>
             <w:shd w:fill="FFFFFF" w:val="clear"/>
             <w:tcMar>
-              <w:left w:type="dxa" w:w="51"/>
+              <w:left w:type="dxa" w:w="45"/>
             </w:tcMar>
           </w:tcPr>
           <w:p>
             <w:pPr>
-              <w:pStyle w:val="style84"/>
+              <w:pStyle w:val="style88"/>
               <w:spacing w:after="180" w:before="180"/>
               <w:contextualSpacing w:val="false"/>
               <w:jc w:val="left"/>
@@ -3104,7 +3318,7 @@
         </w:tc>
         <w:tc>
           <w:tcPr>
-            <w:tcW w:type="dxa" w:w="960"/>
+            <w:tcW w:type="dxa" w:w="958"/>
             <w:tcBorders>
               <w:top w:val="nil"/>
               <w:left w:color="000001" w:space="0" w:sz="2" w:val="single"/>
@@ -3113,12 +3327,12 @@
             </w:tcBorders>
             <w:shd w:fill="FFFFFF" w:val="clear"/>
             <w:tcMar>
-              <w:left w:type="dxa" w:w="51"/>
+              <w:left w:type="dxa" w:w="45"/>
             </w:tcMar>
           </w:tcPr>
           <w:p>
             <w:pPr>
-              <w:pStyle w:val="style84"/>
+              <w:pStyle w:val="style88"/>
               <w:spacing w:after="180" w:before="180"/>
               <w:contextualSpacing w:val="false"/>
               <w:jc w:val="left"/>
@@ -3140,7 +3354,7 @@
         </w:tc>
         <w:tc>
           <w:tcPr>
-            <w:tcW w:type="dxa" w:w="960"/>
+            <w:tcW w:type="dxa" w:w="959"/>
             <w:tcBorders>
               <w:top w:val="nil"/>
               <w:left w:color="000001" w:space="0" w:sz="2" w:val="single"/>
@@ -3149,12 +3363,12 @@
             </w:tcBorders>
             <w:shd w:fill="FFFFFF" w:val="clear"/>
             <w:tcMar>
-              <w:left w:type="dxa" w:w="51"/>
+              <w:left w:type="dxa" w:w="45"/>
             </w:tcMar>
           </w:tcPr>
           <w:p>
             <w:pPr>
-              <w:pStyle w:val="style84"/>
+              <w:pStyle w:val="style88"/>
               <w:spacing w:after="180" w:before="180"/>
               <w:contextualSpacing w:val="false"/>
               <w:jc w:val="left"/>
@@ -3176,7 +3390,7 @@
         </w:tc>
         <w:tc>
           <w:tcPr>
-            <w:tcW w:type="dxa" w:w="960"/>
+            <w:tcW w:type="dxa" w:w="959"/>
             <w:tcBorders>
               <w:top w:val="nil"/>
               <w:left w:color="000001" w:space="0" w:sz="2" w:val="single"/>
@@ -3185,12 +3399,12 @@
             </w:tcBorders>
             <w:shd w:fill="FFFFFF" w:val="clear"/>
             <w:tcMar>
-              <w:left w:type="dxa" w:w="51"/>
+              <w:left w:type="dxa" w:w="45"/>
             </w:tcMar>
           </w:tcPr>
           <w:p>
             <w:pPr>
-              <w:pStyle w:val="style84"/>
+              <w:pStyle w:val="style88"/>
               <w:spacing w:after="180" w:before="180"/>
               <w:contextualSpacing w:val="false"/>
               <w:jc w:val="left"/>
@@ -3212,7 +3426,7 @@
         </w:tc>
         <w:tc>
           <w:tcPr>
-            <w:tcW w:type="dxa" w:w="960"/>
+            <w:tcW w:type="dxa" w:w="963"/>
             <w:tcBorders>
               <w:top w:val="nil"/>
               <w:left w:color="000001" w:space="0" w:sz="2" w:val="single"/>
@@ -3221,12 +3435,12 @@
             </w:tcBorders>
             <w:shd w:fill="FFFFFF" w:val="clear"/>
             <w:tcMar>
-              <w:left w:type="dxa" w:w="51"/>
+              <w:left w:type="dxa" w:w="45"/>
             </w:tcMar>
           </w:tcPr>
           <w:p>
             <w:pPr>
-              <w:pStyle w:val="style84"/>
+              <w:pStyle w:val="style88"/>
               <w:spacing w:after="180" w:before="180"/>
               <w:contextualSpacing w:val="false"/>
               <w:jc w:val="left"/>
@@ -3262,12 +3476,12 @@
             </w:tcBorders>
             <w:shd w:fill="EEEEEE" w:val="clear"/>
             <w:tcMar>
-              <w:left w:type="dxa" w:w="51"/>
+              <w:left w:type="dxa" w:w="45"/>
             </w:tcMar>
           </w:tcPr>
           <w:p>
             <w:pPr>
-              <w:pStyle w:val="style84"/>
+              <w:pStyle w:val="style88"/>
               <w:spacing w:after="180" w:before="180"/>
               <w:contextualSpacing w:val="false"/>
               <w:jc w:val="left"/>
@@ -3298,12 +3512,12 @@
             </w:tcBorders>
             <w:shd w:fill="FFFFFF" w:val="clear"/>
             <w:tcMar>
-              <w:left w:type="dxa" w:w="51"/>
+              <w:left w:type="dxa" w:w="45"/>
             </w:tcMar>
           </w:tcPr>
           <w:p>
             <w:pPr>
-              <w:pStyle w:val="style84"/>
+              <w:pStyle w:val="style88"/>
               <w:spacing w:after="180" w:before="180"/>
               <w:contextualSpacing w:val="false"/>
               <w:jc w:val="left"/>
@@ -3325,7 +3539,7 @@
         </w:tc>
         <w:tc>
           <w:tcPr>
-            <w:tcW w:type="dxa" w:w="960"/>
+            <w:tcW w:type="dxa" w:w="959"/>
             <w:tcBorders>
               <w:top w:val="nil"/>
               <w:left w:color="000001" w:space="0" w:sz="2" w:val="single"/>
@@ -3334,12 +3548,12 @@
             </w:tcBorders>
             <w:shd w:fill="FFFFFF" w:val="clear"/>
             <w:tcMar>
-              <w:left w:type="dxa" w:w="51"/>
+              <w:left w:type="dxa" w:w="45"/>
             </w:tcMar>
           </w:tcPr>
           <w:p>
             <w:pPr>
-              <w:pStyle w:val="style84"/>
+              <w:pStyle w:val="style88"/>
               <w:spacing w:after="180" w:before="180"/>
               <w:contextualSpacing w:val="false"/>
               <w:jc w:val="left"/>
@@ -3361,7 +3575,7 @@
         </w:tc>
         <w:tc>
           <w:tcPr>
-            <w:tcW w:type="dxa" w:w="960"/>
+            <w:tcW w:type="dxa" w:w="958"/>
             <w:tcBorders>
               <w:top w:val="nil"/>
               <w:left w:color="000001" w:space="0" w:sz="2" w:val="single"/>
@@ -3370,12 +3584,12 @@
             </w:tcBorders>
             <w:shd w:fill="FFFFFF" w:val="clear"/>
             <w:tcMar>
-              <w:left w:type="dxa" w:w="51"/>
+              <w:left w:type="dxa" w:w="45"/>
             </w:tcMar>
           </w:tcPr>
           <w:p>
             <w:pPr>
-              <w:pStyle w:val="style84"/>
+              <w:pStyle w:val="style88"/>
               <w:spacing w:after="180" w:before="180"/>
               <w:contextualSpacing w:val="false"/>
               <w:jc w:val="left"/>
@@ -3397,7 +3611,7 @@
         </w:tc>
         <w:tc>
           <w:tcPr>
-            <w:tcW w:type="dxa" w:w="960"/>
+            <w:tcW w:type="dxa" w:w="961"/>
             <w:tcBorders>
               <w:top w:val="nil"/>
               <w:left w:color="000001" w:space="0" w:sz="2" w:val="single"/>
@@ -3406,12 +3620,12 @@
             </w:tcBorders>
             <w:shd w:fill="FFFFFF" w:val="clear"/>
             <w:tcMar>
-              <w:left w:type="dxa" w:w="51"/>
+              <w:left w:type="dxa" w:w="45"/>
             </w:tcMar>
           </w:tcPr>
           <w:p>
             <w:pPr>
-              <w:pStyle w:val="style84"/>
+              <w:pStyle w:val="style88"/>
               <w:spacing w:after="180" w:before="180"/>
               <w:contextualSpacing w:val="false"/>
               <w:jc w:val="left"/>
@@ -3433,7 +3647,7 @@
         </w:tc>
         <w:tc>
           <w:tcPr>
-            <w:tcW w:type="dxa" w:w="960"/>
+            <w:tcW w:type="dxa" w:w="958"/>
             <w:tcBorders>
               <w:top w:val="nil"/>
               <w:left w:color="000001" w:space="0" w:sz="2" w:val="single"/>
@@ -3442,12 +3656,12 @@
             </w:tcBorders>
             <w:shd w:fill="FFFFFF" w:val="clear"/>
             <w:tcMar>
-              <w:left w:type="dxa" w:w="51"/>
+              <w:left w:type="dxa" w:w="45"/>
             </w:tcMar>
           </w:tcPr>
           <w:p>
             <w:pPr>
-              <w:pStyle w:val="style84"/>
+              <w:pStyle w:val="style88"/>
               <w:spacing w:after="180" w:before="180"/>
               <w:contextualSpacing w:val="false"/>
               <w:jc w:val="left"/>
@@ -3469,7 +3683,7 @@
         </w:tc>
         <w:tc>
           <w:tcPr>
-            <w:tcW w:type="dxa" w:w="960"/>
+            <w:tcW w:type="dxa" w:w="959"/>
             <w:tcBorders>
               <w:top w:val="nil"/>
               <w:left w:color="000001" w:space="0" w:sz="2" w:val="single"/>
@@ -3478,12 +3692,12 @@
             </w:tcBorders>
             <w:shd w:fill="FFFFFF" w:val="clear"/>
             <w:tcMar>
-              <w:left w:type="dxa" w:w="51"/>
+              <w:left w:type="dxa" w:w="45"/>
             </w:tcMar>
           </w:tcPr>
           <w:p>
             <w:pPr>
-              <w:pStyle w:val="style84"/>
+              <w:pStyle w:val="style88"/>
               <w:spacing w:after="180" w:before="180"/>
               <w:contextualSpacing w:val="false"/>
               <w:jc w:val="left"/>
@@ -3505,7 +3719,7 @@
         </w:tc>
         <w:tc>
           <w:tcPr>
-            <w:tcW w:type="dxa" w:w="960"/>
+            <w:tcW w:type="dxa" w:w="959"/>
             <w:tcBorders>
               <w:top w:val="nil"/>
               <w:left w:color="000001" w:space="0" w:sz="2" w:val="single"/>
@@ -3514,12 +3728,12 @@
             </w:tcBorders>
             <w:shd w:fill="FFFFFF" w:val="clear"/>
             <w:tcMar>
-              <w:left w:type="dxa" w:w="51"/>
+              <w:left w:type="dxa" w:w="45"/>
             </w:tcMar>
           </w:tcPr>
           <w:p>
             <w:pPr>
-              <w:pStyle w:val="style84"/>
+              <w:pStyle w:val="style88"/>
               <w:spacing w:after="180" w:before="180"/>
               <w:contextualSpacing w:val="false"/>
               <w:jc w:val="left"/>
@@ -3541,7 +3755,7 @@
         </w:tc>
         <w:tc>
           <w:tcPr>
-            <w:tcW w:type="dxa" w:w="960"/>
+            <w:tcW w:type="dxa" w:w="963"/>
             <w:tcBorders>
               <w:top w:val="nil"/>
               <w:left w:color="000001" w:space="0" w:sz="2" w:val="single"/>
@@ -3550,12 +3764,12 @@
             </w:tcBorders>
             <w:shd w:fill="FFFFFF" w:val="clear"/>
             <w:tcMar>
-              <w:left w:type="dxa" w:w="51"/>
+              <w:left w:type="dxa" w:w="45"/>
             </w:tcMar>
           </w:tcPr>
           <w:p>
             <w:pPr>
-              <w:pStyle w:val="style84"/>
+              <w:pStyle w:val="style88"/>
               <w:spacing w:after="180" w:before="180"/>
               <w:contextualSpacing w:val="false"/>
               <w:jc w:val="left"/>
@@ -3579,23 +3793,23 @@
     </w:tbl>
     <w:p>
       <w:pPr>
-        <w:pStyle w:val="style67"/>
-        <w:spacing w:after="240" w:before="480"/>
-        <w:contextualSpacing w:val="false"/>
-        <w:jc w:val="left"/>
-        <w:rPr>
-          <w:rFonts w:ascii="Goudy Old Style" w:hAnsi="Goudy Old Style"/>
-        </w:rPr>
-      </w:pPr>
-      <w:r>
-        <w:rPr>
-          <w:rFonts w:ascii="Goudy Old Style" w:hAnsi="Goudy Old Style"/>
-        </w:rPr>
-      </w:r>
-    </w:p>
-    <w:p>
-      <w:pPr>
-        <w:pStyle w:val="style67"/>
+        <w:pStyle w:val="style71"/>
+        <w:spacing w:after="240" w:before="480"/>
+        <w:contextualSpacing w:val="false"/>
+        <w:jc w:val="left"/>
+        <w:rPr>
+          <w:rFonts w:ascii="Goudy Old Style" w:hAnsi="Goudy Old Style"/>
+        </w:rPr>
+      </w:pPr>
+      <w:r>
+        <w:rPr>
+          <w:rFonts w:ascii="Goudy Old Style" w:hAnsi="Goudy Old Style"/>
+        </w:rPr>
+      </w:r>
+    </w:p>
+    <w:p>
+      <w:pPr>
+        <w:pStyle w:val="style71"/>
         <w:spacing w:after="240" w:before="480"/>
         <w:contextualSpacing w:val="false"/>
         <w:jc w:val="left"/>
@@ -3632,7 +3846,7 @@
     </w:p>
     <w:p>
       <w:pPr>
-        <w:pStyle w:val="style67"/>
+        <w:pStyle w:val="style71"/>
         <w:spacing w:after="240" w:before="480"/>
         <w:contextualSpacing w:val="false"/>
         <w:jc w:val="left"/>
@@ -3659,7 +3873,7 @@
     </w:p>
     <w:p>
       <w:pPr>
-        <w:pStyle w:val="style67"/>
+        <w:pStyle w:val="style71"/>
         <w:spacing w:after="240" w:before="480"/>
         <w:contextualSpacing w:val="false"/>
         <w:jc w:val="left"/>
@@ -3686,7 +3900,7 @@
     </w:p>
     <w:p>
       <w:pPr>
-        <w:pStyle w:val="style67"/>
+        <w:pStyle w:val="style71"/>
         <w:spacing w:after="240" w:before="480"/>
         <w:contextualSpacing w:val="false"/>
         <w:jc w:val="left"/>
@@ -3713,7 +3927,7 @@
     </w:p>
     <w:p>
       <w:pPr>
-        <w:pStyle w:val="style67"/>
+        <w:pStyle w:val="style71"/>
         <w:spacing w:after="240" w:before="480"/>
         <w:contextualSpacing w:val="false"/>
         <w:jc w:val="left"/>
@@ -3740,7 +3954,7 @@
     </w:p>
     <w:p>
       <w:pPr>
-        <w:pStyle w:val="style67"/>
+        <w:pStyle w:val="style71"/>
         <w:spacing w:after="240" w:before="480"/>
         <w:contextualSpacing w:val="false"/>
         <w:jc w:val="left"/>
@@ -3767,7 +3981,7 @@
     </w:p>
     <w:p>
       <w:pPr>
-        <w:pStyle w:val="style67"/>
+        <w:pStyle w:val="style71"/>
         <w:spacing w:after="240" w:before="480"/>
         <w:contextualSpacing w:val="false"/>
         <w:jc w:val="left"/>
@@ -3794,7 +4008,7 @@
     </w:p>
     <w:p>
       <w:pPr>
-        <w:pStyle w:val="style67"/>
+        <w:pStyle w:val="style71"/>
         <w:spacing w:after="240" w:before="480"/>
         <w:contextualSpacing w:val="false"/>
         <w:jc w:val="left"/>
@@ -3821,7 +4035,7 @@
     </w:p>
     <w:p>
       <w:pPr>
-        <w:pStyle w:val="style67"/>
+        <w:pStyle w:val="style71"/>
         <w:spacing w:after="240" w:before="480"/>
         <w:contextualSpacing w:val="false"/>
         <w:jc w:val="left"/>
@@ -3848,7 +4062,7 @@
     </w:p>
     <w:p>
       <w:pPr>
-        <w:pStyle w:val="style67"/>
+        <w:pStyle w:val="style71"/>
         <w:spacing w:after="240" w:before="480"/>
         <w:contextualSpacing w:val="false"/>
         <w:jc w:val="left"/>
@@ -3886,7 +4100,7 @@
     </w:p>
     <w:p>
       <w:pPr>
-        <w:pStyle w:val="style67"/>
+        <w:pStyle w:val="style71"/>
         <w:spacing w:after="240" w:before="480"/>
         <w:contextualSpacing w:val="false"/>
         <w:jc w:val="left"/>
@@ -3913,7 +4127,7 @@
     </w:p>
     <w:p>
       <w:pPr>
-        <w:pStyle w:val="style67"/>
+        <w:pStyle w:val="style71"/>
         <w:spacing w:after="240" w:before="480"/>
         <w:contextualSpacing w:val="false"/>
         <w:jc w:val="left"/>
@@ -3940,7 +4154,7 @@
     </w:p>
     <w:p>
       <w:pPr>
-        <w:pStyle w:val="style67"/>
+        <w:pStyle w:val="style71"/>
         <w:spacing w:after="240" w:before="480"/>
         <w:contextualSpacing w:val="false"/>
         <w:jc w:val="left"/>
@@ -3967,7 +4181,7 @@
     </w:p>
     <w:p>
       <w:pPr>
-        <w:pStyle w:val="style67"/>
+        <w:pStyle w:val="style71"/>
         <w:spacing w:after="240" w:before="480"/>
         <w:contextualSpacing w:val="false"/>
         <w:jc w:val="left"/>
@@ -3994,7 +4208,7 @@
     </w:p>
     <w:p>
       <w:pPr>
-        <w:pStyle w:val="style67"/>
+        <w:pStyle w:val="style71"/>
         <w:spacing w:after="240" w:before="480"/>
         <w:contextualSpacing w:val="false"/>
         <w:jc w:val="left"/>
@@ -4021,7 +4235,7 @@
     </w:p>
     <w:p>
       <w:pPr>
-        <w:pStyle w:val="style67"/>
+        <w:pStyle w:val="style71"/>
         <w:spacing w:after="240" w:before="480"/>
         <w:contextualSpacing w:val="false"/>
         <w:jc w:val="left"/>
@@ -4048,7 +4262,7 @@
     </w:p>
     <w:p>
       <w:pPr>
-        <w:pStyle w:val="style67"/>
+        <w:pStyle w:val="style71"/>
         <w:spacing w:after="240" w:before="480"/>
         <w:contextualSpacing w:val="false"/>
         <w:jc w:val="left"/>
@@ -4086,7 +4300,7 @@
     </w:p>
     <w:p>
       <w:pPr>
-        <w:pStyle w:val="style67"/>
+        <w:pStyle w:val="style71"/>
         <w:spacing w:after="240" w:before="480"/>
         <w:contextualSpacing w:val="false"/>
         <w:jc w:val="left"/>
@@ -4113,7 +4327,7 @@
     </w:p>
     <w:p>
       <w:pPr>
-        <w:pStyle w:val="style67"/>
+        <w:pStyle w:val="style71"/>
         <w:spacing w:after="240" w:before="480"/>
         <w:contextualSpacing w:val="false"/>
         <w:jc w:val="left"/>
@@ -4140,7 +4354,7 @@
     </w:p>
     <w:p>
       <w:pPr>
-        <w:pStyle w:val="style67"/>
+        <w:pStyle w:val="style71"/>
         <w:spacing w:after="240" w:before="480"/>
         <w:contextualSpacing w:val="false"/>
         <w:jc w:val="left"/>
@@ -4189,7 +4403,7 @@
     </w:p>
     <w:p>
       <w:pPr>
-        <w:pStyle w:val="style67"/>
+        <w:pStyle w:val="style71"/>
         <w:spacing w:after="240" w:before="480"/>
         <w:contextualSpacing w:val="false"/>
         <w:jc w:val="left"/>
@@ -4216,7 +4430,7 @@
     </w:p>
     <w:p>
       <w:pPr>
-        <w:pStyle w:val="style67"/>
+        <w:pStyle w:val="style71"/>
         <w:spacing w:after="240" w:before="480"/>
         <w:contextualSpacing w:val="false"/>
         <w:jc w:val="left"/>
@@ -4254,7 +4468,7 @@
     </w:p>
     <w:p>
       <w:pPr>
-        <w:pStyle w:val="style67"/>
+        <w:pStyle w:val="style71"/>
         <w:spacing w:after="240" w:before="480"/>
         <w:contextualSpacing w:val="false"/>
         <w:jc w:val="left"/>
@@ -4281,7 +4495,7 @@
     </w:p>
     <w:p>
       <w:pPr>
-        <w:pStyle w:val="style67"/>
+        <w:pStyle w:val="style71"/>
         <w:spacing w:after="240" w:before="480"/>
         <w:contextualSpacing w:val="false"/>
         <w:jc w:val="left"/>
@@ -4341,7 +4555,7 @@
   <w:footnote w:id="2">
     <w:p>
       <w:pPr>
-        <w:pStyle w:val="style71"/>
+        <w:pStyle w:val="style75"/>
         <w:spacing w:after="180" w:before="180"/>
         <w:contextualSpacing w:val="false"/>
         <w:rPr/>
@@ -4354,6 +4568,8 @@
       <w:r>
         <w:rPr/>
         <w:tab/>
+        <w:tab/>
+        <w:tab/>
         <w:t xml:space="preserve"> Metropolitan Area Planning Council. </w:t>
       </w:r>
       <w:r>
@@ -4372,7 +4588,7 @@
   <w:footnote w:id="3">
     <w:p>
       <w:pPr>
-        <w:pStyle w:val="style71"/>
+        <w:pStyle w:val="style75"/>
         <w:spacing w:after="180" w:before="180"/>
         <w:contextualSpacing w:val="false"/>
         <w:rPr/>
@@ -4385,6 +4601,8 @@
       <w:r>
         <w:rPr/>
         <w:tab/>
+        <w:tab/>
+        <w:tab/>
         <w:t xml:space="preserve"> UMass Donahue Institute. </w:t>
       </w:r>
       <w:r>
@@ -4403,7 +4621,7 @@
   <w:footnote w:id="4">
     <w:p>
       <w:pPr>
-        <w:pStyle w:val="style71"/>
+        <w:pStyle w:val="style75"/>
         <w:spacing w:after="180" w:before="180"/>
         <w:contextualSpacing w:val="false"/>
         <w:rPr/>
@@ -4416,6 +4634,8 @@
       <w:r>
         <w:rPr/>
         <w:tab/>
+        <w:tab/>
+        <w:tab/>
         <w:t xml:space="preserve"> Low vacancy rates can result in upward pressure on housing prices and rental rates. In consultation with Barry Bluestone at the Dukakis Center at Northeastern University, we estimate a natural vacancy rate of 1.5% for ownership units and 7.0% for rental units.</w:t>
       </w:r>
     </w:p>
@@ -4423,7 +4643,7 @@
   <w:footnote w:id="5">
     <w:p>
       <w:pPr>
-        <w:pStyle w:val="style71"/>
+        <w:pStyle w:val="style75"/>
         <w:spacing w:after="180" w:before="180"/>
         <w:contextualSpacing w:val="false"/>
         <w:rPr/>
@@ -4436,12 +4656,16 @@
       <w:r>
         <w:rPr/>
         <w:tab/>
+        <w:tab/>
+        <w:tab/>
         <w:t xml:space="preserve"> A </w:t>
       </w:r>
       <w:r>
         <w:rPr>
-          <w:b/>
-          <w:bCs/>
+          <w:b w:val="false"/>
+          <w:bCs w:val="false"/>
+          <w:i/>
+          <w:iCs/>
         </w:rPr>
         <w:t>household</w:t>
       </w:r>
@@ -4451,8 +4675,10 @@
       </w:r>
       <w:r>
         <w:rPr>
-          <w:b/>
-          <w:bCs/>
+          <w:b w:val="false"/>
+          <w:bCs w:val="false"/>
+          <w:i/>
+          <w:iCs/>
         </w:rPr>
         <w:t>householder</w:t>
       </w:r>
@@ -4462,8 +4688,10 @@
       </w:r>
       <w:r>
         <w:rPr>
-          <w:b/>
-          <w:bCs/>
+          <w:b w:val="false"/>
+          <w:bCs w:val="false"/>
+          <w:i/>
+          <w:iCs/>
         </w:rPr>
         <w:t>family</w:t>
       </w:r>
@@ -4476,7 +4704,7 @@
   <w:footnote w:id="6">
     <w:p>
       <w:pPr>
-        <w:pStyle w:val="style71"/>
+        <w:pStyle w:val="style75"/>
         <w:spacing w:after="180" w:before="180"/>
         <w:contextualSpacing w:val="false"/>
         <w:rPr>
@@ -4492,6 +4720,8 @@
       <w:r>
         <w:rPr/>
         <w:tab/>
+        <w:tab/>
+        <w:tab/>
         <w:t xml:space="preserve"> </w:t>
       </w:r>
       <w:r>
@@ -4524,7 +4754,7 @@
   <w:footnote w:id="7">
     <w:p>
       <w:pPr>
-        <w:pStyle w:val="style71"/>
+        <w:pStyle w:val="style75"/>
         <w:spacing w:after="180" w:before="180"/>
         <w:contextualSpacing w:val="false"/>
         <w:rPr/>
@@ -4536,6 +4766,8 @@
       </w:r>
       <w:r>
         <w:rPr/>
+        <w:tab/>
+        <w:tab/>
         <w:tab/>
         <w:t xml:space="preserve"> Reported building permits are an imperfect measure of housing growth. In some cases, they overestimate the net increase in housing units if not all permitted projects are ultimately constructed or if demolition of preexisting units is required. In other cases, they may underestimate new growth due to lack of reporting or because adaptive reuse is not captured in the data.</w:t>
       </w:r>
@@ -4975,7 +5207,6 @@
     <w:name w:val="Heading 1"/>
     <w:basedOn w:val="style0"/>
     <w:next w:val="style1"/>
-    <w:autoRedefine/>
     <w:pPr>
       <w:keepNext/>
       <w:keepLines/>
@@ -5398,19 +5629,47 @@
     </w:rPr>
   </w:style>
   <w:style w:styleId="style58" w:type="character">
+    <w:name w:val="ListLabel 14"/>
+    <w:next w:val="style58"/>
+    <w:rPr>
+      <w:rFonts w:cs="Symbol"/>
+    </w:rPr>
+  </w:style>
+  <w:style w:styleId="style59" w:type="character">
+    <w:name w:val="ListLabel 15"/>
+    <w:next w:val="style59"/>
+    <w:rPr>
+      <w:rFonts w:cs="OpenSymbol"/>
+    </w:rPr>
+  </w:style>
+  <w:style w:styleId="style60" w:type="character">
+    <w:name w:val="ListLabel 16"/>
+    <w:next w:val="style60"/>
+    <w:rPr>
+      <w:rFonts w:cs="Symbol"/>
+    </w:rPr>
+  </w:style>
+  <w:style w:styleId="style61" w:type="character">
+    <w:name w:val="ListLabel 17"/>
+    <w:next w:val="style61"/>
+    <w:rPr>
+      <w:rFonts w:cs="OpenSymbol"/>
+    </w:rPr>
+  </w:style>
+  <w:style w:styleId="style62" w:type="character">
     <w:name w:val="Footnote Characters"/>
-    <w:next w:val="style58"/>
+    <w:next w:val="style62"/>
     <w:rPr/>
   </w:style>
-  <w:style w:styleId="style59" w:type="character">
+  <w:style w:styleId="style63" w:type="character">
     <w:name w:val="Endnote Characters"/>
-    <w:next w:val="style59"/>
+    <w:next w:val="style63"/>
     <w:rPr/>
   </w:style>
-  <w:style w:styleId="style60" w:type="paragraph">
+  <w:style w:styleId="style64" w:type="paragraph">
     <w:name w:val="Heading"/>
     <w:basedOn w:val="style0"/>
-    <w:next w:val="style61"/>
+    <w:next w:val="style65"/>
     <w:pPr>
       <w:keepNext/>
       <w:spacing w:after="120" w:before="240"/>
@@ -5422,11 +5681,10 @@
       <w:szCs w:val="28"/>
     </w:rPr>
   </w:style>
-  <w:style w:styleId="style61" w:type="paragraph">
+  <w:style w:styleId="style65" w:type="paragraph">
     <w:name w:val="Text Body"/>
     <w:basedOn w:val="style0"/>
-    <w:next w:val="style61"/>
-    <w:autoRedefine/>
+    <w:next w:val="style65"/>
     <w:pPr>
       <w:spacing w:after="120" w:before="0"/>
       <w:contextualSpacing w:val="false"/>
@@ -5436,17 +5694,17 @@
       <w:sz w:val="26"/>
     </w:rPr>
   </w:style>
-  <w:style w:styleId="style62" w:type="paragraph">
+  <w:style w:styleId="style66" w:type="paragraph">
     <w:name w:val="List"/>
-    <w:basedOn w:val="style61"/>
-    <w:next w:val="style62"/>
+    <w:basedOn w:val="style65"/>
+    <w:next w:val="style66"/>
     <w:pPr/>
     <w:rPr/>
   </w:style>
-  <w:style w:styleId="style63" w:type="paragraph">
+  <w:style w:styleId="style67" w:type="paragraph">
     <w:name w:val="Caption"/>
     <w:basedOn w:val="style0"/>
-    <w:next w:val="style63"/>
+    <w:next w:val="style67"/>
     <w:pPr>
       <w:suppressLineNumbers/>
       <w:spacing w:after="120" w:before="120"/>
@@ -5459,19 +5717,19 @@
       <w:szCs w:val="24"/>
     </w:rPr>
   </w:style>
-  <w:style w:styleId="style64" w:type="paragraph">
+  <w:style w:styleId="style68" w:type="paragraph">
     <w:name w:val="Index"/>
     <w:basedOn w:val="style0"/>
-    <w:next w:val="style64"/>
+    <w:next w:val="style68"/>
     <w:pPr>
       <w:suppressLineNumbers/>
     </w:pPr>
     <w:rPr/>
   </w:style>
-  <w:style w:styleId="style65" w:type="paragraph">
+  <w:style w:styleId="style69" w:type="paragraph">
     <w:name w:val="caption"/>
     <w:basedOn w:val="style0"/>
-    <w:next w:val="style65"/>
+    <w:next w:val="style69"/>
     <w:pPr>
       <w:suppressLineNumbers/>
       <w:spacing w:after="120" w:before="120"/>
@@ -5482,20 +5740,20 @@
       <w:iCs/>
     </w:rPr>
   </w:style>
-  <w:style w:styleId="style66" w:type="paragraph">
+  <w:style w:styleId="style70" w:type="paragraph">
     <w:name w:val="Compact"/>
     <w:basedOn w:val="style0"/>
-    <w:next w:val="style66"/>
+    <w:next w:val="style70"/>
     <w:pPr>
       <w:spacing w:after="36" w:before="36"/>
       <w:contextualSpacing w:val="false"/>
     </w:pPr>
     <w:rPr/>
   </w:style>
-  <w:style w:styleId="style67" w:type="paragraph">
+  <w:style w:styleId="style71" w:type="paragraph">
     <w:name w:val="Title"/>
     <w:basedOn w:val="style0"/>
-    <w:next w:val="style67"/>
+    <w:next w:val="style71"/>
     <w:pPr>
       <w:keepNext/>
       <w:keepLines/>
@@ -5512,9 +5770,9 @@
       <w:szCs w:val="36"/>
     </w:rPr>
   </w:style>
-  <w:style w:styleId="style68" w:type="paragraph">
+  <w:style w:styleId="style72" w:type="paragraph">
     <w:name w:val="Authors"/>
-    <w:next w:val="style68"/>
+    <w:next w:val="style72"/>
     <w:pPr>
       <w:keepNext/>
       <w:keepLines/>
@@ -5533,9 +5791,9 @@
       <w:lang w:bidi="ar-SA" w:eastAsia="en-US" w:val="en-US"/>
     </w:rPr>
   </w:style>
-  <w:style w:styleId="style69" w:type="paragraph">
+  <w:style w:styleId="style73" w:type="paragraph">
     <w:name w:val="Date"/>
-    <w:next w:val="style69"/>
+    <w:next w:val="style73"/>
     <w:pPr>
       <w:keepNext/>
       <w:keepLines/>
@@ -5554,10 +5812,10 @@
       <w:lang w:bidi="ar-SA" w:eastAsia="en-US" w:val="en-US"/>
     </w:rPr>
   </w:style>
-  <w:style w:styleId="style70" w:type="paragraph">
+  <w:style w:styleId="style74" w:type="paragraph">
     <w:name w:val="Block Quote"/>
     <w:basedOn w:val="style0"/>
-    <w:next w:val="style70"/>
+    <w:next w:val="style74"/>
     <w:pPr>
       <w:spacing w:after="100" w:before="100"/>
       <w:contextualSpacing w:val="false"/>
@@ -5569,17 +5827,17 @@
       <w:szCs w:val="20"/>
     </w:rPr>
   </w:style>
-  <w:style w:styleId="style71" w:type="paragraph">
+  <w:style w:styleId="style75" w:type="paragraph">
     <w:name w:val="Footnote"/>
     <w:basedOn w:val="style0"/>
-    <w:next w:val="style71"/>
+    <w:next w:val="style75"/>
     <w:pPr/>
     <w:rPr/>
   </w:style>
-  <w:style w:styleId="style72" w:type="paragraph">
+  <w:style w:styleId="style76" w:type="paragraph">
     <w:name w:val="Definition Term"/>
     <w:basedOn w:val="style0"/>
-    <w:next w:val="style72"/>
+    <w:next w:val="style76"/>
     <w:pPr>
       <w:keepNext/>
       <w:keepLines/>
@@ -5590,17 +5848,17 @@
       <w:b/>
     </w:rPr>
   </w:style>
-  <w:style w:styleId="style73" w:type="paragraph">
+  <w:style w:styleId="style77" w:type="paragraph">
     <w:name w:val="Definition"/>
     <w:basedOn w:val="style0"/>
-    <w:next w:val="style73"/>
+    <w:next w:val="style77"/>
     <w:pPr/>
     <w:rPr/>
   </w:style>
-  <w:style w:styleId="style74" w:type="paragraph">
+  <w:style w:styleId="style78" w:type="paragraph">
     <w:name w:val="Table Caption"/>
     <w:basedOn w:val="style0"/>
-    <w:next w:val="style74"/>
+    <w:next w:val="style78"/>
     <w:pPr>
       <w:spacing w:after="120" w:before="0"/>
       <w:contextualSpacing w:val="false"/>
@@ -5609,10 +5867,10 @@
       <w:i/>
     </w:rPr>
   </w:style>
-  <w:style w:styleId="style75" w:type="paragraph">
+  <w:style w:styleId="style79" w:type="paragraph">
     <w:name w:val="Image Caption"/>
     <w:basedOn w:val="style0"/>
-    <w:next w:val="style75"/>
+    <w:next w:val="style79"/>
     <w:pPr>
       <w:spacing w:after="120" w:before="0"/>
       <w:contextualSpacing w:val="false"/>
@@ -5621,17 +5879,17 @@
       <w:i/>
     </w:rPr>
   </w:style>
-  <w:style w:styleId="style76" w:type="paragraph">
+  <w:style w:styleId="style80" w:type="paragraph">
     <w:name w:val="Source Code"/>
     <w:basedOn w:val="style0"/>
-    <w:next w:val="style76"/>
+    <w:next w:val="style80"/>
     <w:pPr/>
     <w:rPr/>
   </w:style>
-  <w:style w:styleId="style77" w:type="paragraph">
+  <w:style w:styleId="style81" w:type="paragraph">
     <w:name w:val="annotation text"/>
     <w:basedOn w:val="style0"/>
-    <w:next w:val="style77"/>
+    <w:next w:val="style81"/>
     <w:pPr>
       <w:spacing w:line="100" w:lineRule="atLeast"/>
     </w:pPr>
@@ -5640,20 +5898,20 @@
       <w:szCs w:val="20"/>
     </w:rPr>
   </w:style>
-  <w:style w:styleId="style78" w:type="paragraph">
+  <w:style w:styleId="style82" w:type="paragraph">
     <w:name w:val="annotation subject"/>
-    <w:basedOn w:val="style77"/>
-    <w:next w:val="style78"/>
+    <w:basedOn w:val="style81"/>
+    <w:next w:val="style82"/>
     <w:pPr/>
     <w:rPr>
       <w:b/>
       <w:bCs/>
     </w:rPr>
   </w:style>
-  <w:style w:styleId="style79" w:type="paragraph">
+  <w:style w:styleId="style83" w:type="paragraph">
     <w:name w:val="Balloon Text"/>
     <w:basedOn w:val="style0"/>
-    <w:next w:val="style79"/>
+    <w:next w:val="style83"/>
     <w:pPr>
       <w:spacing w:after="0" w:before="0" w:line="100" w:lineRule="atLeast"/>
       <w:contextualSpacing w:val="false"/>
@@ -5664,10 +5922,10 @@
       <w:szCs w:val="16"/>
     </w:rPr>
   </w:style>
-  <w:style w:styleId="style80" w:type="paragraph">
+  <w:style w:styleId="style84" w:type="paragraph">
     <w:name w:val="footnote text"/>
     <w:basedOn w:val="style0"/>
-    <w:next w:val="style80"/>
+    <w:next w:val="style84"/>
     <w:pPr>
       <w:spacing w:after="0" w:before="0" w:line="100" w:lineRule="atLeast"/>
       <w:contextualSpacing w:val="false"/>
@@ -5677,9 +5935,9 @@
       <w:szCs w:val="20"/>
     </w:rPr>
   </w:style>
-  <w:style w:styleId="style81" w:type="paragraph">
+  <w:style w:styleId="style85" w:type="paragraph">
     <w:name w:val="Revision"/>
-    <w:next w:val="style81"/>
+    <w:next w:val="style85"/>
     <w:pPr>
       <w:widowControl/>
       <w:suppressAutoHyphens w:val="true"/>
@@ -5695,33 +5953,33 @@
       <w:lang w:bidi="ar-SA" w:eastAsia="en-US" w:val="en-US"/>
     </w:rPr>
   </w:style>
-  <w:style w:styleId="style82" w:type="paragraph">
+  <w:style w:styleId="style86" w:type="paragraph">
     <w:name w:val="Quotations"/>
     <w:basedOn w:val="style0"/>
-    <w:next w:val="style82"/>
+    <w:next w:val="style86"/>
     <w:pPr/>
     <w:rPr/>
   </w:style>
-  <w:style w:styleId="style83" w:type="paragraph">
+  <w:style w:styleId="style87" w:type="paragraph">
     <w:name w:val="Subtitle"/>
-    <w:basedOn w:val="style60"/>
-    <w:next w:val="style83"/>
+    <w:basedOn w:val="style64"/>
+    <w:next w:val="style87"/>
     <w:pPr>
       <w:jc w:val="left"/>
     </w:pPr>
     <w:rPr/>
   </w:style>
-  <w:style w:styleId="style84" w:type="paragraph">
+  <w:style w:styleId="style88" w:type="paragraph">
     <w:name w:val="Table Contents"/>
     <w:basedOn w:val="style0"/>
-    <w:next w:val="style84"/>
+    <w:next w:val="style88"/>
     <w:pPr/>
     <w:rPr/>
   </w:style>
-  <w:style w:styleId="style85" w:type="paragraph">
+  <w:style w:styleId="style89" w:type="paragraph">
     <w:name w:val="Table Heading"/>
-    <w:basedOn w:val="style84"/>
-    <w:next w:val="style85"/>
+    <w:basedOn w:val="style88"/>
+    <w:next w:val="style89"/>
     <w:pPr/>
     <w:rPr/>
   </w:style>

</xml_diff>

<commit_message>
Hacky fix to get everything comma-separated and using significant figures
</commit_message>
<xml_diff>
--- a/lib/assets/template-2014-06-09.docx
+++ b/lib/assets/template-2014-06-09.docx
@@ -4,9 +4,8 @@
   <w:body>
     <w:p>
       <w:pPr>
-        <w:pStyle w:val="style1"/>
-        <w:spacing w:after="0" w:before="480"/>
-        <w:contextualSpacing w:val="false"/>
+        <w:pStyle w:val="Heading1"/>
+        <w:spacing w:before="480" w:after="0"/>
         <w:rPr>
           <w:b w:val="false"/>
           <w:bCs w:val="false"/>
@@ -24,9 +23,8 @@
     </w:p>
     <w:p>
       <w:pPr>
-        <w:pStyle w:val="style65"/>
-        <w:spacing w:after="0" w:before="0"/>
-        <w:contextualSpacing w:val="false"/>
+        <w:pStyle w:val="TextBody"/>
+        <w:spacing w:before="0" w:after="0"/>
         <w:rPr/>
       </w:pPr>
       <w:r>
@@ -35,9 +33,8 @@
     </w:p>
     <w:p>
       <w:pPr>
-        <w:pStyle w:val="style65"/>
-        <w:spacing w:after="0" w:before="0"/>
-        <w:contextualSpacing w:val="false"/>
+        <w:pStyle w:val="TextBody"/>
+        <w:spacing w:before="0" w:after="0"/>
         <w:rPr>
           <w:rFonts w:ascii="Goudy Old Style" w:hAnsi="Goudy Old Style"/>
           <w:b w:val="false"/>
@@ -57,7 +54,7 @@
       <w:hyperlink r:id="rId2">
         <w:r>
           <w:rPr>
-            <w:rStyle w:val="style42"/>
+            <w:rStyle w:val="InternetLink"/>
             <w:rFonts w:ascii="Goudy Old Style" w:hAnsi="Goudy Old Style"/>
             <w:b w:val="false"/>
             <w:bCs w:val="false"/>
@@ -78,9 +75,8 @@
     </w:p>
     <w:p>
       <w:pPr>
-        <w:pStyle w:val="style65"/>
-        <w:spacing w:after="0" w:before="0"/>
-        <w:contextualSpacing w:val="false"/>
+        <w:pStyle w:val="TextBody"/>
+        <w:spacing w:before="0" w:after="0"/>
         <w:rPr>
           <w:rFonts w:ascii="Goudy Old Style" w:hAnsi="Goudy Old Style"/>
           <w:b w:val="false"/>
@@ -100,7 +96,7 @@
       <w:hyperlink r:id="rId3">
         <w:r>
           <w:rPr>
-            <w:rStyle w:val="style42"/>
+            <w:rStyle w:val="InternetLink"/>
             <w:rFonts w:ascii="Goudy Old Style" w:hAnsi="Goudy Old Style"/>
             <w:b w:val="false"/>
             <w:bCs w:val="false"/>
@@ -121,9 +117,8 @@
     </w:p>
     <w:p>
       <w:pPr>
-        <w:pStyle w:val="style65"/>
-        <w:spacing w:after="0" w:before="0"/>
-        <w:contextualSpacing w:val="false"/>
+        <w:pStyle w:val="TextBody"/>
+        <w:spacing w:before="0" w:after="0"/>
         <w:rPr/>
       </w:pPr>
       <w:r>
@@ -132,9 +127,8 @@
     </w:p>
     <w:p>
       <w:pPr>
-        <w:pStyle w:val="style65"/>
-        <w:spacing w:after="0" w:before="0"/>
-        <w:contextualSpacing w:val="false"/>
+        <w:pStyle w:val="TextBody"/>
+        <w:spacing w:before="0" w:after="0"/>
         <w:rPr>
           <w:rFonts w:ascii="Goudy Old Style" w:hAnsi="Goudy Old Style"/>
           <w:b w:val="false"/>
@@ -154,9 +148,8 @@
     </w:p>
     <w:p>
       <w:pPr>
-        <w:pStyle w:val="style65"/>
-        <w:spacing w:after="0" w:before="0"/>
-        <w:contextualSpacing w:val="false"/>
+        <w:pStyle w:val="TextBody"/>
+        <w:spacing w:before="0" w:after="0"/>
         <w:rPr/>
       </w:pPr>
       <w:r>
@@ -165,9 +158,8 @@
     </w:p>
     <w:p>
       <w:pPr>
-        <w:pStyle w:val="style65"/>
-        <w:spacing w:after="0" w:before="0"/>
-        <w:contextualSpacing w:val="false"/>
+        <w:pStyle w:val="TextBody"/>
+        <w:spacing w:before="0" w:after="0"/>
         <w:rPr>
           <w:rFonts w:ascii="Goudy Old Style" w:hAnsi="Goudy Old Style"/>
           <w:b w:val="false"/>
@@ -207,9 +199,8 @@
     </w:p>
     <w:p>
       <w:pPr>
-        <w:pStyle w:val="style65"/>
-        <w:spacing w:after="0" w:before="0"/>
-        <w:contextualSpacing w:val="false"/>
+        <w:pStyle w:val="TextBody"/>
+        <w:spacing w:before="0" w:after="0"/>
         <w:rPr/>
       </w:pPr>
       <w:r>
@@ -218,9 +209,8 @@
     </w:p>
     <w:p>
       <w:pPr>
-        <w:pStyle w:val="style65"/>
-        <w:spacing w:after="0" w:before="0"/>
-        <w:contextualSpacing w:val="false"/>
+        <w:pStyle w:val="TextBody"/>
+        <w:spacing w:before="0" w:after="0"/>
         <w:rPr>
           <w:rFonts w:ascii="Goudy Old Style" w:hAnsi="Goudy Old Style"/>
           <w:b w:val="false"/>
@@ -240,7 +230,7 @@
     </w:p>
     <w:p>
       <w:pPr>
-        <w:pStyle w:val="style1"/>
+        <w:pStyle w:val="Heading1"/>
         <w:rPr>
           <w:b w:val="false"/>
           <w:bCs w:val="false"/>
@@ -262,24 +252,24 @@
     </w:p>
     <w:p>
       <w:pPr>
-        <w:pStyle w:val="style65"/>
-        <w:rPr>
-          <w:rFonts w:ascii="Goudy Old Style" w:hAnsi="Goudy Old Style"/>
-          <w:sz w:val="26"/>
-          <w:szCs w:val="26"/>
-        </w:rPr>
-      </w:pPr>
-      <w:r>
-        <w:rPr>
-          <w:rFonts w:ascii="Goudy Old Style" w:hAnsi="Goudy Old Style"/>
-          <w:sz w:val="26"/>
-          <w:szCs w:val="26"/>
-        </w:rPr>
-      </w:r>
-    </w:p>
-    <w:p>
-      <w:pPr>
-        <w:pStyle w:val="style65"/>
+        <w:pStyle w:val="TextBody"/>
+        <w:rPr>
+          <w:rFonts w:ascii="Goudy Old Style" w:hAnsi="Goudy Old Style"/>
+          <w:sz w:val="26"/>
+          <w:szCs w:val="26"/>
+        </w:rPr>
+      </w:pPr>
+      <w:r>
+        <w:rPr>
+          <w:rFonts w:ascii="Goudy Old Style" w:hAnsi="Goudy Old Style"/>
+          <w:sz w:val="26"/>
+          <w:szCs w:val="26"/>
+        </w:rPr>
+      </w:r>
+    </w:p>
+    <w:p>
+      <w:pPr>
+        <w:pStyle w:val="TextBody"/>
         <w:rPr>
           <w:rFonts w:ascii="Goudy Old Style" w:hAnsi="Goudy Old Style"/>
           <w:b w:val="false"/>
@@ -299,7 +289,7 @@
     </w:p>
     <w:p>
       <w:pPr>
-        <w:pStyle w:val="style65"/>
+        <w:pStyle w:val="TextBody"/>
         <w:rPr>
           <w:rFonts w:ascii="Goudy Old Style" w:hAnsi="Goudy Old Style"/>
           <w:b w:val="false"/>
@@ -319,7 +309,7 @@
     </w:p>
     <w:p>
       <w:pPr>
-        <w:pStyle w:val="style65"/>
+        <w:pStyle w:val="TextBody"/>
         <w:rPr>
           <w:rFonts w:ascii="Goudy Old Style" w:hAnsi="Goudy Old Style"/>
           <w:b w:val="false"/>
@@ -339,7 +329,7 @@
     </w:p>
     <w:p>
       <w:pPr>
-        <w:pStyle w:val="style65"/>
+        <w:pStyle w:val="TextBody"/>
         <w:rPr>
           <w:rFonts w:ascii="Goudy Old Style" w:hAnsi="Goudy Old Style"/>
           <w:b w:val="false"/>
@@ -359,7 +349,7 @@
     </w:p>
     <w:p>
       <w:pPr>
-        <w:pStyle w:val="style65"/>
+        <w:pStyle w:val="TextBody"/>
         <w:rPr/>
       </w:pPr>
       <w:r>
@@ -368,7 +358,7 @@
     </w:p>
     <w:p>
       <w:pPr>
-        <w:pStyle w:val="style2"/>
+        <w:pStyle w:val="Heading2"/>
         <w:rPr>
           <w:b w:val="false"/>
           <w:bCs w:val="false"/>
@@ -390,22 +380,22 @@
     </w:p>
     <w:p>
       <w:pPr>
-        <w:pStyle w:val="style65"/>
-        <w:rPr>
-          <w:sz w:val="26"/>
-          <w:szCs w:val="26"/>
-        </w:rPr>
-      </w:pPr>
-      <w:r>
-        <w:rPr>
-          <w:sz w:val="26"/>
-          <w:szCs w:val="26"/>
-        </w:rPr>
-      </w:r>
-    </w:p>
-    <w:p>
-      <w:pPr>
-        <w:pStyle w:val="style65"/>
+        <w:pStyle w:val="TextBody"/>
+        <w:rPr>
+          <w:sz w:val="26"/>
+          <w:szCs w:val="26"/>
+        </w:rPr>
+      </w:pPr>
+      <w:r>
+        <w:rPr>
+          <w:sz w:val="26"/>
+          <w:szCs w:val="26"/>
+        </w:rPr>
+      </w:r>
+    </w:p>
+    <w:p>
+      <w:pPr>
+        <w:pStyle w:val="TextBody"/>
         <w:rPr>
           <w:rFonts w:ascii="Goudy Old Style" w:hAnsi="Goudy Old Style"/>
           <w:b w:val="false"/>
@@ -429,7 +419,7 @@
     </w:p>
     <w:p>
       <w:pPr>
-        <w:pStyle w:val="style65"/>
+        <w:pStyle w:val="TextBody"/>
         <w:rPr>
           <w:rFonts w:ascii="Goudy Old Style" w:hAnsi="Goudy Old Style"/>
           <w:b w:val="false"/>
@@ -453,7 +443,7 @@
     </w:p>
     <w:p>
       <w:pPr>
-        <w:pStyle w:val="style65"/>
+        <w:pStyle w:val="TextBody"/>
         <w:rPr>
           <w:rFonts w:ascii="Goudy Old Style" w:hAnsi="Goudy Old Style"/>
           <w:b w:val="false"/>
@@ -477,9 +467,8 @@
     </w:p>
     <w:p>
       <w:pPr>
-        <w:pStyle w:val="style71"/>
-        <w:spacing w:after="240" w:before="480"/>
-        <w:contextualSpacing w:val="false"/>
+        <w:pStyle w:val="Title"/>
+        <w:spacing w:before="480" w:after="240"/>
         <w:jc w:val="left"/>
         <w:rPr>
           <w:rFonts w:ascii="Goudy Old Style" w:hAnsi="Goudy Old Style"/>
@@ -504,9 +493,8 @@
     </w:p>
     <w:p>
       <w:pPr>
-        <w:pStyle w:val="style71"/>
-        <w:spacing w:after="240" w:before="480"/>
-        <w:contextualSpacing w:val="false"/>
+        <w:pStyle w:val="Title"/>
+        <w:spacing w:before="480" w:after="240"/>
         <w:jc w:val="left"/>
         <w:rPr>
           <w:rFonts w:ascii="Goudy Old Style" w:hAnsi="Goudy Old Style"/>
@@ -531,9 +519,8 @@
     </w:p>
     <w:p>
       <w:pPr>
-        <w:pStyle w:val="style71"/>
-        <w:spacing w:after="240" w:before="480"/>
-        <w:contextualSpacing w:val="false"/>
+        <w:pStyle w:val="Title"/>
+        <w:spacing w:before="480" w:after="240"/>
         <w:jc w:val="left"/>
         <w:rPr>
           <w:rFonts w:ascii="Goudy Old Style" w:hAnsi="Goudy Old Style"/>
@@ -558,9 +545,8 @@
     </w:p>
     <w:p>
       <w:pPr>
-        <w:pStyle w:val="style71"/>
-        <w:spacing w:after="240" w:before="480"/>
-        <w:contextualSpacing w:val="false"/>
+        <w:pStyle w:val="Title"/>
+        <w:spacing w:before="480" w:after="240"/>
         <w:jc w:val="left"/>
         <w:rPr>
           <w:rFonts w:ascii="Goudy Old Style" w:hAnsi="Goudy Old Style"/>
@@ -584,7 +570,7 @@
       </w:r>
       <w:r>
         <w:rPr>
-          <w:rStyle w:val="style34"/>
+          <w:rStyle w:val="FootnoteAnchor"/>
           <w:rFonts w:ascii="Goudy Old Style" w:hAnsi="Goudy Old Style"/>
           <w:b w:val="false"/>
           <w:bCs w:val="false"/>
@@ -608,7 +594,7 @@
       </w:r>
       <w:r>
         <w:rPr>
-          <w:rStyle w:val="style34"/>
+          <w:rStyle w:val="FootnoteAnchor"/>
           <w:rFonts w:ascii="Goudy Old Style" w:hAnsi="Goudy Old Style"/>
           <w:b w:val="false"/>
           <w:bCs w:val="false"/>
@@ -633,9 +619,8 @@
     </w:p>
     <w:p>
       <w:pPr>
-        <w:pStyle w:val="style71"/>
-        <w:spacing w:after="240" w:before="480"/>
-        <w:contextualSpacing w:val="false"/>
+        <w:pStyle w:val="Title"/>
+        <w:spacing w:before="480" w:after="240"/>
         <w:jc w:val="left"/>
         <w:rPr>
           <w:rFonts w:ascii="Goudy Old Style" w:hAnsi="Goudy Old Style"/>
@@ -660,9 +645,8 @@
     </w:p>
     <w:p>
       <w:pPr>
-        <w:pStyle w:val="style71"/>
-        <w:spacing w:after="240" w:before="480"/>
-        <w:contextualSpacing w:val="false"/>
+        <w:pStyle w:val="Title"/>
+        <w:spacing w:before="480" w:after="240"/>
         <w:jc w:val="left"/>
         <w:rPr>
           <w:rFonts w:ascii="Goudy Old Style" w:hAnsi="Goudy Old Style"/>
@@ -687,9 +671,8 @@
     </w:p>
     <w:p>
       <w:pPr>
-        <w:pStyle w:val="style71"/>
-        <w:spacing w:after="240" w:before="480"/>
-        <w:contextualSpacing w:val="false"/>
+        <w:pStyle w:val="Title"/>
+        <w:spacing w:before="480" w:after="240"/>
         <w:jc w:val="left"/>
         <w:rPr>
           <w:rFonts w:ascii="Goudy Old Style" w:hAnsi="Goudy Old Style"/>
@@ -714,9 +697,8 @@
     </w:p>
     <w:p>
       <w:pPr>
-        <w:pStyle w:val="style71"/>
-        <w:spacing w:after="240" w:before="480"/>
-        <w:contextualSpacing w:val="false"/>
+        <w:pStyle w:val="Title"/>
+        <w:spacing w:before="480" w:after="240"/>
         <w:jc w:val="left"/>
         <w:rPr>
           <w:rFonts w:ascii="Goudy Old Style" w:hAnsi="Goudy Old Style"/>
@@ -752,25 +734,23 @@
     </w:p>
     <w:p>
       <w:pPr>
-        <w:pStyle w:val="style71"/>
-        <w:spacing w:after="240" w:before="480"/>
-        <w:contextualSpacing w:val="false"/>
-        <w:jc w:val="left"/>
-        <w:rPr>
-          <w:rFonts w:ascii="Goudy Old Style" w:hAnsi="Goudy Old Style"/>
-        </w:rPr>
-      </w:pPr>
-      <w:r>
-        <w:rPr>
-          <w:rFonts w:ascii="Goudy Old Style" w:hAnsi="Goudy Old Style"/>
-        </w:rPr>
-      </w:r>
-    </w:p>
-    <w:p>
-      <w:pPr>
-        <w:pStyle w:val="style71"/>
-        <w:spacing w:after="240" w:before="480"/>
-        <w:contextualSpacing w:val="false"/>
+        <w:pStyle w:val="Title"/>
+        <w:spacing w:before="480" w:after="240"/>
+        <w:jc w:val="left"/>
+        <w:rPr>
+          <w:rFonts w:ascii="Goudy Old Style" w:hAnsi="Goudy Old Style"/>
+        </w:rPr>
+      </w:pPr>
+      <w:r>
+        <w:rPr>
+          <w:rFonts w:ascii="Goudy Old Style" w:hAnsi="Goudy Old Style"/>
+        </w:rPr>
+      </w:r>
+    </w:p>
+    <w:p>
+      <w:pPr>
+        <w:pStyle w:val="Title"/>
+        <w:spacing w:before="480" w:after="240"/>
         <w:jc w:val="left"/>
         <w:rPr>
           <w:rFonts w:ascii="Goudy Old Style" w:hAnsi="Goudy Old Style"/>
@@ -795,9 +775,8 @@
     </w:p>
     <w:p>
       <w:pPr>
-        <w:pStyle w:val="style71"/>
-        <w:spacing w:after="240" w:before="480"/>
-        <w:contextualSpacing w:val="false"/>
+        <w:pStyle w:val="Title"/>
+        <w:spacing w:before="480" w:after="240"/>
         <w:jc w:val="left"/>
         <w:rPr>
           <w:rFonts w:ascii="Goudy Old Style" w:hAnsi="Goudy Old Style"/>
@@ -822,9 +801,8 @@
     </w:p>
     <w:p>
       <w:pPr>
-        <w:pStyle w:val="style71"/>
-        <w:spacing w:after="240" w:before="480"/>
-        <w:contextualSpacing w:val="false"/>
+        <w:pStyle w:val="Title"/>
+        <w:spacing w:before="480" w:after="240"/>
         <w:jc w:val="left"/>
         <w:rPr>
           <w:rFonts w:ascii="Goudy Old Style" w:hAnsi="Goudy Old Style"/>
@@ -849,9 +827,8 @@
     </w:p>
     <w:p>
       <w:pPr>
-        <w:pStyle w:val="style71"/>
-        <w:spacing w:after="240" w:before="480"/>
-        <w:contextualSpacing w:val="false"/>
+        <w:pStyle w:val="Title"/>
+        <w:spacing w:before="480" w:after="240"/>
         <w:jc w:val="left"/>
         <w:rPr>
           <w:rFonts w:ascii="Goudy Old Style" w:hAnsi="Goudy Old Style"/>
@@ -876,9 +853,8 @@
     </w:p>
     <w:p>
       <w:pPr>
-        <w:pStyle w:val="style71"/>
-        <w:spacing w:after="240" w:before="480"/>
-        <w:contextualSpacing w:val="false"/>
+        <w:pStyle w:val="Title"/>
+        <w:spacing w:before="480" w:after="240"/>
         <w:jc w:val="left"/>
         <w:rPr>
           <w:rFonts w:ascii="Goudy Old Style" w:hAnsi="Goudy Old Style"/>
@@ -902,7 +878,7 @@
       </w:r>
       <w:r>
         <w:rPr>
-          <w:rStyle w:val="style34"/>
+          <w:rStyle w:val="FootnoteAnchor"/>
           <w:rFonts w:ascii="Goudy Old Style" w:hAnsi="Goudy Old Style"/>
           <w:b w:val="false"/>
           <w:bCs w:val="false"/>
@@ -927,9 +903,8 @@
     </w:p>
     <w:p>
       <w:pPr>
-        <w:pStyle w:val="style71"/>
-        <w:spacing w:after="240" w:before="480"/>
-        <w:contextualSpacing w:val="false"/>
+        <w:pStyle w:val="Title"/>
+        <w:spacing w:before="480" w:after="240"/>
         <w:jc w:val="left"/>
         <w:rPr>
           <w:rFonts w:ascii="Goudy Old Style" w:hAnsi="Goudy Old Style"/>
@@ -954,16 +929,15 @@
     </w:p>
     <w:p>
       <w:pPr>
-        <w:pStyle w:val="style71"/>
+        <w:pStyle w:val="Title"/>
         <w:numPr>
           <w:ilvl w:val="0"/>
           <w:numId w:val="2"/>
         </w:numPr>
-        <w:spacing w:after="240" w:before="480"/>
-        <w:contextualSpacing w:val="false"/>
-        <w:jc w:val="left"/>
-        <w:rPr>
-          <w:rStyle w:val="style34"/>
+        <w:spacing w:before="480" w:after="240"/>
+        <w:jc w:val="left"/>
+        <w:rPr>
+          <w:rStyle w:val="FootnoteAnchor"/>
           <w:rFonts w:ascii="Goudy Old Style" w:hAnsi="Goudy Old Style"/>
           <w:b w:val="false"/>
           <w:bCs w:val="false"/>
@@ -985,7 +959,7 @@
       </w:r>
       <w:r>
         <w:rPr>
-          <w:rStyle w:val="style34"/>
+          <w:rStyle w:val="FootnoteAnchor"/>
           <w:rFonts w:ascii="Goudy Old Style" w:hAnsi="Goudy Old Style"/>
           <w:b w:val="false"/>
           <w:bCs w:val="false"/>
@@ -999,13 +973,12 @@
     </w:p>
     <w:p>
       <w:pPr>
-        <w:pStyle w:val="style71"/>
+        <w:pStyle w:val="Title"/>
         <w:numPr>
           <w:ilvl w:val="0"/>
           <w:numId w:val="2"/>
         </w:numPr>
-        <w:spacing w:after="240" w:before="480"/>
-        <w:contextualSpacing w:val="false"/>
+        <w:spacing w:before="480" w:after="240"/>
         <w:jc w:val="left"/>
         <w:rPr>
           <w:rFonts w:ascii="Goudy Old Style" w:hAnsi="Goudy Old Style"/>
@@ -1030,13 +1003,12 @@
     </w:p>
     <w:p>
       <w:pPr>
-        <w:pStyle w:val="style71"/>
+        <w:pStyle w:val="Title"/>
         <w:numPr>
           <w:ilvl w:val="0"/>
           <w:numId w:val="2"/>
         </w:numPr>
-        <w:spacing w:after="240" w:before="480"/>
-        <w:contextualSpacing w:val="false"/>
+        <w:spacing w:before="480" w:after="240"/>
         <w:jc w:val="left"/>
         <w:rPr>
           <w:rFonts w:ascii="Goudy Old Style" w:hAnsi="Goudy Old Style"/>
@@ -1061,13 +1033,12 @@
     </w:p>
     <w:p>
       <w:pPr>
-        <w:pStyle w:val="style71"/>
+        <w:pStyle w:val="Title"/>
         <w:numPr>
           <w:ilvl w:val="0"/>
           <w:numId w:val="2"/>
         </w:numPr>
-        <w:spacing w:after="240" w:before="480"/>
-        <w:contextualSpacing w:val="false"/>
+        <w:spacing w:before="480" w:after="240"/>
         <w:jc w:val="left"/>
         <w:rPr>
           <w:rFonts w:ascii="Goudy Old Style" w:hAnsi="Goudy Old Style"/>
@@ -1091,7 +1062,7 @@
       </w:r>
       <w:r>
         <w:rPr>
-          <w:rStyle w:val="style34"/>
+          <w:rStyle w:val="FootnoteAnchor"/>
           <w:rFonts w:ascii="Goudy Old Style" w:hAnsi="Goudy Old Style"/>
           <w:b w:val="false"/>
           <w:bCs w:val="false"/>
@@ -1116,13 +1087,12 @@
     </w:p>
     <w:p>
       <w:pPr>
-        <w:pStyle w:val="style71"/>
+        <w:pStyle w:val="Title"/>
         <w:numPr>
           <w:ilvl w:val="0"/>
           <w:numId w:val="2"/>
         </w:numPr>
-        <w:spacing w:after="240" w:before="480"/>
-        <w:contextualSpacing w:val="false"/>
+        <w:spacing w:before="480" w:after="240"/>
         <w:jc w:val="left"/>
         <w:rPr>
           <w:rFonts w:ascii="Goudy Old Style" w:hAnsi="Goudy Old Style"/>
@@ -1147,13 +1117,12 @@
     </w:p>
     <w:p>
       <w:pPr>
-        <w:pStyle w:val="style71"/>
+        <w:pStyle w:val="Title"/>
         <w:numPr>
           <w:ilvl w:val="0"/>
           <w:numId w:val="2"/>
         </w:numPr>
-        <w:spacing w:after="240" w:before="480"/>
-        <w:contextualSpacing w:val="false"/>
+        <w:spacing w:before="480" w:after="240"/>
         <w:jc w:val="left"/>
         <w:rPr>
           <w:rFonts w:ascii="Goudy Old Style" w:hAnsi="Goudy Old Style"/>
@@ -1178,13 +1147,12 @@
     </w:p>
     <w:p>
       <w:pPr>
-        <w:pStyle w:val="style71"/>
+        <w:pStyle w:val="Title"/>
         <w:numPr>
           <w:ilvl w:val="0"/>
           <w:numId w:val="2"/>
         </w:numPr>
-        <w:spacing w:after="240" w:before="480"/>
-        <w:contextualSpacing w:val="false"/>
+        <w:spacing w:before="480" w:after="240"/>
         <w:jc w:val="left"/>
         <w:rPr>
           <w:rFonts w:ascii="Goudy Old Style" w:hAnsi="Goudy Old Style"/>
@@ -1209,13 +1177,12 @@
     </w:p>
     <w:p>
       <w:pPr>
-        <w:pStyle w:val="style71"/>
+        <w:pStyle w:val="Title"/>
         <w:numPr>
           <w:ilvl w:val="0"/>
           <w:numId w:val="2"/>
         </w:numPr>
-        <w:spacing w:after="240" w:before="480"/>
-        <w:contextualSpacing w:val="false"/>
+        <w:spacing w:before="480" w:after="240"/>
         <w:jc w:val="left"/>
         <w:rPr>
           <w:rFonts w:ascii="Goudy Old Style" w:hAnsi="Goudy Old Style"/>
@@ -1240,13 +1207,12 @@
     </w:p>
     <w:p>
       <w:pPr>
-        <w:pStyle w:val="style71"/>
+        <w:pStyle w:val="Title"/>
         <w:numPr>
           <w:ilvl w:val="0"/>
           <w:numId w:val="2"/>
         </w:numPr>
-        <w:spacing w:after="240" w:before="480"/>
-        <w:contextualSpacing w:val="false"/>
+        <w:spacing w:before="480" w:after="240"/>
         <w:jc w:val="left"/>
         <w:rPr>
           <w:rFonts w:ascii="Goudy Old Style" w:hAnsi="Goudy Old Style"/>
@@ -1271,13 +1237,12 @@
     </w:p>
     <w:p>
       <w:pPr>
-        <w:pStyle w:val="style71"/>
+        <w:pStyle w:val="Title"/>
         <w:numPr>
           <w:ilvl w:val="0"/>
           <w:numId w:val="2"/>
         </w:numPr>
-        <w:spacing w:after="240" w:before="480"/>
-        <w:contextualSpacing w:val="false"/>
+        <w:spacing w:before="480" w:after="240"/>
         <w:jc w:val="left"/>
         <w:rPr>
           <w:rFonts w:ascii="Goudy Old Style" w:hAnsi="Goudy Old Style"/>
@@ -1302,41 +1267,38 @@
     </w:p>
     <w:p>
       <w:pPr>
-        <w:pStyle w:val="style71"/>
-        <w:spacing w:after="240" w:before="480"/>
-        <w:contextualSpacing w:val="false"/>
-        <w:jc w:val="left"/>
-        <w:rPr>
-          <w:rFonts w:ascii="Goudy Old Style" w:hAnsi="Goudy Old Style"/>
-        </w:rPr>
-      </w:pPr>
-      <w:r>
-        <w:rPr>
-          <w:rFonts w:ascii="Goudy Old Style" w:hAnsi="Goudy Old Style"/>
-        </w:rPr>
-      </w:r>
-    </w:p>
-    <w:p>
-      <w:pPr>
-        <w:pStyle w:val="style71"/>
-        <w:spacing w:after="240" w:before="480"/>
-        <w:contextualSpacing w:val="false"/>
-        <w:jc w:val="left"/>
-        <w:rPr>
-          <w:rFonts w:ascii="Goudy Old Style" w:hAnsi="Goudy Old Style"/>
-        </w:rPr>
-      </w:pPr>
-      <w:r>
-        <w:rPr>
-          <w:rFonts w:ascii="Goudy Old Style" w:hAnsi="Goudy Old Style"/>
-        </w:rPr>
-      </w:r>
-    </w:p>
-    <w:p>
-      <w:pPr>
-        <w:pStyle w:val="style71"/>
-        <w:spacing w:after="240" w:before="480"/>
-        <w:contextualSpacing w:val="false"/>
+        <w:pStyle w:val="Title"/>
+        <w:spacing w:before="480" w:after="240"/>
+        <w:jc w:val="left"/>
+        <w:rPr>
+          <w:rFonts w:ascii="Goudy Old Style" w:hAnsi="Goudy Old Style"/>
+        </w:rPr>
+      </w:pPr>
+      <w:r>
+        <w:rPr>
+          <w:rFonts w:ascii="Goudy Old Style" w:hAnsi="Goudy Old Style"/>
+        </w:rPr>
+      </w:r>
+    </w:p>
+    <w:p>
+      <w:pPr>
+        <w:pStyle w:val="Title"/>
+        <w:spacing w:before="480" w:after="240"/>
+        <w:jc w:val="left"/>
+        <w:rPr>
+          <w:rFonts w:ascii="Goudy Old Style" w:hAnsi="Goudy Old Style"/>
+        </w:rPr>
+      </w:pPr>
+      <w:r>
+        <w:rPr>
+          <w:rFonts w:ascii="Goudy Old Style" w:hAnsi="Goudy Old Style"/>
+        </w:rPr>
+      </w:r>
+    </w:p>
+    <w:p>
+      <w:pPr>
+        <w:pStyle w:val="Title"/>
+        <w:spacing w:before="480" w:after="240"/>
         <w:jc w:val="left"/>
         <w:rPr>
           <w:rFonts w:ascii="Goudy Old Style" w:hAnsi="Goudy Old Style"/>
@@ -1361,9 +1323,8 @@
     </w:p>
     <w:p>
       <w:pPr>
-        <w:pStyle w:val="style71"/>
-        <w:spacing w:after="240" w:before="480"/>
-        <w:contextualSpacing w:val="false"/>
+        <w:pStyle w:val="Title"/>
+        <w:spacing w:before="480" w:after="240"/>
         <w:jc w:val="left"/>
         <w:rPr>
           <w:rFonts w:ascii="Goudy Old Style" w:hAnsi="Goudy Old Style"/>
@@ -1388,9 +1349,8 @@
     </w:p>
     <w:p>
       <w:pPr>
-        <w:pStyle w:val="style71"/>
-        <w:spacing w:after="240" w:before="480"/>
-        <w:contextualSpacing w:val="false"/>
+        <w:pStyle w:val="Title"/>
+        <w:spacing w:before="480" w:after="240"/>
         <w:jc w:val="left"/>
         <w:rPr>
           <w:rFonts w:ascii="Goudy Old Style" w:hAnsi="Goudy Old Style"/>
@@ -1415,9 +1375,8 @@
     </w:p>
     <w:p>
       <w:pPr>
-        <w:pStyle w:val="style71"/>
-        <w:spacing w:after="240" w:before="480"/>
-        <w:contextualSpacing w:val="false"/>
+        <w:pStyle w:val="Title"/>
+        <w:spacing w:before="480" w:after="240"/>
         <w:jc w:val="left"/>
         <w:rPr>
           <w:rFonts w:ascii="Goudy Old Style" w:hAnsi="Goudy Old Style"/>
@@ -1442,9 +1401,8 @@
     </w:p>
     <w:p>
       <w:pPr>
-        <w:pStyle w:val="style71"/>
-        <w:spacing w:after="240" w:before="480"/>
-        <w:contextualSpacing w:val="false"/>
+        <w:pStyle w:val="Title"/>
+        <w:spacing w:before="480" w:after="240"/>
         <w:jc w:val="left"/>
         <w:rPr>
           <w:rFonts w:ascii="Goudy Old Style" w:hAnsi="Goudy Old Style"/>
@@ -1469,9 +1427,8 @@
     </w:p>
     <w:p>
       <w:pPr>
-        <w:pStyle w:val="style71"/>
-        <w:spacing w:after="240" w:before="480"/>
-        <w:contextualSpacing w:val="false"/>
+        <w:pStyle w:val="Title"/>
+        <w:spacing w:before="480" w:after="240"/>
         <w:jc w:val="left"/>
         <w:rPr>
           <w:rFonts w:ascii="Goudy Old Style" w:hAnsi="Goudy Old Style"/>
@@ -1496,9 +1453,8 @@
     </w:p>
     <w:p>
       <w:pPr>
-        <w:pStyle w:val="style71"/>
-        <w:spacing w:after="240" w:before="480"/>
-        <w:contextualSpacing w:val="false"/>
+        <w:pStyle w:val="Title"/>
+        <w:spacing w:before="480" w:after="240"/>
         <w:jc w:val="left"/>
         <w:rPr>
           <w:rFonts w:ascii="Goudy Old Style" w:hAnsi="Goudy Old Style"/>
@@ -1523,9 +1479,8 @@
     </w:p>
     <w:p>
       <w:pPr>
-        <w:pStyle w:val="style71"/>
-        <w:spacing w:after="240" w:before="480"/>
-        <w:contextualSpacing w:val="false"/>
+        <w:pStyle w:val="Title"/>
+        <w:spacing w:before="480" w:after="240"/>
         <w:jc w:val="left"/>
         <w:rPr>
           <w:rFonts w:ascii="Goudy Old Style" w:hAnsi="Goudy Old Style"/>
@@ -1550,9 +1505,8 @@
     </w:p>
     <w:p>
       <w:pPr>
-        <w:pStyle w:val="style71"/>
-        <w:spacing w:after="240" w:before="480"/>
-        <w:contextualSpacing w:val="false"/>
+        <w:pStyle w:val="Title"/>
+        <w:spacing w:before="480" w:after="240"/>
         <w:jc w:val="left"/>
         <w:rPr>
           <w:rFonts w:ascii="Goudy Old Style" w:hAnsi="Goudy Old Style"/>
@@ -1577,9 +1531,8 @@
     </w:p>
     <w:p>
       <w:pPr>
-        <w:pStyle w:val="style71"/>
-        <w:spacing w:after="240" w:before="480"/>
-        <w:contextualSpacing w:val="false"/>
+        <w:pStyle w:val="Title"/>
+        <w:spacing w:before="480" w:after="240"/>
         <w:jc w:val="left"/>
         <w:rPr>
           <w:rFonts w:ascii="Goudy Old Style" w:hAnsi="Goudy Old Style"/>
@@ -1615,9 +1568,8 @@
     </w:p>
     <w:p>
       <w:pPr>
-        <w:pStyle w:val="style71"/>
-        <w:spacing w:after="240" w:before="480"/>
-        <w:contextualSpacing w:val="false"/>
+        <w:pStyle w:val="Title"/>
+        <w:spacing w:before="480" w:after="240"/>
         <w:jc w:val="left"/>
         <w:rPr>
           <w:rFonts w:ascii="Goudy Old Style" w:hAnsi="Goudy Old Style"/>
@@ -1642,9 +1594,8 @@
     </w:p>
     <w:p>
       <w:pPr>
-        <w:pStyle w:val="style71"/>
-        <w:spacing w:after="240" w:before="480"/>
-        <w:contextualSpacing w:val="false"/>
+        <w:pStyle w:val="Title"/>
+        <w:spacing w:before="480" w:after="240"/>
         <w:jc w:val="left"/>
         <w:rPr>
           <w:rFonts w:ascii="Goudy Old Style" w:hAnsi="Goudy Old Style"/>
@@ -1669,9 +1620,8 @@
     </w:p>
     <w:p>
       <w:pPr>
-        <w:pStyle w:val="style71"/>
-        <w:spacing w:after="240" w:before="480"/>
-        <w:contextualSpacing w:val="false"/>
+        <w:pStyle w:val="Title"/>
+        <w:spacing w:before="480" w:after="240"/>
         <w:jc w:val="left"/>
         <w:rPr>
           <w:rFonts w:ascii="Goudy Old Style" w:hAnsi="Goudy Old Style"/>
@@ -1696,9 +1646,8 @@
     </w:p>
     <w:p>
       <w:pPr>
-        <w:pStyle w:val="style71"/>
-        <w:spacing w:after="240" w:before="480"/>
-        <w:contextualSpacing w:val="false"/>
+        <w:pStyle w:val="Title"/>
+        <w:spacing w:before="480" w:after="240"/>
         <w:jc w:val="left"/>
         <w:rPr>
           <w:rFonts w:ascii="Goudy Old Style" w:hAnsi="Goudy Old Style"/>
@@ -1723,9 +1672,8 @@
     </w:p>
     <w:p>
       <w:pPr>
-        <w:pStyle w:val="style71"/>
-        <w:spacing w:after="240" w:before="480"/>
-        <w:contextualSpacing w:val="false"/>
+        <w:pStyle w:val="Title"/>
+        <w:spacing w:before="480" w:after="240"/>
         <w:jc w:val="left"/>
         <w:rPr>
           <w:rFonts w:ascii="Goudy Old Style" w:hAnsi="Goudy Old Style"/>
@@ -1750,9 +1698,8 @@
     </w:p>
     <w:p>
       <w:pPr>
-        <w:pStyle w:val="style71"/>
-        <w:spacing w:after="240" w:before="480"/>
-        <w:contextualSpacing w:val="false"/>
+        <w:pStyle w:val="Title"/>
+        <w:spacing w:before="480" w:after="240"/>
         <w:jc w:val="left"/>
         <w:rPr>
           <w:rFonts w:ascii="Goudy Old Style" w:hAnsi="Goudy Old Style"/>
@@ -1777,9 +1724,8 @@
     </w:p>
     <w:p>
       <w:pPr>
-        <w:pStyle w:val="style71"/>
-        <w:spacing w:after="240" w:before="480"/>
-        <w:contextualSpacing w:val="false"/>
+        <w:pStyle w:val="Title"/>
+        <w:spacing w:before="480" w:after="240"/>
         <w:jc w:val="left"/>
         <w:rPr>
           <w:rFonts w:ascii="Goudy Old Style" w:hAnsi="Goudy Old Style"/>
@@ -1815,9 +1761,8 @@
     </w:p>
     <w:p>
       <w:pPr>
-        <w:pStyle w:val="style71"/>
-        <w:spacing w:after="240" w:before="480"/>
-        <w:contextualSpacing w:val="false"/>
+        <w:pStyle w:val="Title"/>
+        <w:spacing w:before="480" w:after="240"/>
         <w:jc w:val="left"/>
         <w:rPr>
           <w:rFonts w:ascii="Goudy Old Style" w:hAnsi="Goudy Old Style"/>
@@ -1842,9 +1787,8 @@
     </w:p>
     <w:p>
       <w:pPr>
-        <w:pStyle w:val="style71"/>
-        <w:spacing w:after="240" w:before="480"/>
-        <w:contextualSpacing w:val="false"/>
+        <w:pStyle w:val="Title"/>
+        <w:spacing w:before="480" w:after="240"/>
         <w:jc w:val="left"/>
         <w:rPr>
           <w:rFonts w:ascii="Goudy Old Style" w:hAnsi="Goudy Old Style"/>
@@ -1869,9 +1813,8 @@
     </w:p>
     <w:p>
       <w:pPr>
-        <w:pStyle w:val="style71"/>
-        <w:spacing w:after="240" w:before="480"/>
-        <w:contextualSpacing w:val="false"/>
+        <w:pStyle w:val="Title"/>
+        <w:spacing w:before="480" w:after="240"/>
         <w:jc w:val="left"/>
         <w:rPr>
           <w:rFonts w:ascii="Goudy Old Style" w:hAnsi="Goudy Old Style"/>
@@ -1896,9 +1839,8 @@
     </w:p>
     <w:p>
       <w:pPr>
-        <w:pStyle w:val="style71"/>
-        <w:spacing w:after="240" w:before="480"/>
-        <w:contextualSpacing w:val="false"/>
+        <w:pStyle w:val="Title"/>
+        <w:spacing w:before="480" w:after="240"/>
         <w:jc w:val="left"/>
         <w:rPr>
           <w:rFonts w:ascii="Goudy Old Style" w:hAnsi="Goudy Old Style"/>
@@ -1923,9 +1865,8 @@
     </w:p>
     <w:p>
       <w:pPr>
-        <w:pStyle w:val="style71"/>
-        <w:spacing w:after="240" w:before="480"/>
-        <w:contextualSpacing w:val="false"/>
+        <w:pStyle w:val="Title"/>
+        <w:spacing w:before="480" w:after="240"/>
         <w:jc w:val="left"/>
         <w:rPr>
           <w:rFonts w:ascii="Goudy Old Style" w:hAnsi="Goudy Old Style"/>
@@ -1950,9 +1891,8 @@
     </w:p>
     <w:p>
       <w:pPr>
-        <w:pStyle w:val="style71"/>
-        <w:spacing w:after="240" w:before="480"/>
-        <w:contextualSpacing w:val="false"/>
+        <w:pStyle w:val="Title"/>
+        <w:spacing w:before="480" w:after="240"/>
         <w:jc w:val="left"/>
         <w:rPr>
           <w:rFonts w:ascii="Goudy Old Style" w:hAnsi="Goudy Old Style"/>
@@ -1977,9 +1917,8 @@
     </w:p>
     <w:p>
       <w:pPr>
-        <w:pStyle w:val="style71"/>
-        <w:spacing w:after="240" w:before="480"/>
-        <w:contextualSpacing w:val="false"/>
+        <w:pStyle w:val="Title"/>
+        <w:spacing w:before="480" w:after="240"/>
         <w:jc w:val="left"/>
         <w:rPr>
           <w:rFonts w:ascii="Goudy Old Style" w:hAnsi="Goudy Old Style"/>
@@ -2004,9 +1943,8 @@
     </w:p>
     <w:p>
       <w:pPr>
-        <w:pStyle w:val="style71"/>
-        <w:spacing w:after="240" w:before="480"/>
-        <w:contextualSpacing w:val="false"/>
+        <w:pStyle w:val="Title"/>
+        <w:spacing w:before="480" w:after="240"/>
         <w:jc w:val="left"/>
         <w:rPr>
           <w:rFonts w:ascii="Goudy Old Style" w:hAnsi="Goudy Old Style"/>
@@ -2031,9 +1969,8 @@
     </w:p>
     <w:p>
       <w:pPr>
-        <w:pStyle w:val="style71"/>
-        <w:spacing w:after="240" w:before="480"/>
-        <w:contextualSpacing w:val="false"/>
+        <w:pStyle w:val="Title"/>
+        <w:spacing w:before="480" w:after="240"/>
         <w:jc w:val="left"/>
         <w:rPr>
           <w:rFonts w:ascii="Goudy Old Style" w:hAnsi="Goudy Old Style"/>
@@ -2057,7 +1994,7 @@
       </w:r>
       <w:r>
         <w:rPr>
-          <w:rStyle w:val="style34"/>
+          <w:rStyle w:val="FootnoteAnchor"/>
           <w:rFonts w:ascii="Goudy Old Style" w:hAnsi="Goudy Old Style"/>
           <w:b w:val="false"/>
           <w:bCs w:val="false"/>
@@ -2082,25 +2019,23 @@
     </w:p>
     <w:p>
       <w:pPr>
-        <w:pStyle w:val="style71"/>
-        <w:spacing w:after="240" w:before="480"/>
-        <w:contextualSpacing w:val="false"/>
-        <w:jc w:val="left"/>
-        <w:rPr>
-          <w:rFonts w:ascii="Goudy Old Style" w:hAnsi="Goudy Old Style"/>
-        </w:rPr>
-      </w:pPr>
-      <w:r>
-        <w:rPr>
-          <w:rFonts w:ascii="Goudy Old Style" w:hAnsi="Goudy Old Style"/>
-        </w:rPr>
-      </w:r>
-    </w:p>
-    <w:p>
-      <w:pPr>
-        <w:pStyle w:val="style71"/>
-        <w:spacing w:after="240" w:before="480"/>
-        <w:contextualSpacing w:val="false"/>
+        <w:pStyle w:val="Title"/>
+        <w:spacing w:before="480" w:after="240"/>
+        <w:jc w:val="left"/>
+        <w:rPr>
+          <w:rFonts w:ascii="Goudy Old Style" w:hAnsi="Goudy Old Style"/>
+        </w:rPr>
+      </w:pPr>
+      <w:r>
+        <w:rPr>
+          <w:rFonts w:ascii="Goudy Old Style" w:hAnsi="Goudy Old Style"/>
+        </w:rPr>
+      </w:r>
+    </w:p>
+    <w:p>
+      <w:pPr>
+        <w:pStyle w:val="Title"/>
+        <w:spacing w:before="480" w:after="240"/>
         <w:jc w:val="left"/>
         <w:rPr>
           <w:rFonts w:ascii="Goudy Old Style" w:hAnsi="Goudy Old Style"/>
@@ -2125,9 +2060,8 @@
     </w:p>
     <w:p>
       <w:pPr>
-        <w:pStyle w:val="style71"/>
-        <w:spacing w:after="240" w:before="480"/>
-        <w:contextualSpacing w:val="false"/>
+        <w:pStyle w:val="Title"/>
+        <w:spacing w:before="480" w:after="240"/>
         <w:jc w:val="left"/>
         <w:rPr>
           <w:rFonts w:ascii="Goudy Old Style" w:hAnsi="Goudy Old Style"/>
@@ -2152,9 +2086,8 @@
     </w:p>
     <w:p>
       <w:pPr>
-        <w:pStyle w:val="style71"/>
-        <w:spacing w:after="240" w:before="480"/>
-        <w:contextualSpacing w:val="false"/>
+        <w:pStyle w:val="Title"/>
+        <w:spacing w:before="480" w:after="240"/>
         <w:jc w:val="left"/>
         <w:rPr>
           <w:rFonts w:ascii="Goudy Old Style" w:hAnsi="Goudy Old Style"/>
@@ -2179,13 +2112,12 @@
     </w:p>
     <w:p>
       <w:pPr>
-        <w:pStyle w:val="style71"/>
+        <w:pStyle w:val="Title"/>
         <w:numPr>
           <w:ilvl w:val="0"/>
           <w:numId w:val="1"/>
         </w:numPr>
-        <w:spacing w:after="240" w:before="480"/>
-        <w:contextualSpacing w:val="false"/>
+        <w:spacing w:before="480" w:after="240"/>
         <w:jc w:val="left"/>
         <w:rPr>
           <w:rFonts w:ascii="Goudy Old Style" w:hAnsi="Goudy Old Style"/>
@@ -2221,13 +2153,12 @@
     </w:p>
     <w:p>
       <w:pPr>
-        <w:pStyle w:val="style71"/>
+        <w:pStyle w:val="Title"/>
         <w:numPr>
           <w:ilvl w:val="0"/>
           <w:numId w:val="1"/>
         </w:numPr>
-        <w:spacing w:after="240" w:before="480"/>
-        <w:contextualSpacing w:val="false"/>
+        <w:spacing w:before="480" w:after="240"/>
         <w:jc w:val="left"/>
         <w:rPr>
           <w:rFonts w:ascii="Goudy Old Style" w:hAnsi="Goudy Old Style"/>
@@ -2263,13 +2194,12 @@
     </w:p>
     <w:p>
       <w:pPr>
-        <w:pStyle w:val="style71"/>
+        <w:pStyle w:val="Title"/>
         <w:numPr>
           <w:ilvl w:val="0"/>
           <w:numId w:val="1"/>
         </w:numPr>
-        <w:spacing w:after="240" w:before="480"/>
-        <w:contextualSpacing w:val="false"/>
+        <w:spacing w:before="480" w:after="240"/>
         <w:jc w:val="left"/>
         <w:rPr>
           <w:rFonts w:ascii="Goudy Old Style" w:hAnsi="Goudy Old Style"/>
@@ -2305,13 +2235,12 @@
     </w:p>
     <w:p>
       <w:pPr>
-        <w:pStyle w:val="style71"/>
+        <w:pStyle w:val="Title"/>
         <w:numPr>
           <w:ilvl w:val="0"/>
           <w:numId w:val="1"/>
         </w:numPr>
-        <w:spacing w:after="240" w:before="480"/>
-        <w:contextualSpacing w:val="false"/>
+        <w:spacing w:before="480" w:after="240"/>
         <w:jc w:val="left"/>
         <w:rPr>
           <w:rFonts w:ascii="Goudy Old Style" w:hAnsi="Goudy Old Style"/>
@@ -2336,29 +2265,27 @@
     </w:p>
     <w:p>
       <w:pPr>
-        <w:pStyle w:val="style71"/>
-        <w:spacing w:after="240" w:before="480"/>
-        <w:contextualSpacing w:val="false"/>
-        <w:jc w:val="left"/>
-        <w:rPr>
-          <w:rFonts w:ascii="Goudy Old Style" w:hAnsi="Goudy Old Style"/>
-          <w:sz w:val="26"/>
-          <w:szCs w:val="26"/>
-        </w:rPr>
-      </w:pPr>
-      <w:r>
-        <w:rPr>
-          <w:rFonts w:ascii="Goudy Old Style" w:hAnsi="Goudy Old Style"/>
-          <w:sz w:val="26"/>
-          <w:szCs w:val="26"/>
-        </w:rPr>
-      </w:r>
-    </w:p>
-    <w:p>
-      <w:pPr>
-        <w:pStyle w:val="style71"/>
-        <w:spacing w:after="240" w:before="480"/>
-        <w:contextualSpacing w:val="false"/>
+        <w:pStyle w:val="Title"/>
+        <w:spacing w:before="480" w:after="240"/>
+        <w:jc w:val="left"/>
+        <w:rPr>
+          <w:rFonts w:ascii="Goudy Old Style" w:hAnsi="Goudy Old Style"/>
+          <w:sz w:val="26"/>
+          <w:szCs w:val="26"/>
+        </w:rPr>
+      </w:pPr>
+      <w:r>
+        <w:rPr>
+          <w:rFonts w:ascii="Goudy Old Style" w:hAnsi="Goudy Old Style"/>
+          <w:sz w:val="26"/>
+          <w:szCs w:val="26"/>
+        </w:rPr>
+      </w:r>
+    </w:p>
+    <w:p>
+      <w:pPr>
+        <w:pStyle w:val="Title"/>
+        <w:spacing w:before="480" w:after="240"/>
         <w:jc w:val="left"/>
         <w:rPr>
           <w:rFonts w:ascii="Goudy Old Style" w:hAnsi="Goudy Old Style"/>
@@ -2383,9 +2310,8 @@
     </w:p>
     <w:p>
       <w:pPr>
-        <w:pStyle w:val="style71"/>
-        <w:spacing w:after="240" w:before="480"/>
-        <w:contextualSpacing w:val="false"/>
+        <w:pStyle w:val="Title"/>
+        <w:spacing w:before="480" w:after="240"/>
         <w:jc w:val="left"/>
         <w:rPr>
           <w:rFonts w:ascii="Goudy Old Style" w:hAnsi="Goudy Old Style"/>
@@ -2411,32 +2337,32 @@
     <w:tbl>
       <w:tblPr>
         <w:jc w:val="left"/>
-        <w:tblInd w:type="dxa" w:w="47"/>
+        <w:tblInd w:w="45" w:type="dxa"/>
         <w:tblBorders>
-          <w:top w:color="000001" w:space="0" w:sz="2" w:val="single"/>
-          <w:left w:color="000001" w:space="0" w:sz="2" w:val="single"/>
-          <w:bottom w:color="000001" w:space="0" w:sz="2" w:val="single"/>
-          <w:insideH w:color="000001" w:space="0" w:sz="2" w:val="single"/>
+          <w:top w:val="single" w:sz="2" w:space="0" w:color="000001"/>
+          <w:left w:val="single" w:sz="2" w:space="0" w:color="000001"/>
+          <w:bottom w:val="single" w:sz="2" w:space="0" w:color="000001"/>
+          <w:insideH w:val="single" w:sz="2" w:space="0" w:color="000001"/>
           <w:right w:val="nil"/>
           <w:insideV w:val="nil"/>
         </w:tblBorders>
         <w:tblCellMar>
-          <w:top w:type="dxa" w:w="55"/>
-          <w:left w:type="dxa" w:w="45"/>
-          <w:bottom w:type="dxa" w:w="55"/>
-          <w:right w:type="dxa" w:w="55"/>
+          <w:top w:w="55" w:type="dxa"/>
+          <w:left w:w="42" w:type="dxa"/>
+          <w:bottom w:w="55" w:type="dxa"/>
+          <w:right w:w="55" w:type="dxa"/>
         </w:tblCellMar>
       </w:tblPr>
       <w:tblGrid>
         <w:gridCol w:w="959"/>
         <w:gridCol w:w="960"/>
-        <w:gridCol w:w="959"/>
+        <w:gridCol w:w="957"/>
         <w:gridCol w:w="958"/>
         <w:gridCol w:w="961"/>
         <w:gridCol w:w="958"/>
+        <w:gridCol w:w="958"/>
         <w:gridCol w:w="959"/>
-        <w:gridCol w:w="959"/>
-        <w:gridCol w:w="963"/>
+        <w:gridCol w:w="966"/>
       </w:tblGrid>
       <w:tr>
         <w:trPr>
@@ -2444,23 +2370,24 @@
         </w:trPr>
         <w:tc>
           <w:tcPr>
-            <w:tcW w:type="dxa" w:w="959"/>
+            <w:tcW w:w="959" w:type="dxa"/>
             <w:tcBorders>
-              <w:top w:color="000001" w:space="0" w:sz="2" w:val="single"/>
-              <w:left w:color="000001" w:space="0" w:sz="2" w:val="single"/>
-              <w:bottom w:color="000001" w:space="0" w:sz="2" w:val="single"/>
+              <w:top w:val="single" w:sz="2" w:space="0" w:color="000001"/>
+              <w:left w:val="single" w:sz="2" w:space="0" w:color="000001"/>
+              <w:bottom w:val="single" w:sz="2" w:space="0" w:color="000001"/>
+              <w:insideH w:val="single" w:sz="2" w:space="0" w:color="000001"/>
               <w:right w:val="nil"/>
+              <w:insideV w:val="nil"/>
             </w:tcBorders>
             <w:shd w:fill="EEEEEE" w:val="clear"/>
             <w:tcMar>
-              <w:left w:type="dxa" w:w="45"/>
+              <w:left w:w="42" w:type="dxa"/>
             </w:tcMar>
           </w:tcPr>
           <w:p>
             <w:pPr>
-              <w:pStyle w:val="style88"/>
-              <w:spacing w:after="180" w:before="180"/>
-              <w:contextualSpacing w:val="false"/>
+              <w:pStyle w:val="TableContents"/>
+              <w:spacing w:before="180" w:after="180"/>
               <w:jc w:val="left"/>
               <w:rPr>
                 <w:rFonts w:ascii="Goudy Old Style" w:hAnsi="Goudy Old Style"/>
@@ -2484,23 +2411,24 @@
         </w:tc>
         <w:tc>
           <w:tcPr>
-            <w:tcW w:type="dxa" w:w="960"/>
+            <w:tcW w:w="960" w:type="dxa"/>
             <w:tcBorders>
-              <w:top w:color="000001" w:space="0" w:sz="2" w:val="single"/>
-              <w:left w:color="000001" w:space="0" w:sz="2" w:val="single"/>
-              <w:bottom w:color="000001" w:space="0" w:sz="2" w:val="single"/>
+              <w:top w:val="single" w:sz="2" w:space="0" w:color="000001"/>
+              <w:left w:val="single" w:sz="2" w:space="0" w:color="000001"/>
+              <w:bottom w:val="single" w:sz="2" w:space="0" w:color="000001"/>
+              <w:insideH w:val="single" w:sz="2" w:space="0" w:color="000001"/>
               <w:right w:val="nil"/>
+              <w:insideV w:val="nil"/>
             </w:tcBorders>
             <w:shd w:fill="FFFFFF" w:val="clear"/>
             <w:tcMar>
-              <w:left w:type="dxa" w:w="45"/>
+              <w:left w:w="42" w:type="dxa"/>
             </w:tcMar>
           </w:tcPr>
           <w:p>
             <w:pPr>
-              <w:pStyle w:val="style88"/>
-              <w:spacing w:after="180" w:before="180"/>
-              <w:contextualSpacing w:val="false"/>
+              <w:pStyle w:val="TableContents"/>
+              <w:spacing w:before="180" w:after="180"/>
               <w:jc w:val="left"/>
               <w:rPr>
                 <w:rFonts w:ascii="Goudy Old Style" w:hAnsi="Goudy Old Style"/>
@@ -2524,23 +2452,24 @@
         </w:tc>
         <w:tc>
           <w:tcPr>
-            <w:tcW w:type="dxa" w:w="959"/>
+            <w:tcW w:w="957" w:type="dxa"/>
             <w:tcBorders>
-              <w:top w:color="000001" w:space="0" w:sz="2" w:val="single"/>
-              <w:left w:color="000001" w:space="0" w:sz="2" w:val="single"/>
-              <w:bottom w:color="000001" w:space="0" w:sz="2" w:val="single"/>
+              <w:top w:val="single" w:sz="2" w:space="0" w:color="000001"/>
+              <w:left w:val="single" w:sz="2" w:space="0" w:color="000001"/>
+              <w:bottom w:val="single" w:sz="2" w:space="0" w:color="000001"/>
+              <w:insideH w:val="single" w:sz="2" w:space="0" w:color="000001"/>
               <w:right w:val="nil"/>
+              <w:insideV w:val="nil"/>
             </w:tcBorders>
             <w:shd w:fill="FFFFFF" w:val="clear"/>
             <w:tcMar>
-              <w:left w:type="dxa" w:w="45"/>
+              <w:left w:w="42" w:type="dxa"/>
             </w:tcMar>
           </w:tcPr>
           <w:p>
             <w:pPr>
-              <w:pStyle w:val="style88"/>
-              <w:spacing w:after="180" w:before="180"/>
-              <w:contextualSpacing w:val="false"/>
+              <w:pStyle w:val="TableContents"/>
+              <w:spacing w:before="180" w:after="180"/>
               <w:jc w:val="left"/>
               <w:rPr>
                 <w:rFonts w:ascii="Goudy Old Style" w:hAnsi="Goudy Old Style"/>
@@ -2564,23 +2493,24 @@
         </w:tc>
         <w:tc>
           <w:tcPr>
-            <w:tcW w:type="dxa" w:w="958"/>
+            <w:tcW w:w="958" w:type="dxa"/>
             <w:tcBorders>
-              <w:top w:color="000001" w:space="0" w:sz="2" w:val="single"/>
-              <w:left w:color="000001" w:space="0" w:sz="2" w:val="single"/>
-              <w:bottom w:color="000001" w:space="0" w:sz="2" w:val="single"/>
+              <w:top w:val="single" w:sz="2" w:space="0" w:color="000001"/>
+              <w:left w:val="single" w:sz="2" w:space="0" w:color="000001"/>
+              <w:bottom w:val="single" w:sz="2" w:space="0" w:color="000001"/>
+              <w:insideH w:val="single" w:sz="2" w:space="0" w:color="000001"/>
               <w:right w:val="nil"/>
+              <w:insideV w:val="nil"/>
             </w:tcBorders>
             <w:shd w:fill="FFFFFF" w:val="clear"/>
             <w:tcMar>
-              <w:left w:type="dxa" w:w="45"/>
+              <w:left w:w="42" w:type="dxa"/>
             </w:tcMar>
           </w:tcPr>
           <w:p>
             <w:pPr>
-              <w:pStyle w:val="style88"/>
-              <w:spacing w:after="180" w:before="180"/>
-              <w:contextualSpacing w:val="false"/>
+              <w:pStyle w:val="TableContents"/>
+              <w:spacing w:before="180" w:after="180"/>
               <w:jc w:val="left"/>
               <w:rPr>
                 <w:rFonts w:ascii="Goudy Old Style" w:hAnsi="Goudy Old Style"/>
@@ -2604,23 +2534,24 @@
         </w:tc>
         <w:tc>
           <w:tcPr>
-            <w:tcW w:type="dxa" w:w="961"/>
+            <w:tcW w:w="961" w:type="dxa"/>
             <w:tcBorders>
-              <w:top w:color="000001" w:space="0" w:sz="2" w:val="single"/>
-              <w:left w:color="000001" w:space="0" w:sz="2" w:val="single"/>
-              <w:bottom w:color="000001" w:space="0" w:sz="2" w:val="single"/>
+              <w:top w:val="single" w:sz="2" w:space="0" w:color="000001"/>
+              <w:left w:val="single" w:sz="2" w:space="0" w:color="000001"/>
+              <w:bottom w:val="single" w:sz="2" w:space="0" w:color="000001"/>
+              <w:insideH w:val="single" w:sz="2" w:space="0" w:color="000001"/>
               <w:right w:val="nil"/>
+              <w:insideV w:val="nil"/>
             </w:tcBorders>
             <w:shd w:fill="FFFFFF" w:val="clear"/>
             <w:tcMar>
-              <w:left w:type="dxa" w:w="45"/>
+              <w:left w:w="42" w:type="dxa"/>
             </w:tcMar>
           </w:tcPr>
           <w:p>
             <w:pPr>
-              <w:pStyle w:val="style88"/>
-              <w:spacing w:after="180" w:before="180"/>
-              <w:contextualSpacing w:val="false"/>
+              <w:pStyle w:val="TableContents"/>
+              <w:spacing w:before="180" w:after="180"/>
               <w:jc w:val="left"/>
               <w:rPr>
                 <w:rFonts w:ascii="Goudy Old Style" w:hAnsi="Goudy Old Style"/>
@@ -2644,23 +2575,24 @@
         </w:tc>
         <w:tc>
           <w:tcPr>
-            <w:tcW w:type="dxa" w:w="958"/>
+            <w:tcW w:w="958" w:type="dxa"/>
             <w:tcBorders>
-              <w:top w:color="000001" w:space="0" w:sz="2" w:val="single"/>
-              <w:left w:color="000001" w:space="0" w:sz="2" w:val="single"/>
-              <w:bottom w:color="000001" w:space="0" w:sz="2" w:val="single"/>
+              <w:top w:val="single" w:sz="2" w:space="0" w:color="000001"/>
+              <w:left w:val="single" w:sz="2" w:space="0" w:color="000001"/>
+              <w:bottom w:val="single" w:sz="2" w:space="0" w:color="000001"/>
+              <w:insideH w:val="single" w:sz="2" w:space="0" w:color="000001"/>
               <w:right w:val="nil"/>
+              <w:insideV w:val="nil"/>
             </w:tcBorders>
             <w:shd w:fill="FFFFFF" w:val="clear"/>
             <w:tcMar>
-              <w:left w:type="dxa" w:w="45"/>
+              <w:left w:w="42" w:type="dxa"/>
             </w:tcMar>
           </w:tcPr>
           <w:p>
             <w:pPr>
-              <w:pStyle w:val="style88"/>
-              <w:spacing w:after="180" w:before="180"/>
-              <w:contextualSpacing w:val="false"/>
+              <w:pStyle w:val="TableContents"/>
+              <w:spacing w:before="180" w:after="180"/>
               <w:jc w:val="left"/>
               <w:rPr>
                 <w:rFonts w:ascii="Goudy Old Style" w:hAnsi="Goudy Old Style"/>
@@ -2684,23 +2616,24 @@
         </w:tc>
         <w:tc>
           <w:tcPr>
-            <w:tcW w:type="dxa" w:w="959"/>
+            <w:tcW w:w="958" w:type="dxa"/>
             <w:tcBorders>
-              <w:top w:color="000001" w:space="0" w:sz="2" w:val="single"/>
-              <w:left w:color="000001" w:space="0" w:sz="2" w:val="single"/>
-              <w:bottom w:color="000001" w:space="0" w:sz="2" w:val="single"/>
+              <w:top w:val="single" w:sz="2" w:space="0" w:color="000001"/>
+              <w:left w:val="single" w:sz="2" w:space="0" w:color="000001"/>
+              <w:bottom w:val="single" w:sz="2" w:space="0" w:color="000001"/>
+              <w:insideH w:val="single" w:sz="2" w:space="0" w:color="000001"/>
               <w:right w:val="nil"/>
+              <w:insideV w:val="nil"/>
             </w:tcBorders>
             <w:shd w:fill="FFFFFF" w:val="clear"/>
             <w:tcMar>
-              <w:left w:type="dxa" w:w="45"/>
+              <w:left w:w="42" w:type="dxa"/>
             </w:tcMar>
           </w:tcPr>
           <w:p>
             <w:pPr>
-              <w:pStyle w:val="style88"/>
-              <w:spacing w:after="180" w:before="180"/>
-              <w:contextualSpacing w:val="false"/>
+              <w:pStyle w:val="TableContents"/>
+              <w:spacing w:before="180" w:after="180"/>
               <w:jc w:val="left"/>
               <w:rPr>
                 <w:rFonts w:ascii="Goudy Old Style" w:hAnsi="Goudy Old Style"/>
@@ -2724,23 +2657,24 @@
         </w:tc>
         <w:tc>
           <w:tcPr>
-            <w:tcW w:type="dxa" w:w="959"/>
+            <w:tcW w:w="959" w:type="dxa"/>
             <w:tcBorders>
-              <w:top w:color="000001" w:space="0" w:sz="2" w:val="single"/>
-              <w:left w:color="000001" w:space="0" w:sz="2" w:val="single"/>
-              <w:bottom w:color="000001" w:space="0" w:sz="2" w:val="single"/>
+              <w:top w:val="single" w:sz="2" w:space="0" w:color="000001"/>
+              <w:left w:val="single" w:sz="2" w:space="0" w:color="000001"/>
+              <w:bottom w:val="single" w:sz="2" w:space="0" w:color="000001"/>
+              <w:insideH w:val="single" w:sz="2" w:space="0" w:color="000001"/>
               <w:right w:val="nil"/>
+              <w:insideV w:val="nil"/>
             </w:tcBorders>
             <w:shd w:fill="FFFFFF" w:val="clear"/>
             <w:tcMar>
-              <w:left w:type="dxa" w:w="45"/>
+              <w:left w:w="42" w:type="dxa"/>
             </w:tcMar>
           </w:tcPr>
           <w:p>
             <w:pPr>
-              <w:pStyle w:val="style88"/>
-              <w:spacing w:after="180" w:before="180"/>
-              <w:contextualSpacing w:val="false"/>
+              <w:pStyle w:val="TableContents"/>
+              <w:spacing w:before="180" w:after="180"/>
               <w:jc w:val="left"/>
               <w:rPr>
                 <w:rFonts w:ascii="Goudy Old Style" w:hAnsi="Goudy Old Style"/>
@@ -2764,23 +2698,24 @@
         </w:tc>
         <w:tc>
           <w:tcPr>
-            <w:tcW w:type="dxa" w:w="963"/>
+            <w:tcW w:w="966" w:type="dxa"/>
             <w:tcBorders>
-              <w:top w:color="000001" w:space="0" w:sz="2" w:val="single"/>
-              <w:left w:color="000001" w:space="0" w:sz="2" w:val="single"/>
-              <w:bottom w:color="000001" w:space="0" w:sz="2" w:val="single"/>
-              <w:right w:color="000001" w:space="0" w:sz="2" w:val="single"/>
+              <w:top w:val="single" w:sz="2" w:space="0" w:color="000001"/>
+              <w:left w:val="single" w:sz="2" w:space="0" w:color="000001"/>
+              <w:bottom w:val="single" w:sz="2" w:space="0" w:color="000001"/>
+              <w:insideH w:val="single" w:sz="2" w:space="0" w:color="000001"/>
+              <w:right w:val="single" w:sz="2" w:space="0" w:color="000001"/>
+              <w:insideV w:val="single" w:sz="2" w:space="0" w:color="000001"/>
             </w:tcBorders>
             <w:shd w:fill="FFFFFF" w:val="clear"/>
             <w:tcMar>
-              <w:left w:type="dxa" w:w="45"/>
+              <w:left w:w="42" w:type="dxa"/>
             </w:tcMar>
           </w:tcPr>
           <w:p>
             <w:pPr>
-              <w:pStyle w:val="style88"/>
-              <w:spacing w:after="180" w:before="180"/>
-              <w:contextualSpacing w:val="false"/>
+              <w:pStyle w:val="TableContents"/>
+              <w:spacing w:before="180" w:after="180"/>
               <w:jc w:val="left"/>
               <w:rPr>
                 <w:rFonts w:ascii="Goudy Old Style" w:hAnsi="Goudy Old Style"/>
@@ -2809,23 +2744,24 @@
         </w:trPr>
         <w:tc>
           <w:tcPr>
-            <w:tcW w:type="dxa" w:w="959"/>
+            <w:tcW w:w="959" w:type="dxa"/>
             <w:tcBorders>
               <w:top w:val="nil"/>
-              <w:left w:color="000001" w:space="0" w:sz="2" w:val="single"/>
-              <w:bottom w:color="000001" w:space="0" w:sz="2" w:val="single"/>
+              <w:left w:val="single" w:sz="2" w:space="0" w:color="000001"/>
+              <w:bottom w:val="single" w:sz="2" w:space="0" w:color="000001"/>
+              <w:insideH w:val="single" w:sz="2" w:space="0" w:color="000001"/>
               <w:right w:val="nil"/>
+              <w:insideV w:val="nil"/>
             </w:tcBorders>
             <w:shd w:fill="EEEEEE" w:val="clear"/>
             <w:tcMar>
-              <w:left w:type="dxa" w:w="45"/>
+              <w:left w:w="42" w:type="dxa"/>
             </w:tcMar>
           </w:tcPr>
           <w:p>
             <w:pPr>
-              <w:pStyle w:val="style88"/>
-              <w:spacing w:after="180" w:before="180"/>
-              <w:contextualSpacing w:val="false"/>
+              <w:pStyle w:val="TableContents"/>
+              <w:spacing w:before="180" w:after="180"/>
               <w:jc w:val="left"/>
               <w:rPr>
                 <w:rFonts w:ascii="Goudy Old Style" w:hAnsi="Goudy Old Style"/>
@@ -2845,23 +2781,24 @@
         </w:tc>
         <w:tc>
           <w:tcPr>
-            <w:tcW w:type="dxa" w:w="960"/>
+            <w:tcW w:w="960" w:type="dxa"/>
             <w:tcBorders>
               <w:top w:val="nil"/>
-              <w:left w:color="000001" w:space="0" w:sz="2" w:val="single"/>
-              <w:bottom w:color="000001" w:space="0" w:sz="2" w:val="single"/>
+              <w:left w:val="single" w:sz="2" w:space="0" w:color="000001"/>
+              <w:bottom w:val="single" w:sz="2" w:space="0" w:color="000001"/>
+              <w:insideH w:val="single" w:sz="2" w:space="0" w:color="000001"/>
               <w:right w:val="nil"/>
+              <w:insideV w:val="nil"/>
             </w:tcBorders>
             <w:shd w:fill="FFFFFF" w:val="clear"/>
             <w:tcMar>
-              <w:left w:type="dxa" w:w="45"/>
+              <w:left w:w="42" w:type="dxa"/>
             </w:tcMar>
           </w:tcPr>
           <w:p>
             <w:pPr>
-              <w:pStyle w:val="style88"/>
-              <w:spacing w:after="180" w:before="180"/>
-              <w:contextualSpacing w:val="false"/>
+              <w:pStyle w:val="TableContents"/>
+              <w:spacing w:before="180" w:after="180"/>
               <w:jc w:val="left"/>
               <w:rPr>
                 <w:rFonts w:ascii="Goudy Old Style" w:hAnsi="Goudy Old Style"/>
@@ -2881,23 +2818,24 @@
         </w:tc>
         <w:tc>
           <w:tcPr>
-            <w:tcW w:type="dxa" w:w="959"/>
+            <w:tcW w:w="957" w:type="dxa"/>
             <w:tcBorders>
               <w:top w:val="nil"/>
-              <w:left w:color="000001" w:space="0" w:sz="2" w:val="single"/>
-              <w:bottom w:color="000001" w:space="0" w:sz="2" w:val="single"/>
+              <w:left w:val="single" w:sz="2" w:space="0" w:color="000001"/>
+              <w:bottom w:val="single" w:sz="2" w:space="0" w:color="000001"/>
+              <w:insideH w:val="single" w:sz="2" w:space="0" w:color="000001"/>
               <w:right w:val="nil"/>
+              <w:insideV w:val="nil"/>
             </w:tcBorders>
             <w:shd w:fill="FFFFFF" w:val="clear"/>
             <w:tcMar>
-              <w:left w:type="dxa" w:w="45"/>
+              <w:left w:w="42" w:type="dxa"/>
             </w:tcMar>
           </w:tcPr>
           <w:p>
             <w:pPr>
-              <w:pStyle w:val="style88"/>
-              <w:spacing w:after="180" w:before="180"/>
-              <w:contextualSpacing w:val="false"/>
+              <w:pStyle w:val="TableContents"/>
+              <w:spacing w:before="180" w:after="180"/>
               <w:jc w:val="left"/>
               <w:rPr>
                 <w:rFonts w:ascii="Goudy Old Style" w:hAnsi="Goudy Old Style"/>
@@ -2917,23 +2855,24 @@
         </w:tc>
         <w:tc>
           <w:tcPr>
-            <w:tcW w:type="dxa" w:w="958"/>
+            <w:tcW w:w="958" w:type="dxa"/>
             <w:tcBorders>
               <w:top w:val="nil"/>
-              <w:left w:color="000001" w:space="0" w:sz="2" w:val="single"/>
-              <w:bottom w:color="000001" w:space="0" w:sz="2" w:val="single"/>
+              <w:left w:val="single" w:sz="2" w:space="0" w:color="000001"/>
+              <w:bottom w:val="single" w:sz="2" w:space="0" w:color="000001"/>
+              <w:insideH w:val="single" w:sz="2" w:space="0" w:color="000001"/>
               <w:right w:val="nil"/>
+              <w:insideV w:val="nil"/>
             </w:tcBorders>
             <w:shd w:fill="FFFFFF" w:val="clear"/>
             <w:tcMar>
-              <w:left w:type="dxa" w:w="45"/>
+              <w:left w:w="42" w:type="dxa"/>
             </w:tcMar>
           </w:tcPr>
           <w:p>
             <w:pPr>
-              <w:pStyle w:val="style88"/>
-              <w:spacing w:after="180" w:before="180"/>
-              <w:contextualSpacing w:val="false"/>
+              <w:pStyle w:val="TableContents"/>
+              <w:spacing w:before="180" w:after="180"/>
               <w:jc w:val="left"/>
               <w:rPr>
                 <w:rFonts w:ascii="Goudy Old Style" w:hAnsi="Goudy Old Style"/>
@@ -2953,23 +2892,24 @@
         </w:tc>
         <w:tc>
           <w:tcPr>
-            <w:tcW w:type="dxa" w:w="961"/>
+            <w:tcW w:w="961" w:type="dxa"/>
             <w:tcBorders>
               <w:top w:val="nil"/>
-              <w:left w:color="000001" w:space="0" w:sz="2" w:val="single"/>
-              <w:bottom w:color="000001" w:space="0" w:sz="2" w:val="single"/>
+              <w:left w:val="single" w:sz="2" w:space="0" w:color="000001"/>
+              <w:bottom w:val="single" w:sz="2" w:space="0" w:color="000001"/>
+              <w:insideH w:val="single" w:sz="2" w:space="0" w:color="000001"/>
               <w:right w:val="nil"/>
+              <w:insideV w:val="nil"/>
             </w:tcBorders>
             <w:shd w:fill="FFFFFF" w:val="clear"/>
             <w:tcMar>
-              <w:left w:type="dxa" w:w="45"/>
+              <w:left w:w="42" w:type="dxa"/>
             </w:tcMar>
           </w:tcPr>
           <w:p>
             <w:pPr>
-              <w:pStyle w:val="style88"/>
-              <w:spacing w:after="180" w:before="180"/>
-              <w:contextualSpacing w:val="false"/>
+              <w:pStyle w:val="TableContents"/>
+              <w:spacing w:before="180" w:after="180"/>
               <w:jc w:val="left"/>
               <w:rPr>
                 <w:rFonts w:ascii="Goudy Old Style" w:hAnsi="Goudy Old Style"/>
@@ -2989,23 +2929,24 @@
         </w:tc>
         <w:tc>
           <w:tcPr>
-            <w:tcW w:type="dxa" w:w="958"/>
+            <w:tcW w:w="958" w:type="dxa"/>
             <w:tcBorders>
               <w:top w:val="nil"/>
-              <w:left w:color="000001" w:space="0" w:sz="2" w:val="single"/>
-              <w:bottom w:color="000001" w:space="0" w:sz="2" w:val="single"/>
+              <w:left w:val="single" w:sz="2" w:space="0" w:color="000001"/>
+              <w:bottom w:val="single" w:sz="2" w:space="0" w:color="000001"/>
+              <w:insideH w:val="single" w:sz="2" w:space="0" w:color="000001"/>
               <w:right w:val="nil"/>
+              <w:insideV w:val="nil"/>
             </w:tcBorders>
             <w:shd w:fill="FFFFFF" w:val="clear"/>
             <w:tcMar>
-              <w:left w:type="dxa" w:w="45"/>
+              <w:left w:w="42" w:type="dxa"/>
             </w:tcMar>
           </w:tcPr>
           <w:p>
             <w:pPr>
-              <w:pStyle w:val="style88"/>
-              <w:spacing w:after="180" w:before="180"/>
-              <w:contextualSpacing w:val="false"/>
+              <w:pStyle w:val="TableContents"/>
+              <w:spacing w:before="180" w:after="180"/>
               <w:jc w:val="left"/>
               <w:rPr>
                 <w:rFonts w:ascii="Goudy Old Style" w:hAnsi="Goudy Old Style"/>
@@ -3025,23 +2966,24 @@
         </w:tc>
         <w:tc>
           <w:tcPr>
-            <w:tcW w:type="dxa" w:w="959"/>
+            <w:tcW w:w="958" w:type="dxa"/>
             <w:tcBorders>
               <w:top w:val="nil"/>
-              <w:left w:color="000001" w:space="0" w:sz="2" w:val="single"/>
-              <w:bottom w:color="000001" w:space="0" w:sz="2" w:val="single"/>
+              <w:left w:val="single" w:sz="2" w:space="0" w:color="000001"/>
+              <w:bottom w:val="single" w:sz="2" w:space="0" w:color="000001"/>
+              <w:insideH w:val="single" w:sz="2" w:space="0" w:color="000001"/>
               <w:right w:val="nil"/>
+              <w:insideV w:val="nil"/>
             </w:tcBorders>
             <w:shd w:fill="FFFFFF" w:val="clear"/>
             <w:tcMar>
-              <w:left w:type="dxa" w:w="45"/>
+              <w:left w:w="42" w:type="dxa"/>
             </w:tcMar>
           </w:tcPr>
           <w:p>
             <w:pPr>
-              <w:pStyle w:val="style88"/>
-              <w:spacing w:after="180" w:before="180"/>
-              <w:contextualSpacing w:val="false"/>
+              <w:pStyle w:val="TableContents"/>
+              <w:spacing w:before="180" w:after="180"/>
               <w:jc w:val="left"/>
               <w:rPr>
                 <w:rFonts w:ascii="Goudy Old Style" w:hAnsi="Goudy Old Style"/>
@@ -3061,23 +3003,24 @@
         </w:tc>
         <w:tc>
           <w:tcPr>
-            <w:tcW w:type="dxa" w:w="959"/>
+            <w:tcW w:w="959" w:type="dxa"/>
             <w:tcBorders>
               <w:top w:val="nil"/>
-              <w:left w:color="000001" w:space="0" w:sz="2" w:val="single"/>
-              <w:bottom w:color="000001" w:space="0" w:sz="2" w:val="single"/>
+              <w:left w:val="single" w:sz="2" w:space="0" w:color="000001"/>
+              <w:bottom w:val="single" w:sz="2" w:space="0" w:color="000001"/>
+              <w:insideH w:val="single" w:sz="2" w:space="0" w:color="000001"/>
               <w:right w:val="nil"/>
+              <w:insideV w:val="nil"/>
             </w:tcBorders>
             <w:shd w:fill="FFFFFF" w:val="clear"/>
             <w:tcMar>
-              <w:left w:type="dxa" w:w="45"/>
+              <w:left w:w="42" w:type="dxa"/>
             </w:tcMar>
           </w:tcPr>
           <w:p>
             <w:pPr>
-              <w:pStyle w:val="style88"/>
-              <w:spacing w:after="180" w:before="180"/>
-              <w:contextualSpacing w:val="false"/>
+              <w:pStyle w:val="TableContents"/>
+              <w:spacing w:before="180" w:after="180"/>
               <w:jc w:val="left"/>
               <w:rPr>
                 <w:rFonts w:ascii="Goudy Old Style" w:hAnsi="Goudy Old Style"/>
@@ -3097,23 +3040,24 @@
         </w:tc>
         <w:tc>
           <w:tcPr>
-            <w:tcW w:type="dxa" w:w="963"/>
+            <w:tcW w:w="966" w:type="dxa"/>
             <w:tcBorders>
               <w:top w:val="nil"/>
-              <w:left w:color="000001" w:space="0" w:sz="2" w:val="single"/>
-              <w:bottom w:color="000001" w:space="0" w:sz="2" w:val="single"/>
-              <w:right w:color="000001" w:space="0" w:sz="2" w:val="single"/>
+              <w:left w:val="single" w:sz="2" w:space="0" w:color="000001"/>
+              <w:bottom w:val="single" w:sz="2" w:space="0" w:color="000001"/>
+              <w:insideH w:val="single" w:sz="2" w:space="0" w:color="000001"/>
+              <w:right w:val="single" w:sz="2" w:space="0" w:color="000001"/>
+              <w:insideV w:val="single" w:sz="2" w:space="0" w:color="000001"/>
             </w:tcBorders>
             <w:shd w:fill="FFFFFF" w:val="clear"/>
             <w:tcMar>
-              <w:left w:type="dxa" w:w="45"/>
+              <w:left w:w="42" w:type="dxa"/>
             </w:tcMar>
           </w:tcPr>
           <w:p>
             <w:pPr>
-              <w:pStyle w:val="style88"/>
-              <w:spacing w:after="180" w:before="180"/>
-              <w:contextualSpacing w:val="false"/>
+              <w:pStyle w:val="TableContents"/>
+              <w:spacing w:before="180" w:after="180"/>
               <w:jc w:val="left"/>
               <w:rPr>
                 <w:rFonts w:ascii="Goudy Old Style" w:hAnsi="Goudy Old Style"/>
@@ -3138,23 +3082,24 @@
         </w:trPr>
         <w:tc>
           <w:tcPr>
-            <w:tcW w:type="dxa" w:w="959"/>
+            <w:tcW w:w="959" w:type="dxa"/>
             <w:tcBorders>
               <w:top w:val="nil"/>
-              <w:left w:color="000001" w:space="0" w:sz="2" w:val="single"/>
-              <w:bottom w:color="000001" w:space="0" w:sz="2" w:val="single"/>
+              <w:left w:val="single" w:sz="2" w:space="0" w:color="000001"/>
+              <w:bottom w:val="single" w:sz="2" w:space="0" w:color="000001"/>
+              <w:insideH w:val="single" w:sz="2" w:space="0" w:color="000001"/>
               <w:right w:val="nil"/>
+              <w:insideV w:val="nil"/>
             </w:tcBorders>
             <w:shd w:fill="EEEEEE" w:val="clear"/>
             <w:tcMar>
-              <w:left w:type="dxa" w:w="45"/>
+              <w:left w:w="42" w:type="dxa"/>
             </w:tcMar>
           </w:tcPr>
           <w:p>
             <w:pPr>
-              <w:pStyle w:val="style88"/>
-              <w:spacing w:after="180" w:before="180"/>
-              <w:contextualSpacing w:val="false"/>
+              <w:pStyle w:val="TableContents"/>
+              <w:spacing w:before="180" w:after="180"/>
               <w:jc w:val="left"/>
               <w:rPr>
                 <w:rFonts w:ascii="Goudy Old Style" w:hAnsi="Goudy Old Style"/>
@@ -3174,23 +3119,24 @@
         </w:tc>
         <w:tc>
           <w:tcPr>
-            <w:tcW w:type="dxa" w:w="960"/>
+            <w:tcW w:w="960" w:type="dxa"/>
             <w:tcBorders>
               <w:top w:val="nil"/>
-              <w:left w:color="000001" w:space="0" w:sz="2" w:val="single"/>
-              <w:bottom w:color="000001" w:space="0" w:sz="2" w:val="single"/>
+              <w:left w:val="single" w:sz="2" w:space="0" w:color="000001"/>
+              <w:bottom w:val="single" w:sz="2" w:space="0" w:color="000001"/>
+              <w:insideH w:val="single" w:sz="2" w:space="0" w:color="000001"/>
               <w:right w:val="nil"/>
+              <w:insideV w:val="nil"/>
             </w:tcBorders>
             <w:shd w:fill="FFFFFF" w:val="clear"/>
             <w:tcMar>
-              <w:left w:type="dxa" w:w="45"/>
+              <w:left w:w="42" w:type="dxa"/>
             </w:tcMar>
           </w:tcPr>
           <w:p>
             <w:pPr>
-              <w:pStyle w:val="style88"/>
-              <w:spacing w:after="180" w:before="180"/>
-              <w:contextualSpacing w:val="false"/>
+              <w:pStyle w:val="TableContents"/>
+              <w:spacing w:before="180" w:after="180"/>
               <w:jc w:val="left"/>
               <w:rPr>
                 <w:rFonts w:ascii="Goudy Old Style" w:hAnsi="Goudy Old Style"/>
@@ -3210,23 +3156,24 @@
         </w:tc>
         <w:tc>
           <w:tcPr>
-            <w:tcW w:type="dxa" w:w="959"/>
+            <w:tcW w:w="957" w:type="dxa"/>
             <w:tcBorders>
               <w:top w:val="nil"/>
-              <w:left w:color="000001" w:space="0" w:sz="2" w:val="single"/>
-              <w:bottom w:color="000001" w:space="0" w:sz="2" w:val="single"/>
+              <w:left w:val="single" w:sz="2" w:space="0" w:color="000001"/>
+              <w:bottom w:val="single" w:sz="2" w:space="0" w:color="000001"/>
+              <w:insideH w:val="single" w:sz="2" w:space="0" w:color="000001"/>
               <w:right w:val="nil"/>
+              <w:insideV w:val="nil"/>
             </w:tcBorders>
             <w:shd w:fill="FFFFFF" w:val="clear"/>
             <w:tcMar>
-              <w:left w:type="dxa" w:w="45"/>
+              <w:left w:w="42" w:type="dxa"/>
             </w:tcMar>
           </w:tcPr>
           <w:p>
             <w:pPr>
-              <w:pStyle w:val="style88"/>
-              <w:spacing w:after="180" w:before="180"/>
-              <w:contextualSpacing w:val="false"/>
+              <w:pStyle w:val="TableContents"/>
+              <w:spacing w:before="180" w:after="180"/>
               <w:jc w:val="left"/>
               <w:rPr>
                 <w:rFonts w:ascii="Goudy Old Style" w:hAnsi="Goudy Old Style"/>
@@ -3246,23 +3193,24 @@
         </w:tc>
         <w:tc>
           <w:tcPr>
-            <w:tcW w:type="dxa" w:w="958"/>
+            <w:tcW w:w="958" w:type="dxa"/>
             <w:tcBorders>
               <w:top w:val="nil"/>
-              <w:left w:color="000001" w:space="0" w:sz="2" w:val="single"/>
-              <w:bottom w:color="000001" w:space="0" w:sz="2" w:val="single"/>
+              <w:left w:val="single" w:sz="2" w:space="0" w:color="000001"/>
+              <w:bottom w:val="single" w:sz="2" w:space="0" w:color="000001"/>
+              <w:insideH w:val="single" w:sz="2" w:space="0" w:color="000001"/>
               <w:right w:val="nil"/>
+              <w:insideV w:val="nil"/>
             </w:tcBorders>
             <w:shd w:fill="FFFFFF" w:val="clear"/>
             <w:tcMar>
-              <w:left w:type="dxa" w:w="45"/>
+              <w:left w:w="42" w:type="dxa"/>
             </w:tcMar>
           </w:tcPr>
           <w:p>
             <w:pPr>
-              <w:pStyle w:val="style88"/>
-              <w:spacing w:after="180" w:before="180"/>
-              <w:contextualSpacing w:val="false"/>
+              <w:pStyle w:val="TableContents"/>
+              <w:spacing w:before="180" w:after="180"/>
               <w:jc w:val="left"/>
               <w:rPr>
                 <w:rFonts w:ascii="Goudy Old Style" w:hAnsi="Goudy Old Style"/>
@@ -3282,23 +3230,24 @@
         </w:tc>
         <w:tc>
           <w:tcPr>
-            <w:tcW w:type="dxa" w:w="961"/>
+            <w:tcW w:w="961" w:type="dxa"/>
             <w:tcBorders>
               <w:top w:val="nil"/>
-              <w:left w:color="000001" w:space="0" w:sz="2" w:val="single"/>
-              <w:bottom w:color="000001" w:space="0" w:sz="2" w:val="single"/>
+              <w:left w:val="single" w:sz="2" w:space="0" w:color="000001"/>
+              <w:bottom w:val="single" w:sz="2" w:space="0" w:color="000001"/>
+              <w:insideH w:val="single" w:sz="2" w:space="0" w:color="000001"/>
               <w:right w:val="nil"/>
+              <w:insideV w:val="nil"/>
             </w:tcBorders>
             <w:shd w:fill="FFFFFF" w:val="clear"/>
             <w:tcMar>
-              <w:left w:type="dxa" w:w="45"/>
+              <w:left w:w="42" w:type="dxa"/>
             </w:tcMar>
           </w:tcPr>
           <w:p>
             <w:pPr>
-              <w:pStyle w:val="style88"/>
-              <w:spacing w:after="180" w:before="180"/>
-              <w:contextualSpacing w:val="false"/>
+              <w:pStyle w:val="TableContents"/>
+              <w:spacing w:before="180" w:after="180"/>
               <w:jc w:val="left"/>
               <w:rPr>
                 <w:rFonts w:ascii="Goudy Old Style" w:hAnsi="Goudy Old Style"/>
@@ -3318,23 +3267,24 @@
         </w:tc>
         <w:tc>
           <w:tcPr>
-            <w:tcW w:type="dxa" w:w="958"/>
+            <w:tcW w:w="958" w:type="dxa"/>
             <w:tcBorders>
               <w:top w:val="nil"/>
-              <w:left w:color="000001" w:space="0" w:sz="2" w:val="single"/>
-              <w:bottom w:color="000001" w:space="0" w:sz="2" w:val="single"/>
+              <w:left w:val="single" w:sz="2" w:space="0" w:color="000001"/>
+              <w:bottom w:val="single" w:sz="2" w:space="0" w:color="000001"/>
+              <w:insideH w:val="single" w:sz="2" w:space="0" w:color="000001"/>
               <w:right w:val="nil"/>
+              <w:insideV w:val="nil"/>
             </w:tcBorders>
             <w:shd w:fill="FFFFFF" w:val="clear"/>
             <w:tcMar>
-              <w:left w:type="dxa" w:w="45"/>
+              <w:left w:w="42" w:type="dxa"/>
             </w:tcMar>
           </w:tcPr>
           <w:p>
             <w:pPr>
-              <w:pStyle w:val="style88"/>
-              <w:spacing w:after="180" w:before="180"/>
-              <w:contextualSpacing w:val="false"/>
+              <w:pStyle w:val="TableContents"/>
+              <w:spacing w:before="180" w:after="180"/>
               <w:jc w:val="left"/>
               <w:rPr>
                 <w:rFonts w:ascii="Goudy Old Style" w:hAnsi="Goudy Old Style"/>
@@ -3354,23 +3304,24 @@
         </w:tc>
         <w:tc>
           <w:tcPr>
-            <w:tcW w:type="dxa" w:w="959"/>
+            <w:tcW w:w="958" w:type="dxa"/>
             <w:tcBorders>
               <w:top w:val="nil"/>
-              <w:left w:color="000001" w:space="0" w:sz="2" w:val="single"/>
-              <w:bottom w:color="000001" w:space="0" w:sz="2" w:val="single"/>
+              <w:left w:val="single" w:sz="2" w:space="0" w:color="000001"/>
+              <w:bottom w:val="single" w:sz="2" w:space="0" w:color="000001"/>
+              <w:insideH w:val="single" w:sz="2" w:space="0" w:color="000001"/>
               <w:right w:val="nil"/>
+              <w:insideV w:val="nil"/>
             </w:tcBorders>
             <w:shd w:fill="FFFFFF" w:val="clear"/>
             <w:tcMar>
-              <w:left w:type="dxa" w:w="45"/>
+              <w:left w:w="42" w:type="dxa"/>
             </w:tcMar>
           </w:tcPr>
           <w:p>
             <w:pPr>
-              <w:pStyle w:val="style88"/>
-              <w:spacing w:after="180" w:before="180"/>
-              <w:contextualSpacing w:val="false"/>
+              <w:pStyle w:val="TableContents"/>
+              <w:spacing w:before="180" w:after="180"/>
               <w:jc w:val="left"/>
               <w:rPr>
                 <w:rFonts w:ascii="Goudy Old Style" w:hAnsi="Goudy Old Style"/>
@@ -3390,23 +3341,24 @@
         </w:tc>
         <w:tc>
           <w:tcPr>
-            <w:tcW w:type="dxa" w:w="959"/>
+            <w:tcW w:w="959" w:type="dxa"/>
             <w:tcBorders>
               <w:top w:val="nil"/>
-              <w:left w:color="000001" w:space="0" w:sz="2" w:val="single"/>
-              <w:bottom w:color="000001" w:space="0" w:sz="2" w:val="single"/>
+              <w:left w:val="single" w:sz="2" w:space="0" w:color="000001"/>
+              <w:bottom w:val="single" w:sz="2" w:space="0" w:color="000001"/>
+              <w:insideH w:val="single" w:sz="2" w:space="0" w:color="000001"/>
               <w:right w:val="nil"/>
+              <w:insideV w:val="nil"/>
             </w:tcBorders>
             <w:shd w:fill="FFFFFF" w:val="clear"/>
             <w:tcMar>
-              <w:left w:type="dxa" w:w="45"/>
+              <w:left w:w="42" w:type="dxa"/>
             </w:tcMar>
           </w:tcPr>
           <w:p>
             <w:pPr>
-              <w:pStyle w:val="style88"/>
-              <w:spacing w:after="180" w:before="180"/>
-              <w:contextualSpacing w:val="false"/>
+              <w:pStyle w:val="TableContents"/>
+              <w:spacing w:before="180" w:after="180"/>
               <w:jc w:val="left"/>
               <w:rPr>
                 <w:rFonts w:ascii="Goudy Old Style" w:hAnsi="Goudy Old Style"/>
@@ -3426,23 +3378,24 @@
         </w:tc>
         <w:tc>
           <w:tcPr>
-            <w:tcW w:type="dxa" w:w="963"/>
+            <w:tcW w:w="966" w:type="dxa"/>
             <w:tcBorders>
               <w:top w:val="nil"/>
-              <w:left w:color="000001" w:space="0" w:sz="2" w:val="single"/>
-              <w:bottom w:color="000001" w:space="0" w:sz="2" w:val="single"/>
-              <w:right w:color="000001" w:space="0" w:sz="2" w:val="single"/>
+              <w:left w:val="single" w:sz="2" w:space="0" w:color="000001"/>
+              <w:bottom w:val="single" w:sz="2" w:space="0" w:color="000001"/>
+              <w:insideH w:val="single" w:sz="2" w:space="0" w:color="000001"/>
+              <w:right w:val="single" w:sz="2" w:space="0" w:color="000001"/>
+              <w:insideV w:val="single" w:sz="2" w:space="0" w:color="000001"/>
             </w:tcBorders>
             <w:shd w:fill="FFFFFF" w:val="clear"/>
             <w:tcMar>
-              <w:left w:type="dxa" w:w="45"/>
+              <w:left w:w="42" w:type="dxa"/>
             </w:tcMar>
           </w:tcPr>
           <w:p>
             <w:pPr>
-              <w:pStyle w:val="style88"/>
-              <w:spacing w:after="180" w:before="180"/>
-              <w:contextualSpacing w:val="false"/>
+              <w:pStyle w:val="TableContents"/>
+              <w:spacing w:before="180" w:after="180"/>
               <w:jc w:val="left"/>
               <w:rPr>
                 <w:rFonts w:ascii="Goudy Old Style" w:hAnsi="Goudy Old Style"/>
@@ -3467,23 +3420,24 @@
         </w:trPr>
         <w:tc>
           <w:tcPr>
-            <w:tcW w:type="dxa" w:w="959"/>
+            <w:tcW w:w="959" w:type="dxa"/>
             <w:tcBorders>
               <w:top w:val="nil"/>
-              <w:left w:color="000001" w:space="0" w:sz="2" w:val="single"/>
-              <w:bottom w:color="000001" w:space="0" w:sz="2" w:val="single"/>
+              <w:left w:val="single" w:sz="2" w:space="0" w:color="000001"/>
+              <w:bottom w:val="single" w:sz="2" w:space="0" w:color="000001"/>
+              <w:insideH w:val="single" w:sz="2" w:space="0" w:color="000001"/>
               <w:right w:val="nil"/>
+              <w:insideV w:val="nil"/>
             </w:tcBorders>
             <w:shd w:fill="EEEEEE" w:val="clear"/>
             <w:tcMar>
-              <w:left w:type="dxa" w:w="45"/>
+              <w:left w:w="42" w:type="dxa"/>
             </w:tcMar>
           </w:tcPr>
           <w:p>
             <w:pPr>
-              <w:pStyle w:val="style88"/>
-              <w:spacing w:after="180" w:before="180"/>
-              <w:contextualSpacing w:val="false"/>
+              <w:pStyle w:val="TableContents"/>
+              <w:spacing w:before="180" w:after="180"/>
               <w:jc w:val="left"/>
               <w:rPr>
                 <w:rFonts w:ascii="Goudy Old Style" w:hAnsi="Goudy Old Style"/>
@@ -3503,23 +3457,24 @@
         </w:tc>
         <w:tc>
           <w:tcPr>
-            <w:tcW w:type="dxa" w:w="960"/>
+            <w:tcW w:w="960" w:type="dxa"/>
             <w:tcBorders>
               <w:top w:val="nil"/>
-              <w:left w:color="000001" w:space="0" w:sz="2" w:val="single"/>
-              <w:bottom w:color="000001" w:space="0" w:sz="2" w:val="single"/>
+              <w:left w:val="single" w:sz="2" w:space="0" w:color="000001"/>
+              <w:bottom w:val="single" w:sz="2" w:space="0" w:color="000001"/>
+              <w:insideH w:val="single" w:sz="2" w:space="0" w:color="000001"/>
               <w:right w:val="nil"/>
+              <w:insideV w:val="nil"/>
             </w:tcBorders>
             <w:shd w:fill="FFFFFF" w:val="clear"/>
             <w:tcMar>
-              <w:left w:type="dxa" w:w="45"/>
+              <w:left w:w="42" w:type="dxa"/>
             </w:tcMar>
           </w:tcPr>
           <w:p>
             <w:pPr>
-              <w:pStyle w:val="style88"/>
-              <w:spacing w:after="180" w:before="180"/>
-              <w:contextualSpacing w:val="false"/>
+              <w:pStyle w:val="TableContents"/>
+              <w:spacing w:before="180" w:after="180"/>
               <w:jc w:val="left"/>
               <w:rPr>
                 <w:rFonts w:ascii="Goudy Old Style" w:hAnsi="Goudy Old Style"/>
@@ -3539,23 +3494,24 @@
         </w:tc>
         <w:tc>
           <w:tcPr>
-            <w:tcW w:type="dxa" w:w="959"/>
+            <w:tcW w:w="957" w:type="dxa"/>
             <w:tcBorders>
               <w:top w:val="nil"/>
-              <w:left w:color="000001" w:space="0" w:sz="2" w:val="single"/>
-              <w:bottom w:color="000001" w:space="0" w:sz="2" w:val="single"/>
+              <w:left w:val="single" w:sz="2" w:space="0" w:color="000001"/>
+              <w:bottom w:val="single" w:sz="2" w:space="0" w:color="000001"/>
+              <w:insideH w:val="single" w:sz="2" w:space="0" w:color="000001"/>
               <w:right w:val="nil"/>
+              <w:insideV w:val="nil"/>
             </w:tcBorders>
             <w:shd w:fill="FFFFFF" w:val="clear"/>
             <w:tcMar>
-              <w:left w:type="dxa" w:w="45"/>
+              <w:left w:w="42" w:type="dxa"/>
             </w:tcMar>
           </w:tcPr>
           <w:p>
             <w:pPr>
-              <w:pStyle w:val="style88"/>
-              <w:spacing w:after="180" w:before="180"/>
-              <w:contextualSpacing w:val="false"/>
+              <w:pStyle w:val="TableContents"/>
+              <w:spacing w:before="180" w:after="180"/>
               <w:jc w:val="left"/>
               <w:rPr>
                 <w:rFonts w:ascii="Goudy Old Style" w:hAnsi="Goudy Old Style"/>
@@ -3575,23 +3531,24 @@
         </w:tc>
         <w:tc>
           <w:tcPr>
-            <w:tcW w:type="dxa" w:w="958"/>
+            <w:tcW w:w="958" w:type="dxa"/>
             <w:tcBorders>
               <w:top w:val="nil"/>
-              <w:left w:color="000001" w:space="0" w:sz="2" w:val="single"/>
-              <w:bottom w:color="000001" w:space="0" w:sz="2" w:val="single"/>
+              <w:left w:val="single" w:sz="2" w:space="0" w:color="000001"/>
+              <w:bottom w:val="single" w:sz="2" w:space="0" w:color="000001"/>
+              <w:insideH w:val="single" w:sz="2" w:space="0" w:color="000001"/>
               <w:right w:val="nil"/>
+              <w:insideV w:val="nil"/>
             </w:tcBorders>
             <w:shd w:fill="FFFFFF" w:val="clear"/>
             <w:tcMar>
-              <w:left w:type="dxa" w:w="45"/>
+              <w:left w:w="42" w:type="dxa"/>
             </w:tcMar>
           </w:tcPr>
           <w:p>
             <w:pPr>
-              <w:pStyle w:val="style88"/>
-              <w:spacing w:after="180" w:before="180"/>
-              <w:contextualSpacing w:val="false"/>
+              <w:pStyle w:val="TableContents"/>
+              <w:spacing w:before="180" w:after="180"/>
               <w:jc w:val="left"/>
               <w:rPr>
                 <w:rFonts w:ascii="Goudy Old Style" w:hAnsi="Goudy Old Style"/>
@@ -3611,23 +3568,24 @@
         </w:tc>
         <w:tc>
           <w:tcPr>
-            <w:tcW w:type="dxa" w:w="961"/>
+            <w:tcW w:w="961" w:type="dxa"/>
             <w:tcBorders>
               <w:top w:val="nil"/>
-              <w:left w:color="000001" w:space="0" w:sz="2" w:val="single"/>
-              <w:bottom w:color="000001" w:space="0" w:sz="2" w:val="single"/>
+              <w:left w:val="single" w:sz="2" w:space="0" w:color="000001"/>
+              <w:bottom w:val="single" w:sz="2" w:space="0" w:color="000001"/>
+              <w:insideH w:val="single" w:sz="2" w:space="0" w:color="000001"/>
               <w:right w:val="nil"/>
+              <w:insideV w:val="nil"/>
             </w:tcBorders>
             <w:shd w:fill="FFFFFF" w:val="clear"/>
             <w:tcMar>
-              <w:left w:type="dxa" w:w="45"/>
+              <w:left w:w="42" w:type="dxa"/>
             </w:tcMar>
           </w:tcPr>
           <w:p>
             <w:pPr>
-              <w:pStyle w:val="style88"/>
-              <w:spacing w:after="180" w:before="180"/>
-              <w:contextualSpacing w:val="false"/>
+              <w:pStyle w:val="TableContents"/>
+              <w:spacing w:before="180" w:after="180"/>
               <w:jc w:val="left"/>
               <w:rPr>
                 <w:rFonts w:ascii="Goudy Old Style" w:hAnsi="Goudy Old Style"/>
@@ -3647,23 +3605,24 @@
         </w:tc>
         <w:tc>
           <w:tcPr>
-            <w:tcW w:type="dxa" w:w="958"/>
+            <w:tcW w:w="958" w:type="dxa"/>
             <w:tcBorders>
               <w:top w:val="nil"/>
-              <w:left w:color="000001" w:space="0" w:sz="2" w:val="single"/>
-              <w:bottom w:color="000001" w:space="0" w:sz="2" w:val="single"/>
+              <w:left w:val="single" w:sz="2" w:space="0" w:color="000001"/>
+              <w:bottom w:val="single" w:sz="2" w:space="0" w:color="000001"/>
+              <w:insideH w:val="single" w:sz="2" w:space="0" w:color="000001"/>
               <w:right w:val="nil"/>
+              <w:insideV w:val="nil"/>
             </w:tcBorders>
             <w:shd w:fill="FFFFFF" w:val="clear"/>
             <w:tcMar>
-              <w:left w:type="dxa" w:w="45"/>
+              <w:left w:w="42" w:type="dxa"/>
             </w:tcMar>
           </w:tcPr>
           <w:p>
             <w:pPr>
-              <w:pStyle w:val="style88"/>
-              <w:spacing w:after="180" w:before="180"/>
-              <w:contextualSpacing w:val="false"/>
+              <w:pStyle w:val="TableContents"/>
+              <w:spacing w:before="180" w:after="180"/>
               <w:jc w:val="left"/>
               <w:rPr>
                 <w:rFonts w:ascii="Goudy Old Style" w:hAnsi="Goudy Old Style"/>
@@ -3683,23 +3642,24 @@
         </w:tc>
         <w:tc>
           <w:tcPr>
-            <w:tcW w:type="dxa" w:w="959"/>
+            <w:tcW w:w="958" w:type="dxa"/>
             <w:tcBorders>
               <w:top w:val="nil"/>
-              <w:left w:color="000001" w:space="0" w:sz="2" w:val="single"/>
-              <w:bottom w:color="000001" w:space="0" w:sz="2" w:val="single"/>
+              <w:left w:val="single" w:sz="2" w:space="0" w:color="000001"/>
+              <w:bottom w:val="single" w:sz="2" w:space="0" w:color="000001"/>
+              <w:insideH w:val="single" w:sz="2" w:space="0" w:color="000001"/>
               <w:right w:val="nil"/>
+              <w:insideV w:val="nil"/>
             </w:tcBorders>
             <w:shd w:fill="FFFFFF" w:val="clear"/>
             <w:tcMar>
-              <w:left w:type="dxa" w:w="45"/>
+              <w:left w:w="42" w:type="dxa"/>
             </w:tcMar>
           </w:tcPr>
           <w:p>
             <w:pPr>
-              <w:pStyle w:val="style88"/>
-              <w:spacing w:after="180" w:before="180"/>
-              <w:contextualSpacing w:val="false"/>
+              <w:pStyle w:val="TableContents"/>
+              <w:spacing w:before="180" w:after="180"/>
               <w:jc w:val="left"/>
               <w:rPr>
                 <w:rFonts w:ascii="Goudy Old Style" w:hAnsi="Goudy Old Style"/>
@@ -3719,23 +3679,24 @@
         </w:tc>
         <w:tc>
           <w:tcPr>
-            <w:tcW w:type="dxa" w:w="959"/>
+            <w:tcW w:w="959" w:type="dxa"/>
             <w:tcBorders>
               <w:top w:val="nil"/>
-              <w:left w:color="000001" w:space="0" w:sz="2" w:val="single"/>
-              <w:bottom w:color="000001" w:space="0" w:sz="2" w:val="single"/>
+              <w:left w:val="single" w:sz="2" w:space="0" w:color="000001"/>
+              <w:bottom w:val="single" w:sz="2" w:space="0" w:color="000001"/>
+              <w:insideH w:val="single" w:sz="2" w:space="0" w:color="000001"/>
               <w:right w:val="nil"/>
+              <w:insideV w:val="nil"/>
             </w:tcBorders>
             <w:shd w:fill="FFFFFF" w:val="clear"/>
             <w:tcMar>
-              <w:left w:type="dxa" w:w="45"/>
+              <w:left w:w="42" w:type="dxa"/>
             </w:tcMar>
           </w:tcPr>
           <w:p>
             <w:pPr>
-              <w:pStyle w:val="style88"/>
-              <w:spacing w:after="180" w:before="180"/>
-              <w:contextualSpacing w:val="false"/>
+              <w:pStyle w:val="TableContents"/>
+              <w:spacing w:before="180" w:after="180"/>
               <w:jc w:val="left"/>
               <w:rPr>
                 <w:rFonts w:ascii="Goudy Old Style" w:hAnsi="Goudy Old Style"/>
@@ -3755,23 +3716,24 @@
         </w:tc>
         <w:tc>
           <w:tcPr>
-            <w:tcW w:type="dxa" w:w="963"/>
+            <w:tcW w:w="966" w:type="dxa"/>
             <w:tcBorders>
               <w:top w:val="nil"/>
-              <w:left w:color="000001" w:space="0" w:sz="2" w:val="single"/>
-              <w:bottom w:color="000001" w:space="0" w:sz="2" w:val="single"/>
-              <w:right w:color="000001" w:space="0" w:sz="2" w:val="single"/>
+              <w:left w:val="single" w:sz="2" w:space="0" w:color="000001"/>
+              <w:bottom w:val="single" w:sz="2" w:space="0" w:color="000001"/>
+              <w:insideH w:val="single" w:sz="2" w:space="0" w:color="000001"/>
+              <w:right w:val="single" w:sz="2" w:space="0" w:color="000001"/>
+              <w:insideV w:val="single" w:sz="2" w:space="0" w:color="000001"/>
             </w:tcBorders>
             <w:shd w:fill="FFFFFF" w:val="clear"/>
             <w:tcMar>
-              <w:left w:type="dxa" w:w="45"/>
+              <w:left w:w="42" w:type="dxa"/>
             </w:tcMar>
           </w:tcPr>
           <w:p>
             <w:pPr>
-              <w:pStyle w:val="style88"/>
-              <w:spacing w:after="180" w:before="180"/>
-              <w:contextualSpacing w:val="false"/>
+              <w:pStyle w:val="TableContents"/>
+              <w:spacing w:before="180" w:after="180"/>
               <w:jc w:val="left"/>
               <w:rPr>
                 <w:rFonts w:ascii="Goudy Old Style" w:hAnsi="Goudy Old Style"/>
@@ -3793,38 +3755,36 @@
     </w:tbl>
     <w:p>
       <w:pPr>
-        <w:pStyle w:val="style71"/>
-        <w:spacing w:after="240" w:before="480"/>
-        <w:contextualSpacing w:val="false"/>
-        <w:jc w:val="left"/>
-        <w:rPr>
-          <w:rFonts w:ascii="Goudy Old Style" w:hAnsi="Goudy Old Style"/>
-        </w:rPr>
-      </w:pPr>
-      <w:r>
-        <w:rPr>
-          <w:rFonts w:ascii="Goudy Old Style" w:hAnsi="Goudy Old Style"/>
-        </w:rPr>
-      </w:r>
-    </w:p>
-    <w:p>
-      <w:pPr>
-        <w:pStyle w:val="style71"/>
-        <w:spacing w:after="240" w:before="480"/>
-        <w:contextualSpacing w:val="false"/>
-        <w:jc w:val="left"/>
-        <w:rPr>
-          <w:rFonts w:ascii="Goudy Old Style" w:hAnsi="Goudy Old Style"/>
-          <w:b w:val="false"/>
-          <w:bCs w:val="false"/>
-          <w:color w:val="000000"/>
-          <w:sz w:val="26"/>
-          <w:szCs w:val="26"/>
-        </w:rPr>
-      </w:pPr>
-      <w:r>
-        <w:rPr>
-          <w:rStyle w:val="style55"/>
+        <w:pStyle w:val="Title"/>
+        <w:spacing w:before="480" w:after="240"/>
+        <w:jc w:val="left"/>
+        <w:rPr>
+          <w:rFonts w:ascii="Goudy Old Style" w:hAnsi="Goudy Old Style"/>
+        </w:rPr>
+      </w:pPr>
+      <w:r>
+        <w:rPr>
+          <w:rFonts w:ascii="Goudy Old Style" w:hAnsi="Goudy Old Style"/>
+        </w:rPr>
+      </w:r>
+    </w:p>
+    <w:p>
+      <w:pPr>
+        <w:pStyle w:val="Title"/>
+        <w:spacing w:before="480" w:after="240"/>
+        <w:jc w:val="left"/>
+        <w:rPr>
+          <w:rFonts w:ascii="Goudy Old Style" w:hAnsi="Goudy Old Style"/>
+          <w:b w:val="false"/>
+          <w:bCs w:val="false"/>
+          <w:color w:val="000000"/>
+          <w:sz w:val="26"/>
+          <w:szCs w:val="26"/>
+        </w:rPr>
+      </w:pPr>
+      <w:r>
+        <w:rPr>
+          <w:rStyle w:val="StrongEmphasis"/>
           <w:rFonts w:ascii="Goudy Old Style" w:hAnsi="Goudy Old Style"/>
           <w:color w:val="000000"/>
           <w:sz w:val="26"/>
@@ -3846,9 +3806,8 @@
     </w:p>
     <w:p>
       <w:pPr>
-        <w:pStyle w:val="style71"/>
-        <w:spacing w:after="240" w:before="480"/>
-        <w:contextualSpacing w:val="false"/>
+        <w:pStyle w:val="Title"/>
+        <w:spacing w:before="480" w:after="240"/>
         <w:jc w:val="left"/>
         <w:rPr>
           <w:rFonts w:ascii="Goudy Old Style" w:hAnsi="Goudy Old Style"/>
@@ -3873,9 +3832,8 @@
     </w:p>
     <w:p>
       <w:pPr>
-        <w:pStyle w:val="style71"/>
-        <w:spacing w:after="240" w:before="480"/>
-        <w:contextualSpacing w:val="false"/>
+        <w:pStyle w:val="Title"/>
+        <w:spacing w:before="480" w:after="240"/>
         <w:jc w:val="left"/>
         <w:rPr>
           <w:rFonts w:ascii="Goudy Old Style" w:hAnsi="Goudy Old Style"/>
@@ -3900,9 +3858,8 @@
     </w:p>
     <w:p>
       <w:pPr>
-        <w:pStyle w:val="style71"/>
-        <w:spacing w:after="240" w:before="480"/>
-        <w:contextualSpacing w:val="false"/>
+        <w:pStyle w:val="Title"/>
+        <w:spacing w:before="480" w:after="240"/>
         <w:jc w:val="left"/>
         <w:rPr>
           <w:rFonts w:ascii="Goudy Old Style" w:hAnsi="Goudy Old Style"/>
@@ -3927,9 +3884,8 @@
     </w:p>
     <w:p>
       <w:pPr>
-        <w:pStyle w:val="style71"/>
-        <w:spacing w:after="240" w:before="480"/>
-        <w:contextualSpacing w:val="false"/>
+        <w:pStyle w:val="Title"/>
+        <w:spacing w:before="480" w:after="240"/>
         <w:jc w:val="left"/>
         <w:rPr>
           <w:rFonts w:ascii="Goudy Old Style" w:hAnsi="Goudy Old Style"/>
@@ -3954,9 +3910,8 @@
     </w:p>
     <w:p>
       <w:pPr>
-        <w:pStyle w:val="style71"/>
-        <w:spacing w:after="240" w:before="480"/>
-        <w:contextualSpacing w:val="false"/>
+        <w:pStyle w:val="Title"/>
+        <w:spacing w:before="480" w:after="240"/>
         <w:jc w:val="left"/>
         <w:rPr>
           <w:rFonts w:ascii="Goudy Old Style" w:hAnsi="Goudy Old Style"/>
@@ -3981,9 +3936,8 @@
     </w:p>
     <w:p>
       <w:pPr>
-        <w:pStyle w:val="style71"/>
-        <w:spacing w:after="240" w:before="480"/>
-        <w:contextualSpacing w:val="false"/>
+        <w:pStyle w:val="Title"/>
+        <w:spacing w:before="480" w:after="240"/>
         <w:jc w:val="left"/>
         <w:rPr>
           <w:rFonts w:ascii="Goudy Old Style" w:hAnsi="Goudy Old Style"/>
@@ -4008,9 +3962,8 @@
     </w:p>
     <w:p>
       <w:pPr>
-        <w:pStyle w:val="style71"/>
-        <w:spacing w:after="240" w:before="480"/>
-        <w:contextualSpacing w:val="false"/>
+        <w:pStyle w:val="Title"/>
+        <w:spacing w:before="480" w:after="240"/>
         <w:jc w:val="left"/>
         <w:rPr>
           <w:rFonts w:ascii="Goudy Old Style" w:hAnsi="Goudy Old Style"/>
@@ -4035,9 +3988,8 @@
     </w:p>
     <w:p>
       <w:pPr>
-        <w:pStyle w:val="style71"/>
-        <w:spacing w:after="240" w:before="480"/>
-        <w:contextualSpacing w:val="false"/>
+        <w:pStyle w:val="Title"/>
+        <w:spacing w:before="480" w:after="240"/>
         <w:jc w:val="left"/>
         <w:rPr>
           <w:rFonts w:ascii="Goudy Old Style" w:hAnsi="Goudy Old Style"/>
@@ -4062,9 +4014,8 @@
     </w:p>
     <w:p>
       <w:pPr>
-        <w:pStyle w:val="style71"/>
-        <w:spacing w:after="240" w:before="480"/>
-        <w:contextualSpacing w:val="false"/>
+        <w:pStyle w:val="Title"/>
+        <w:spacing w:before="480" w:after="240"/>
         <w:jc w:val="left"/>
         <w:rPr>
           <w:rFonts w:ascii="Goudy Old Style" w:hAnsi="Goudy Old Style"/>
@@ -4100,9 +4051,8 @@
     </w:p>
     <w:p>
       <w:pPr>
-        <w:pStyle w:val="style71"/>
-        <w:spacing w:after="240" w:before="480"/>
-        <w:contextualSpacing w:val="false"/>
+        <w:pStyle w:val="Title"/>
+        <w:spacing w:before="480" w:after="240"/>
         <w:jc w:val="left"/>
         <w:rPr>
           <w:rFonts w:ascii="Goudy Old Style" w:hAnsi="Goudy Old Style"/>
@@ -4127,9 +4077,8 @@
     </w:p>
     <w:p>
       <w:pPr>
-        <w:pStyle w:val="style71"/>
-        <w:spacing w:after="240" w:before="480"/>
-        <w:contextualSpacing w:val="false"/>
+        <w:pStyle w:val="Title"/>
+        <w:spacing w:before="480" w:after="240"/>
         <w:jc w:val="left"/>
         <w:rPr>
           <w:rFonts w:ascii="Goudy Old Style" w:hAnsi="Goudy Old Style"/>
@@ -4154,9 +4103,8 @@
     </w:p>
     <w:p>
       <w:pPr>
-        <w:pStyle w:val="style71"/>
-        <w:spacing w:after="240" w:before="480"/>
-        <w:contextualSpacing w:val="false"/>
+        <w:pStyle w:val="Title"/>
+        <w:spacing w:before="480" w:after="240"/>
         <w:jc w:val="left"/>
         <w:rPr>
           <w:rFonts w:ascii="Goudy Old Style" w:hAnsi="Goudy Old Style"/>
@@ -4181,9 +4129,8 @@
     </w:p>
     <w:p>
       <w:pPr>
-        <w:pStyle w:val="style71"/>
-        <w:spacing w:after="240" w:before="480"/>
-        <w:contextualSpacing w:val="false"/>
+        <w:pStyle w:val="Title"/>
+        <w:spacing w:before="480" w:after="240"/>
         <w:jc w:val="left"/>
         <w:rPr>
           <w:rFonts w:ascii="Goudy Old Style" w:hAnsi="Goudy Old Style"/>
@@ -4208,9 +4155,8 @@
     </w:p>
     <w:p>
       <w:pPr>
-        <w:pStyle w:val="style71"/>
-        <w:spacing w:after="240" w:before="480"/>
-        <w:contextualSpacing w:val="false"/>
+        <w:pStyle w:val="Title"/>
+        <w:spacing w:before="480" w:after="240"/>
         <w:jc w:val="left"/>
         <w:rPr>
           <w:rFonts w:ascii="Goudy Old Style" w:hAnsi="Goudy Old Style"/>
@@ -4235,9 +4181,8 @@
     </w:p>
     <w:p>
       <w:pPr>
-        <w:pStyle w:val="style71"/>
-        <w:spacing w:after="240" w:before="480"/>
-        <w:contextualSpacing w:val="false"/>
+        <w:pStyle w:val="Title"/>
+        <w:spacing w:before="480" w:after="240"/>
         <w:jc w:val="left"/>
         <w:rPr>
           <w:rFonts w:ascii="Goudy Old Style" w:hAnsi="Goudy Old Style"/>
@@ -4262,9 +4207,8 @@
     </w:p>
     <w:p>
       <w:pPr>
-        <w:pStyle w:val="style71"/>
-        <w:spacing w:after="240" w:before="480"/>
-        <w:contextualSpacing w:val="false"/>
+        <w:pStyle w:val="Title"/>
+        <w:spacing w:before="480" w:after="240"/>
         <w:jc w:val="left"/>
         <w:rPr>
           <w:rFonts w:ascii="Goudy Old Style" w:hAnsi="Goudy Old Style"/>
@@ -4300,9 +4244,8 @@
     </w:p>
     <w:p>
       <w:pPr>
-        <w:pStyle w:val="style71"/>
-        <w:spacing w:after="240" w:before="480"/>
-        <w:contextualSpacing w:val="false"/>
+        <w:pStyle w:val="Title"/>
+        <w:spacing w:before="480" w:after="240"/>
         <w:jc w:val="left"/>
         <w:rPr>
           <w:rFonts w:ascii="Goudy Old Style" w:hAnsi="Goudy Old Style"/>
@@ -4327,9 +4270,8 @@
     </w:p>
     <w:p>
       <w:pPr>
-        <w:pStyle w:val="style71"/>
-        <w:spacing w:after="240" w:before="480"/>
-        <w:contextualSpacing w:val="false"/>
+        <w:pStyle w:val="Title"/>
+        <w:spacing w:before="480" w:after="240"/>
         <w:jc w:val="left"/>
         <w:rPr>
           <w:rFonts w:ascii="Goudy Old Style" w:hAnsi="Goudy Old Style"/>
@@ -4354,9 +4296,8 @@
     </w:p>
     <w:p>
       <w:pPr>
-        <w:pStyle w:val="style71"/>
-        <w:spacing w:after="240" w:before="480"/>
-        <w:contextualSpacing w:val="false"/>
+        <w:pStyle w:val="Title"/>
+        <w:spacing w:before="480" w:after="240"/>
         <w:jc w:val="left"/>
         <w:rPr>
           <w:rFonts w:ascii="Goudy Old Style" w:hAnsi="Goudy Old Style"/>
@@ -4403,9 +4344,8 @@
     </w:p>
     <w:p>
       <w:pPr>
-        <w:pStyle w:val="style71"/>
-        <w:spacing w:after="240" w:before="480"/>
-        <w:contextualSpacing w:val="false"/>
+        <w:pStyle w:val="Title"/>
+        <w:spacing w:before="480" w:after="240"/>
         <w:jc w:val="left"/>
         <w:rPr>
           <w:rFonts w:ascii="Goudy Old Style" w:hAnsi="Goudy Old Style"/>
@@ -4430,9 +4370,8 @@
     </w:p>
     <w:p>
       <w:pPr>
-        <w:pStyle w:val="style71"/>
-        <w:spacing w:after="240" w:before="480"/>
-        <w:contextualSpacing w:val="false"/>
+        <w:pStyle w:val="Title"/>
+        <w:spacing w:before="480" w:after="240"/>
         <w:jc w:val="left"/>
         <w:rPr>
           <w:rFonts w:ascii="Goudy Old Style" w:hAnsi="Goudy Old Style"/>
@@ -4468,9 +4407,8 @@
     </w:p>
     <w:p>
       <w:pPr>
-        <w:pStyle w:val="style71"/>
-        <w:spacing w:after="240" w:before="480"/>
-        <w:contextualSpacing w:val="false"/>
+        <w:pStyle w:val="Title"/>
+        <w:spacing w:before="480" w:after="240"/>
         <w:jc w:val="left"/>
         <w:rPr>
           <w:rFonts w:ascii="Goudy Old Style" w:hAnsi="Goudy Old Style"/>
@@ -4495,9 +4433,8 @@
     </w:p>
     <w:p>
       <w:pPr>
-        <w:pStyle w:val="style71"/>
-        <w:spacing w:after="240" w:before="480"/>
-        <w:contextualSpacing w:val="false"/>
+        <w:pStyle w:val="Title"/>
+        <w:spacing w:before="480" w:after="240"/>
         <w:jc w:val="left"/>
         <w:rPr>
           <w:rFonts w:ascii="Goudy Old Style" w:hAnsi="Goudy Old Style"/>
@@ -4525,19 +4462,19 @@
         <w:numFmt w:val="decimal"/>
       </w:footnotePr>
       <w:type w:val="nextPage"/>
-      <w:pgSz w:h="15840" w:w="12240"/>
-      <w:pgMar w:bottom="1440" w:footer="0" w:gutter="0" w:header="0" w:left="1800" w:right="1800" w:top="1440"/>
+      <w:pgSz w:w="12240" w:h="15840"/>
+      <w:pgMar w:left="1800" w:right="1800" w:header="0" w:top="1440" w:footer="0" w:bottom="1440" w:gutter="0"/>
       <w:pgNumType w:fmt="decimal"/>
       <w:formProt w:val="false"/>
       <w:textDirection w:val="lrTb"/>
-      <w:docGrid w:charSpace="0" w:linePitch="240" w:type="default"/>
+      <w:docGrid w:type="default" w:linePitch="240" w:charSpace="4294961151"/>
     </w:sectPr>
   </w:body>
 </w:document>
 </file>
 
 <file path=word/footnotes.xml><?xml version="1.0" encoding="utf-8"?>
-<w:footnotes xmlns:r="http://schemas.openxmlformats.org/officeDocument/2006/relationships" xmlns:w="http://schemas.openxmlformats.org/wordprocessingml/2006/main">
+<w:footnotes xmlns:w="http://schemas.openxmlformats.org/wordprocessingml/2006/main" xmlns:r="http://schemas.openxmlformats.org/officeDocument/2006/relationships">
   <w:footnote w:id="0" w:type="separator">
     <w:p>
       <w:r>
@@ -4555,9 +4492,8 @@
   <w:footnote w:id="2">
     <w:p>
       <w:pPr>
-        <w:pStyle w:val="style75"/>
-        <w:spacing w:after="180" w:before="180"/>
-        <w:contextualSpacing w:val="false"/>
+        <w:pStyle w:val="Normal"/>
+        <w:spacing w:before="180" w:after="180"/>
         <w:rPr/>
       </w:pPr>
       <w:r>
@@ -4584,18 +4520,36 @@
         <w:t>. http://mapc.org/projections/.</w:t>
       </w:r>
     </w:p>
+    <w:p>
+      <w:pPr>
+        <w:pStyle w:val="Footnote"/>
+        <w:spacing w:before="180" w:after="180"/>
+        <w:rPr/>
+      </w:pPr>
+      <w:r>
+        <w:rPr/>
+      </w:r>
+    </w:p>
   </w:footnote>
   <w:footnote w:id="3">
     <w:p>
       <w:pPr>
-        <w:pStyle w:val="style75"/>
-        <w:spacing w:after="180" w:before="180"/>
-        <w:contextualSpacing w:val="false"/>
+        <w:pStyle w:val="Normal"/>
+        <w:spacing w:before="180" w:after="180"/>
         <w:rPr/>
       </w:pPr>
       <w:r>
         <w:rPr/>
         <w:footnoteRef/>
+      </w:r>
+    </w:p>
+    <w:p>
+      <w:pPr>
+        <w:pStyle w:val="Normal"/>
+        <w:rPr/>
+      </w:pPr>
+      <w:r>
+        <w:rPr/>
         <w:tab/>
       </w:r>
       <w:r>
@@ -4617,13 +4571,22 @@
         <w:t>. http://pep.donahue-institute.org/.</w:t>
       </w:r>
     </w:p>
+    <w:p>
+      <w:pPr>
+        <w:pStyle w:val="Footnote"/>
+        <w:spacing w:before="180" w:after="180"/>
+        <w:rPr/>
+      </w:pPr>
+      <w:r>
+        <w:rPr/>
+      </w:r>
+    </w:p>
   </w:footnote>
   <w:footnote w:id="4">
     <w:p>
       <w:pPr>
-        <w:pStyle w:val="style75"/>
-        <w:spacing w:after="180" w:before="180"/>
-        <w:contextualSpacing w:val="false"/>
+        <w:pStyle w:val="Normal"/>
+        <w:spacing w:before="180" w:after="180"/>
         <w:rPr/>
       </w:pPr>
       <w:r>
@@ -4639,13 +4602,22 @@
         <w:t xml:space="preserve"> Low vacancy rates can result in upward pressure on housing prices and rental rates. In consultation with Barry Bluestone at the Dukakis Center at Northeastern University, we estimate a natural vacancy rate of 1.5% for ownership units and 7.0% for rental units.</w:t>
       </w:r>
     </w:p>
+    <w:p>
+      <w:pPr>
+        <w:pStyle w:val="Footnote"/>
+        <w:spacing w:before="180" w:after="180"/>
+        <w:rPr/>
+      </w:pPr>
+      <w:r>
+        <w:rPr/>
+      </w:r>
+    </w:p>
   </w:footnote>
   <w:footnote w:id="5">
     <w:p>
       <w:pPr>
-        <w:pStyle w:val="style75"/>
-        <w:spacing w:after="180" w:before="180"/>
-        <w:contextualSpacing w:val="false"/>
+        <w:pStyle w:val="Normal"/>
+        <w:spacing w:before="180" w:after="180"/>
         <w:rPr/>
       </w:pPr>
       <w:r>
@@ -4700,13 +4672,22 @@
         <w:t xml:space="preserve"> includes a householder and one or more people living in the same household who are related to the householder by birth, marriage, or adoption. See www.census.gov/glossary.</w:t>
       </w:r>
     </w:p>
+    <w:p>
+      <w:pPr>
+        <w:pStyle w:val="Footnote"/>
+        <w:spacing w:before="180" w:after="180"/>
+        <w:rPr/>
+      </w:pPr>
+      <w:r>
+        <w:rPr/>
+      </w:r>
+    </w:p>
   </w:footnote>
   <w:footnote w:id="6">
     <w:p>
       <w:pPr>
-        <w:pStyle w:val="style75"/>
-        <w:spacing w:after="180" w:before="180"/>
-        <w:contextualSpacing w:val="false"/>
+        <w:pStyle w:val="Normal"/>
+        <w:spacing w:before="180" w:after="180"/>
         <w:rPr>
           <w:b w:val="false"/>
           <w:bCs w:val="false"/>
@@ -4726,8 +4707,10 @@
       </w:r>
       <w:r>
         <w:rPr>
-          <w:b/>
-          <w:bCs/>
+          <w:b w:val="false"/>
+          <w:bCs w:val="false"/>
+          <w:i/>
+          <w:iCs/>
         </w:rPr>
         <w:t>Elderly</w:t>
       </w:r>
@@ -4737,26 +4720,37 @@
       </w:r>
       <w:r>
         <w:rPr>
-          <w:b/>
-          <w:bCs/>
-        </w:rPr>
-        <w:t>Elderly households</w:t>
-      </w:r>
-      <w:r>
-        <w:rPr>
-          <w:b w:val="false"/>
-          <w:bCs w:val="false"/>
-        </w:rPr>
-        <w:t xml:space="preserve"> have an elderly householder.</w:t>
+          <w:b w:val="false"/>
+          <w:bCs w:val="false"/>
+          <w:i/>
+          <w:iCs/>
+        </w:rPr>
+        <w:t xml:space="preserve">Elderly households </w:t>
+      </w:r>
+      <w:r>
+        <w:rPr>
+          <w:b w:val="false"/>
+          <w:bCs w:val="false"/>
+        </w:rPr>
+        <w:t>have an elderly householder.</w:t>
+      </w:r>
+    </w:p>
+    <w:p>
+      <w:pPr>
+        <w:pStyle w:val="Footnote"/>
+        <w:spacing w:before="180" w:after="180"/>
+        <w:rPr/>
+      </w:pPr>
+      <w:r>
+        <w:rPr/>
       </w:r>
     </w:p>
   </w:footnote>
   <w:footnote w:id="7">
     <w:p>
       <w:pPr>
-        <w:pStyle w:val="style75"/>
-        <w:spacing w:after="180" w:before="180"/>
-        <w:contextualSpacing w:val="false"/>
+        <w:pStyle w:val="Normal"/>
+        <w:spacing w:before="180" w:after="180"/>
         <w:rPr/>
       </w:pPr>
       <w:r>
@@ -4772,12 +4766,22 @@
         <w:t xml:space="preserve"> Reported building permits are an imperfect measure of housing growth. In some cases, they overestimate the net increase in housing units if not all permitted projects are ultimately constructed or if demolition of preexisting units is required. In other cases, they may underestimate new growth due to lack of reporting or because adaptive reuse is not captured in the data.</w:t>
       </w:r>
     </w:p>
+    <w:p>
+      <w:pPr>
+        <w:pStyle w:val="Footnote"/>
+        <w:spacing w:before="180" w:after="180"/>
+        <w:rPr/>
+      </w:pPr>
+      <w:r>
+        <w:rPr/>
+      </w:r>
+    </w:p>
   </w:footnote>
 </w:footnotes>
 </file>
 
 <file path=word/numbering.xml><?xml version="1.0" encoding="utf-8"?>
-<w:numbering xmlns:o="urn:schemas-microsoft-com:office:office" xmlns:r="http://schemas.openxmlformats.org/officeDocument/2006/relationships" xmlns:v="urn:schemas-microsoft-com:vml" xmlns:w="http://schemas.openxmlformats.org/wordprocessingml/2006/main">
+<w:numbering xmlns:w="http://schemas.openxmlformats.org/wordprocessingml/2006/main" xmlns:o="urn:schemas-microsoft-com:office:office" xmlns:r="http://schemas.openxmlformats.org/officeDocument/2006/relationships" xmlns:v="urn:schemas-microsoft-com:vml">
   <w:abstractNum w:abstractNumId="1">
     <w:lvl w:ilvl="0">
       <w:start w:val="1"/>
@@ -4786,12 +4790,12 @@
       <w:lvlJc w:val="left"/>
       <w:pPr>
         <w:tabs>
-          <w:tab w:pos="785" w:val="num"/>
+          <w:tab w:val="num" w:pos="785"/>
         </w:tabs>
-        <w:ind w:hanging="360" w:left="785"/>
+        <w:ind w:left="785" w:hanging="360"/>
       </w:pPr>
       <w:rPr>
-        <w:rFonts w:ascii="Symbol" w:cs="Symbol" w:hAnsi="Symbol" w:hint="default"/>
+        <w:rFonts w:ascii="Symbol" w:hAnsi="Symbol" w:cs="Symbol" w:hint="default"/>
       </w:rPr>
     </w:lvl>
     <w:lvl w:ilvl="1">
@@ -4801,12 +4805,12 @@
       <w:lvlJc w:val="left"/>
       <w:pPr>
         <w:tabs>
-          <w:tab w:pos="1145" w:val="num"/>
+          <w:tab w:val="num" w:pos="1145"/>
         </w:tabs>
-        <w:ind w:hanging="360" w:left="1145"/>
+        <w:ind w:left="1145" w:hanging="360"/>
       </w:pPr>
       <w:rPr>
-        <w:rFonts w:ascii="OpenSymbol" w:cs="OpenSymbol" w:hAnsi="OpenSymbol" w:hint="default"/>
+        <w:rFonts w:ascii="OpenSymbol" w:hAnsi="OpenSymbol" w:cs="OpenSymbol" w:hint="default"/>
       </w:rPr>
     </w:lvl>
     <w:lvl w:ilvl="2">
@@ -4816,12 +4820,12 @@
       <w:lvlJc w:val="left"/>
       <w:pPr>
         <w:tabs>
-          <w:tab w:pos="1505" w:val="num"/>
+          <w:tab w:val="num" w:pos="1505"/>
         </w:tabs>
-        <w:ind w:hanging="360" w:left="1505"/>
+        <w:ind w:left="1505" w:hanging="360"/>
       </w:pPr>
       <w:rPr>
-        <w:rFonts w:ascii="OpenSymbol" w:cs="OpenSymbol" w:hAnsi="OpenSymbol" w:hint="default"/>
+        <w:rFonts w:ascii="OpenSymbol" w:hAnsi="OpenSymbol" w:cs="OpenSymbol" w:hint="default"/>
       </w:rPr>
     </w:lvl>
     <w:lvl w:ilvl="3">
@@ -4831,12 +4835,12 @@
       <w:lvlJc w:val="left"/>
       <w:pPr>
         <w:tabs>
-          <w:tab w:pos="1865" w:val="num"/>
+          <w:tab w:val="num" w:pos="1865"/>
         </w:tabs>
-        <w:ind w:hanging="360" w:left="1865"/>
+        <w:ind w:left="1865" w:hanging="360"/>
       </w:pPr>
       <w:rPr>
-        <w:rFonts w:ascii="Symbol" w:cs="Symbol" w:hAnsi="Symbol" w:hint="default"/>
+        <w:rFonts w:ascii="Symbol" w:hAnsi="Symbol" w:cs="Symbol" w:hint="default"/>
       </w:rPr>
     </w:lvl>
     <w:lvl w:ilvl="4">
@@ -4846,12 +4850,12 @@
       <w:lvlJc w:val="left"/>
       <w:pPr>
         <w:tabs>
-          <w:tab w:pos="2225" w:val="num"/>
+          <w:tab w:val="num" w:pos="2225"/>
         </w:tabs>
-        <w:ind w:hanging="360" w:left="2225"/>
+        <w:ind w:left="2225" w:hanging="360"/>
       </w:pPr>
       <w:rPr>
-        <w:rFonts w:ascii="OpenSymbol" w:cs="OpenSymbol" w:hAnsi="OpenSymbol" w:hint="default"/>
+        <w:rFonts w:ascii="OpenSymbol" w:hAnsi="OpenSymbol" w:cs="OpenSymbol" w:hint="default"/>
       </w:rPr>
     </w:lvl>
     <w:lvl w:ilvl="5">
@@ -4861,12 +4865,12 @@
       <w:lvlJc w:val="left"/>
       <w:pPr>
         <w:tabs>
-          <w:tab w:pos="2585" w:val="num"/>
+          <w:tab w:val="num" w:pos="2585"/>
         </w:tabs>
-        <w:ind w:hanging="360" w:left="2585"/>
+        <w:ind w:left="2585" w:hanging="360"/>
       </w:pPr>
       <w:rPr>
-        <w:rFonts w:ascii="OpenSymbol" w:cs="OpenSymbol" w:hAnsi="OpenSymbol" w:hint="default"/>
+        <w:rFonts w:ascii="OpenSymbol" w:hAnsi="OpenSymbol" w:cs="OpenSymbol" w:hint="default"/>
       </w:rPr>
     </w:lvl>
     <w:lvl w:ilvl="6">
@@ -4876,12 +4880,12 @@
       <w:lvlJc w:val="left"/>
       <w:pPr>
         <w:tabs>
-          <w:tab w:pos="2945" w:val="num"/>
+          <w:tab w:val="num" w:pos="2945"/>
         </w:tabs>
-        <w:ind w:hanging="360" w:left="2945"/>
+        <w:ind w:left="2945" w:hanging="360"/>
       </w:pPr>
       <w:rPr>
-        <w:rFonts w:ascii="Symbol" w:cs="Symbol" w:hAnsi="Symbol" w:hint="default"/>
+        <w:rFonts w:ascii="Symbol" w:hAnsi="Symbol" w:cs="Symbol" w:hint="default"/>
       </w:rPr>
     </w:lvl>
     <w:lvl w:ilvl="7">
@@ -4891,12 +4895,12 @@
       <w:lvlJc w:val="left"/>
       <w:pPr>
         <w:tabs>
-          <w:tab w:pos="3305" w:val="num"/>
+          <w:tab w:val="num" w:pos="3305"/>
         </w:tabs>
-        <w:ind w:hanging="360" w:left="3305"/>
+        <w:ind w:left="3305" w:hanging="360"/>
       </w:pPr>
       <w:rPr>
-        <w:rFonts w:ascii="OpenSymbol" w:cs="OpenSymbol" w:hAnsi="OpenSymbol" w:hint="default"/>
+        <w:rFonts w:ascii="OpenSymbol" w:hAnsi="OpenSymbol" w:cs="OpenSymbol" w:hint="default"/>
       </w:rPr>
     </w:lvl>
     <w:lvl w:ilvl="8">
@@ -4906,12 +4910,12 @@
       <w:lvlJc w:val="left"/>
       <w:pPr>
         <w:tabs>
-          <w:tab w:pos="3665" w:val="num"/>
+          <w:tab w:val="num" w:pos="3665"/>
         </w:tabs>
-        <w:ind w:hanging="360" w:left="3665"/>
+        <w:ind w:left="3665" w:hanging="360"/>
       </w:pPr>
       <w:rPr>
-        <w:rFonts w:ascii="OpenSymbol" w:cs="OpenSymbol" w:hAnsi="OpenSymbol" w:hint="default"/>
+        <w:rFonts w:ascii="OpenSymbol" w:hAnsi="OpenSymbol" w:cs="OpenSymbol" w:hint="default"/>
       </w:rPr>
     </w:lvl>
   </w:abstractNum>
@@ -4923,12 +4927,12 @@
       <w:lvlJc w:val="left"/>
       <w:pPr>
         <w:tabs>
-          <w:tab w:pos="720" w:val="num"/>
+          <w:tab w:val="num" w:pos="720"/>
         </w:tabs>
-        <w:ind w:hanging="360" w:left="720"/>
+        <w:ind w:left="720" w:hanging="360"/>
       </w:pPr>
       <w:rPr>
-        <w:rFonts w:ascii="Symbol" w:cs="Symbol" w:hAnsi="Symbol" w:hint="default"/>
+        <w:rFonts w:ascii="Symbol" w:hAnsi="Symbol" w:cs="Symbol" w:hint="default"/>
       </w:rPr>
     </w:lvl>
     <w:lvl w:ilvl="1">
@@ -4938,12 +4942,12 @@
       <w:lvlJc w:val="left"/>
       <w:pPr>
         <w:tabs>
-          <w:tab w:pos="1080" w:val="num"/>
+          <w:tab w:val="num" w:pos="1080"/>
         </w:tabs>
-        <w:ind w:hanging="360" w:left="1080"/>
+        <w:ind w:left="1080" w:hanging="360"/>
       </w:pPr>
       <w:rPr>
-        <w:rFonts w:ascii="OpenSymbol" w:cs="OpenSymbol" w:hAnsi="OpenSymbol" w:hint="default"/>
+        <w:rFonts w:ascii="OpenSymbol" w:hAnsi="OpenSymbol" w:cs="OpenSymbol" w:hint="default"/>
       </w:rPr>
     </w:lvl>
     <w:lvl w:ilvl="2">
@@ -4953,12 +4957,12 @@
       <w:lvlJc w:val="left"/>
       <w:pPr>
         <w:tabs>
-          <w:tab w:pos="1440" w:val="num"/>
+          <w:tab w:val="num" w:pos="1440"/>
         </w:tabs>
-        <w:ind w:hanging="360" w:left="1440"/>
+        <w:ind w:left="1440" w:hanging="360"/>
       </w:pPr>
       <w:rPr>
-        <w:rFonts w:ascii="OpenSymbol" w:cs="OpenSymbol" w:hAnsi="OpenSymbol" w:hint="default"/>
+        <w:rFonts w:ascii="OpenSymbol" w:hAnsi="OpenSymbol" w:cs="OpenSymbol" w:hint="default"/>
       </w:rPr>
     </w:lvl>
     <w:lvl w:ilvl="3">
@@ -4968,12 +4972,12 @@
       <w:lvlJc w:val="left"/>
       <w:pPr>
         <w:tabs>
-          <w:tab w:pos="1800" w:val="num"/>
+          <w:tab w:val="num" w:pos="1800"/>
         </w:tabs>
-        <w:ind w:hanging="360" w:left="1800"/>
+        <w:ind w:left="1800" w:hanging="360"/>
       </w:pPr>
       <w:rPr>
-        <w:rFonts w:ascii="Symbol" w:cs="Symbol" w:hAnsi="Symbol" w:hint="default"/>
+        <w:rFonts w:ascii="Symbol" w:hAnsi="Symbol" w:cs="Symbol" w:hint="default"/>
       </w:rPr>
     </w:lvl>
     <w:lvl w:ilvl="4">
@@ -4983,12 +4987,12 @@
       <w:lvlJc w:val="left"/>
       <w:pPr>
         <w:tabs>
-          <w:tab w:pos="2160" w:val="num"/>
+          <w:tab w:val="num" w:pos="2160"/>
         </w:tabs>
-        <w:ind w:hanging="360" w:left="2160"/>
+        <w:ind w:left="2160" w:hanging="360"/>
       </w:pPr>
       <w:rPr>
-        <w:rFonts w:ascii="OpenSymbol" w:cs="OpenSymbol" w:hAnsi="OpenSymbol" w:hint="default"/>
+        <w:rFonts w:ascii="OpenSymbol" w:hAnsi="OpenSymbol" w:cs="OpenSymbol" w:hint="default"/>
       </w:rPr>
     </w:lvl>
     <w:lvl w:ilvl="5">
@@ -4998,12 +5002,12 @@
       <w:lvlJc w:val="left"/>
       <w:pPr>
         <w:tabs>
-          <w:tab w:pos="2520" w:val="num"/>
+          <w:tab w:val="num" w:pos="2520"/>
         </w:tabs>
-        <w:ind w:hanging="360" w:left="2520"/>
+        <w:ind w:left="2520" w:hanging="360"/>
       </w:pPr>
       <w:rPr>
-        <w:rFonts w:ascii="OpenSymbol" w:cs="OpenSymbol" w:hAnsi="OpenSymbol" w:hint="default"/>
+        <w:rFonts w:ascii="OpenSymbol" w:hAnsi="OpenSymbol" w:cs="OpenSymbol" w:hint="default"/>
       </w:rPr>
     </w:lvl>
     <w:lvl w:ilvl="6">
@@ -5013,12 +5017,12 @@
       <w:lvlJc w:val="left"/>
       <w:pPr>
         <w:tabs>
-          <w:tab w:pos="2880" w:val="num"/>
+          <w:tab w:val="num" w:pos="2880"/>
         </w:tabs>
-        <w:ind w:hanging="360" w:left="2880"/>
+        <w:ind w:left="2880" w:hanging="360"/>
       </w:pPr>
       <w:rPr>
-        <w:rFonts w:ascii="Symbol" w:cs="Symbol" w:hAnsi="Symbol" w:hint="default"/>
+        <w:rFonts w:ascii="Symbol" w:hAnsi="Symbol" w:cs="Symbol" w:hint="default"/>
       </w:rPr>
     </w:lvl>
     <w:lvl w:ilvl="7">
@@ -5028,12 +5032,12 @@
       <w:lvlJc w:val="left"/>
       <w:pPr>
         <w:tabs>
-          <w:tab w:pos="3240" w:val="num"/>
+          <w:tab w:val="num" w:pos="3240"/>
         </w:tabs>
-        <w:ind w:hanging="360" w:left="3240"/>
+        <w:ind w:left="3240" w:hanging="360"/>
       </w:pPr>
       <w:rPr>
-        <w:rFonts w:ascii="OpenSymbol" w:cs="OpenSymbol" w:hAnsi="OpenSymbol" w:hint="default"/>
+        <w:rFonts w:ascii="OpenSymbol" w:hAnsi="OpenSymbol" w:cs="OpenSymbol" w:hint="default"/>
       </w:rPr>
     </w:lvl>
     <w:lvl w:ilvl="8">
@@ -5043,12 +5047,12 @@
       <w:lvlJc w:val="left"/>
       <w:pPr>
         <w:tabs>
-          <w:tab w:pos="3600" w:val="num"/>
+          <w:tab w:val="num" w:pos="3600"/>
         </w:tabs>
-        <w:ind w:hanging="360" w:left="3600"/>
+        <w:ind w:left="3600" w:hanging="360"/>
       </w:pPr>
       <w:rPr>
-        <w:rFonts w:ascii="OpenSymbol" w:cs="OpenSymbol" w:hAnsi="OpenSymbol" w:hint="default"/>
+        <w:rFonts w:ascii="OpenSymbol" w:hAnsi="OpenSymbol" w:cs="OpenSymbol" w:hint="default"/>
       </w:rPr>
     </w:lvl>
   </w:abstractNum>
@@ -5061,9 +5065,9 @@
       <w:lvlJc w:val="left"/>
       <w:pPr>
         <w:tabs>
-          <w:tab w:pos="432" w:val="num"/>
+          <w:tab w:val="num" w:pos="432"/>
         </w:tabs>
-        <w:ind w:hanging="432" w:left="432"/>
+        <w:ind w:left="432" w:hanging="432"/>
       </w:pPr>
     </w:lvl>
     <w:lvl w:ilvl="1">
@@ -5074,9 +5078,9 @@
       <w:lvlJc w:val="left"/>
       <w:pPr>
         <w:tabs>
-          <w:tab w:pos="576" w:val="num"/>
+          <w:tab w:val="num" w:pos="576"/>
         </w:tabs>
-        <w:ind w:hanging="576" w:left="576"/>
+        <w:ind w:left="576" w:hanging="576"/>
       </w:pPr>
     </w:lvl>
     <w:lvl w:ilvl="2">
@@ -5087,9 +5091,9 @@
       <w:lvlJc w:val="left"/>
       <w:pPr>
         <w:tabs>
-          <w:tab w:pos="720" w:val="num"/>
+          <w:tab w:val="num" w:pos="720"/>
         </w:tabs>
-        <w:ind w:hanging="720" w:left="720"/>
+        <w:ind w:left="720" w:hanging="720"/>
       </w:pPr>
     </w:lvl>
     <w:lvl w:ilvl="3">
@@ -5100,9 +5104,9 @@
       <w:lvlJc w:val="left"/>
       <w:pPr>
         <w:tabs>
-          <w:tab w:pos="864" w:val="num"/>
+          <w:tab w:val="num" w:pos="864"/>
         </w:tabs>
-        <w:ind w:hanging="864" w:left="864"/>
+        <w:ind w:left="864" w:hanging="864"/>
       </w:pPr>
     </w:lvl>
     <w:lvl w:ilvl="4">
@@ -5113,9 +5117,9 @@
       <w:lvlJc w:val="left"/>
       <w:pPr>
         <w:tabs>
-          <w:tab w:pos="1008" w:val="num"/>
+          <w:tab w:val="num" w:pos="1008"/>
         </w:tabs>
-        <w:ind w:hanging="1008" w:left="1008"/>
+        <w:ind w:left="1008" w:hanging="1008"/>
       </w:pPr>
     </w:lvl>
     <w:lvl w:ilvl="5">
@@ -5126,9 +5130,9 @@
       <w:lvlJc w:val="left"/>
       <w:pPr>
         <w:tabs>
-          <w:tab w:pos="1152" w:val="num"/>
+          <w:tab w:val="num" w:pos="1152"/>
         </w:tabs>
-        <w:ind w:hanging="1152" w:left="1152"/>
+        <w:ind w:left="1152" w:hanging="1152"/>
       </w:pPr>
     </w:lvl>
     <w:lvl w:ilvl="6">
@@ -5139,9 +5143,9 @@
       <w:lvlJc w:val="left"/>
       <w:pPr>
         <w:tabs>
-          <w:tab w:pos="1296" w:val="num"/>
+          <w:tab w:val="num" w:pos="1296"/>
         </w:tabs>
-        <w:ind w:hanging="1296" w:left="1296"/>
+        <w:ind w:left="1296" w:hanging="1296"/>
       </w:pPr>
     </w:lvl>
     <w:lvl w:ilvl="7">
@@ -5152,9 +5156,9 @@
       <w:lvlJc w:val="left"/>
       <w:pPr>
         <w:tabs>
-          <w:tab w:pos="1440" w:val="num"/>
+          <w:tab w:val="num" w:pos="1440"/>
         </w:tabs>
-        <w:ind w:hanging="1440" w:left="1440"/>
+        <w:ind w:left="1440" w:hanging="1440"/>
       </w:pPr>
     </w:lvl>
     <w:lvl w:ilvl="8">
@@ -5165,9 +5169,9 @@
       <w:lvlJc w:val="left"/>
       <w:pPr>
         <w:tabs>
-          <w:tab w:pos="1584" w:val="num"/>
+          <w:tab w:val="num" w:pos="1584"/>
         </w:tabs>
-        <w:ind w:hanging="1584" w:left="1584"/>
+        <w:ind w:left="1584" w:hanging="1584"/>
       </w:pPr>
     </w:lvl>
   </w:abstractNum>
@@ -5185,33 +5189,44 @@
 
 <file path=word/styles.xml><?xml version="1.0" encoding="utf-8"?>
 <w:styles xmlns:w="http://schemas.openxmlformats.org/wordprocessingml/2006/main">
-  <w:style w:styleId="style0" w:type="paragraph">
+  <w:docDefaults>
+    <w:rPrDefault>
+      <w:rPr>
+        <w:rFonts w:ascii="Liberation Serif" w:hAnsi="Liberation Serif" w:eastAsia="Arial Unicode MS" w:cs="Arial Unicode MS"/>
+        <w:sz w:val="24"/>
+        <w:szCs w:val="24"/>
+        <w:lang w:val="en-US" w:eastAsia="zh-CN" w:bidi="hi-IN"/>
+      </w:rPr>
+    </w:rPrDefault>
+    <w:pPrDefault>
+      <w:pPr/>
+    </w:pPrDefault>
+  </w:docDefaults>
+  <w:style w:type="paragraph" w:styleId="Normal">
     <w:name w:val="Normal"/>
-    <w:next w:val="style0"/>
     <w:pPr>
       <w:widowControl/>
       <w:suppressAutoHyphens w:val="true"/>
-      <w:overflowPunct w:val="false"/>
-      <w:spacing w:after="180" w:before="180" w:line="276" w:lineRule="auto"/>
-      <w:contextualSpacing w:val="false"/>
+      <w:overflowPunct w:val="true"/>
+      <w:bidi w:val="0"/>
+      <w:spacing w:lineRule="auto" w:line="276" w:before="180" w:after="180"/>
+      <w:jc w:val="left"/>
     </w:pPr>
     <w:rPr>
-      <w:rFonts w:ascii="Cambria" w:cs="Cambria" w:eastAsia="Arial Unicode MS" w:hAnsi="Cambria"/>
+      <w:rFonts w:ascii="Cambria" w:hAnsi="Cambria" w:eastAsia="Arial Unicode MS" w:cs="Cambria"/>
       <w:color w:val="00000A"/>
       <w:sz w:val="24"/>
       <w:szCs w:val="24"/>
-      <w:lang w:bidi="ar-SA" w:eastAsia="en-US" w:val="en-US"/>
-    </w:rPr>
-  </w:style>
-  <w:style w:styleId="style1" w:type="paragraph">
+      <w:lang w:val="en-US" w:eastAsia="en-US" w:bidi="ar-SA"/>
+    </w:rPr>
+  </w:style>
+  <w:style w:type="paragraph" w:styleId="Heading1">
     <w:name w:val="Heading 1"/>
-    <w:basedOn w:val="style0"/>
-    <w:next w:val="style1"/>
+    <w:basedOn w:val="Normal"/>
     <w:pPr>
       <w:keepNext/>
       <w:keepLines/>
-      <w:spacing w:after="0" w:before="480"/>
-      <w:contextualSpacing w:val="false"/>
+      <w:spacing w:before="480" w:after="0"/>
     </w:pPr>
     <w:rPr>
       <w:rFonts w:ascii="Goudy Old Style" w:hAnsi="Goudy Old Style"/>
@@ -5222,15 +5237,13 @@
       <w:szCs w:val="36"/>
     </w:rPr>
   </w:style>
-  <w:style w:styleId="style2" w:type="paragraph">
+  <w:style w:type="paragraph" w:styleId="Heading2">
     <w:name w:val="Heading 2"/>
-    <w:basedOn w:val="style0"/>
-    <w:next w:val="style2"/>
+    <w:basedOn w:val="Normal"/>
     <w:pPr>
       <w:keepNext/>
       <w:keepLines/>
-      <w:spacing w:after="0" w:before="200"/>
-      <w:contextualSpacing w:val="false"/>
+      <w:spacing w:before="200" w:after="0"/>
     </w:pPr>
     <w:rPr>
       <w:rFonts w:ascii="Goudy Old Style" w:hAnsi="Goudy Old Style"/>
@@ -5241,15 +5254,13 @@
       <w:szCs w:val="32"/>
     </w:rPr>
   </w:style>
-  <w:style w:styleId="style3" w:type="paragraph">
+  <w:style w:type="paragraph" w:styleId="Heading3">
     <w:name w:val="Heading 3"/>
-    <w:basedOn w:val="style0"/>
-    <w:next w:val="style3"/>
+    <w:basedOn w:val="Normal"/>
     <w:pPr>
       <w:keepNext/>
       <w:keepLines/>
-      <w:spacing w:after="0" w:before="200"/>
-      <w:contextualSpacing w:val="false"/>
+      <w:spacing w:before="200" w:after="0"/>
     </w:pPr>
     <w:rPr>
       <w:rFonts w:ascii="Calibri" w:hAnsi="Calibri"/>
@@ -5260,15 +5271,13 @@
       <w:szCs w:val="28"/>
     </w:rPr>
   </w:style>
-  <w:style w:styleId="style4" w:type="paragraph">
+  <w:style w:type="paragraph" w:styleId="Heading4">
     <w:name w:val="Heading 4"/>
-    <w:basedOn w:val="style0"/>
-    <w:next w:val="style4"/>
+    <w:basedOn w:val="Normal"/>
     <w:pPr>
       <w:keepNext/>
       <w:keepLines/>
-      <w:spacing w:after="0" w:before="200"/>
-      <w:contextualSpacing w:val="false"/>
+      <w:spacing w:before="200" w:after="0"/>
     </w:pPr>
     <w:rPr>
       <w:rFonts w:ascii="Calibri" w:hAnsi="Calibri"/>
@@ -5277,15 +5286,13 @@
       <w:color w:val="4F81BD"/>
     </w:rPr>
   </w:style>
-  <w:style w:styleId="style5" w:type="paragraph">
+  <w:style w:type="paragraph" w:styleId="Heading5">
     <w:name w:val="Heading 5"/>
-    <w:basedOn w:val="style0"/>
-    <w:next w:val="style5"/>
+    <w:basedOn w:val="Normal"/>
     <w:pPr>
       <w:keepNext/>
       <w:keepLines/>
-      <w:spacing w:after="0" w:before="200"/>
-      <w:contextualSpacing w:val="false"/>
+      <w:spacing w:before="200" w:after="0"/>
     </w:pPr>
     <w:rPr>
       <w:rFonts w:ascii="Calibri" w:hAnsi="Calibri"/>
@@ -5294,421 +5301,378 @@
       <w:color w:val="4F81BD"/>
     </w:rPr>
   </w:style>
-  <w:style w:styleId="style15" w:type="character">
+  <w:style w:type="character" w:styleId="DefaultParagraphFont">
     <w:name w:val="Default Paragraph Font"/>
-    <w:next w:val="style15"/>
     <w:rPr/>
   </w:style>
-  <w:style w:styleId="style16" w:type="character">
+  <w:style w:type="character" w:styleId="BodyTextChar">
     <w:name w:val="Body Text Char"/>
-    <w:basedOn w:val="style15"/>
-    <w:next w:val="style16"/>
+    <w:basedOn w:val="DefaultParagraphFont"/>
     <w:rPr/>
   </w:style>
-  <w:style w:styleId="style17" w:type="character">
+  <w:style w:type="character" w:styleId="VerbatimChar">
     <w:name w:val="Verbatim Char"/>
-    <w:basedOn w:val="style16"/>
-    <w:next w:val="style17"/>
+    <w:basedOn w:val="BodyTextChar"/>
     <w:rPr>
       <w:rFonts w:ascii="Consolas" w:hAnsi="Consolas"/>
       <w:sz w:val="22"/>
     </w:rPr>
   </w:style>
-  <w:style w:styleId="style18" w:type="character">
+  <w:style w:type="character" w:styleId="FootnoteRef">
     <w:name w:val="Footnote Ref"/>
-    <w:basedOn w:val="style16"/>
-    <w:next w:val="style18"/>
+    <w:basedOn w:val="BodyTextChar"/>
     <w:rPr>
       <w:vertAlign w:val="superscript"/>
     </w:rPr>
   </w:style>
-  <w:style w:styleId="style19" w:type="character">
+  <w:style w:type="character" w:styleId="Link">
     <w:name w:val="Link"/>
-    <w:basedOn w:val="style16"/>
-    <w:next w:val="style19"/>
+    <w:basedOn w:val="BodyTextChar"/>
     <w:rPr>
       <w:color w:val="4F81BD"/>
     </w:rPr>
   </w:style>
-  <w:style w:styleId="style20" w:type="character">
+  <w:style w:type="character" w:styleId="KeywordTok">
     <w:name w:val="KeywordTok"/>
-    <w:basedOn w:val="style17"/>
-    <w:next w:val="style20"/>
+    <w:basedOn w:val="VerbatimChar"/>
     <w:rPr>
       <w:b/>
       <w:color w:val="007020"/>
     </w:rPr>
   </w:style>
-  <w:style w:styleId="style21" w:type="character">
+  <w:style w:type="character" w:styleId="DataTypeTok">
     <w:name w:val="DataTypeTok"/>
-    <w:basedOn w:val="style17"/>
-    <w:next w:val="style21"/>
+    <w:basedOn w:val="VerbatimChar"/>
     <w:rPr>
       <w:color w:val="902000"/>
     </w:rPr>
   </w:style>
-  <w:style w:styleId="style22" w:type="character">
+  <w:style w:type="character" w:styleId="DecValTok">
     <w:name w:val="DecValTok"/>
-    <w:basedOn w:val="style17"/>
-    <w:next w:val="style22"/>
+    <w:basedOn w:val="VerbatimChar"/>
     <w:rPr>
       <w:color w:val="40A070"/>
     </w:rPr>
   </w:style>
-  <w:style w:styleId="style23" w:type="character">
+  <w:style w:type="character" w:styleId="BaseNTok">
     <w:name w:val="BaseNTok"/>
-    <w:basedOn w:val="style17"/>
-    <w:next w:val="style23"/>
+    <w:basedOn w:val="VerbatimChar"/>
     <w:rPr>
       <w:color w:val="40A070"/>
     </w:rPr>
   </w:style>
-  <w:style w:styleId="style24" w:type="character">
+  <w:style w:type="character" w:styleId="FloatTok">
     <w:name w:val="FloatTok"/>
-    <w:basedOn w:val="style17"/>
-    <w:next w:val="style24"/>
+    <w:basedOn w:val="VerbatimChar"/>
     <w:rPr>
       <w:color w:val="40A070"/>
     </w:rPr>
   </w:style>
-  <w:style w:styleId="style25" w:type="character">
+  <w:style w:type="character" w:styleId="CharTok">
     <w:name w:val="CharTok"/>
-    <w:basedOn w:val="style17"/>
-    <w:next w:val="style25"/>
+    <w:basedOn w:val="VerbatimChar"/>
     <w:rPr>
       <w:color w:val="4070A0"/>
     </w:rPr>
   </w:style>
-  <w:style w:styleId="style26" w:type="character">
+  <w:style w:type="character" w:styleId="StringTok">
     <w:name w:val="StringTok"/>
-    <w:basedOn w:val="style17"/>
-    <w:next w:val="style26"/>
+    <w:basedOn w:val="VerbatimChar"/>
     <w:rPr>
       <w:color w:val="4070A0"/>
     </w:rPr>
   </w:style>
-  <w:style w:styleId="style27" w:type="character">
+  <w:style w:type="character" w:styleId="CommentTok">
     <w:name w:val="CommentTok"/>
-    <w:basedOn w:val="style17"/>
-    <w:next w:val="style27"/>
+    <w:basedOn w:val="VerbatimChar"/>
     <w:rPr>
       <w:i/>
       <w:color w:val="60A0B0"/>
     </w:rPr>
   </w:style>
-  <w:style w:styleId="style28" w:type="character">
+  <w:style w:type="character" w:styleId="OtherTok">
     <w:name w:val="OtherTok"/>
-    <w:basedOn w:val="style17"/>
-    <w:next w:val="style28"/>
+    <w:basedOn w:val="VerbatimChar"/>
     <w:rPr>
       <w:color w:val="007020"/>
     </w:rPr>
   </w:style>
-  <w:style w:styleId="style29" w:type="character">
+  <w:style w:type="character" w:styleId="AlertTok">
     <w:name w:val="AlertTok"/>
-    <w:basedOn w:val="style17"/>
-    <w:next w:val="style29"/>
+    <w:basedOn w:val="VerbatimChar"/>
     <w:rPr>
       <w:b/>
       <w:color w:val="FF0000"/>
     </w:rPr>
   </w:style>
-  <w:style w:styleId="style30" w:type="character">
+  <w:style w:type="character" w:styleId="FunctionTok">
     <w:name w:val="FunctionTok"/>
-    <w:basedOn w:val="style17"/>
-    <w:next w:val="style30"/>
+    <w:basedOn w:val="VerbatimChar"/>
     <w:rPr>
       <w:color w:val="06287E"/>
     </w:rPr>
   </w:style>
-  <w:style w:styleId="style31" w:type="character">
+  <w:style w:type="character" w:styleId="RegionMarkerTok">
     <w:name w:val="RegionMarkerTok"/>
-    <w:basedOn w:val="style17"/>
-    <w:next w:val="style31"/>
+    <w:basedOn w:val="VerbatimChar"/>
     <w:rPr/>
   </w:style>
-  <w:style w:styleId="style32" w:type="character">
+  <w:style w:type="character" w:styleId="ErrorTok">
     <w:name w:val="ErrorTok"/>
-    <w:basedOn w:val="style17"/>
-    <w:next w:val="style32"/>
+    <w:basedOn w:val="VerbatimChar"/>
     <w:rPr>
       <w:b/>
       <w:color w:val="FF0000"/>
     </w:rPr>
   </w:style>
-  <w:style w:styleId="style33" w:type="character">
+  <w:style w:type="character" w:styleId="NormalTok">
     <w:name w:val="NormalTok"/>
-    <w:basedOn w:val="style17"/>
-    <w:next w:val="style33"/>
+    <w:basedOn w:val="VerbatimChar"/>
     <w:rPr/>
   </w:style>
-  <w:style w:styleId="style34" w:type="character">
+  <w:style w:type="character" w:styleId="FootnoteAnchor">
     <w:name w:val="Footnote Anchor"/>
-    <w:next w:val="style34"/>
     <w:rPr>
       <w:vertAlign w:val="superscript"/>
     </w:rPr>
   </w:style>
-  <w:style w:styleId="style35" w:type="character">
+  <w:style w:type="character" w:styleId="EndnoteAnchor">
     <w:name w:val="Endnote Anchor"/>
-    <w:next w:val="style35"/>
     <w:rPr>
       <w:vertAlign w:val="superscript"/>
     </w:rPr>
   </w:style>
-  <w:style w:styleId="style36" w:type="character">
+  <w:style w:type="character" w:styleId="Annotationreference">
     <w:name w:val="annotation reference"/>
-    <w:basedOn w:val="style15"/>
-    <w:next w:val="style36"/>
+    <w:basedOn w:val="DefaultParagraphFont"/>
     <w:rPr>
       <w:sz w:val="16"/>
       <w:szCs w:val="16"/>
     </w:rPr>
   </w:style>
-  <w:style w:styleId="style37" w:type="character">
+  <w:style w:type="character" w:styleId="CommentTextChar">
     <w:name w:val="Comment Text Char"/>
-    <w:basedOn w:val="style15"/>
-    <w:next w:val="style37"/>
-    <w:rPr>
-      <w:rFonts w:ascii="Cambria" w:cs="Cambria" w:eastAsia="Arial Unicode MS" w:hAnsi="Cambria"/>
+    <w:basedOn w:val="DefaultParagraphFont"/>
+    <w:rPr>
+      <w:rFonts w:ascii="Cambria" w:hAnsi="Cambria" w:eastAsia="Arial Unicode MS" w:cs="Cambria"/>
       <w:sz w:val="20"/>
       <w:szCs w:val="20"/>
     </w:rPr>
   </w:style>
-  <w:style w:styleId="style38" w:type="character">
+  <w:style w:type="character" w:styleId="CommentSubjectChar">
     <w:name w:val="Comment Subject Char"/>
-    <w:basedOn w:val="style37"/>
-    <w:next w:val="style38"/>
+    <w:basedOn w:val="CommentTextChar"/>
     <w:rPr>
       <w:b/>
       <w:bCs/>
     </w:rPr>
   </w:style>
-  <w:style w:styleId="style39" w:type="character">
+  <w:style w:type="character" w:styleId="BalloonTextChar">
     <w:name w:val="Balloon Text Char"/>
-    <w:basedOn w:val="style15"/>
-    <w:next w:val="style39"/>
-    <w:rPr>
-      <w:rFonts w:ascii="Tahoma" w:cs="Tahoma" w:eastAsia="Arial Unicode MS" w:hAnsi="Tahoma"/>
+    <w:basedOn w:val="DefaultParagraphFont"/>
+    <w:rPr>
+      <w:rFonts w:ascii="Tahoma" w:hAnsi="Tahoma" w:eastAsia="Arial Unicode MS" w:cs="Tahoma"/>
       <w:sz w:val="16"/>
       <w:szCs w:val="16"/>
     </w:rPr>
   </w:style>
-  <w:style w:styleId="style40" w:type="character">
+  <w:style w:type="character" w:styleId="FootnoteTextChar">
     <w:name w:val="Footnote Text Char"/>
-    <w:basedOn w:val="style15"/>
-    <w:next w:val="style40"/>
-    <w:rPr>
-      <w:rFonts w:ascii="Cambria" w:cs="Cambria" w:eastAsia="Arial Unicode MS" w:hAnsi="Cambria"/>
+    <w:basedOn w:val="DefaultParagraphFont"/>
+    <w:rPr>
+      <w:rFonts w:ascii="Cambria" w:hAnsi="Cambria" w:eastAsia="Arial Unicode MS" w:cs="Cambria"/>
       <w:sz w:val="20"/>
       <w:szCs w:val="20"/>
     </w:rPr>
   </w:style>
-  <w:style w:styleId="style41" w:type="character">
+  <w:style w:type="character" w:styleId="Footnotereference">
     <w:name w:val="footnote reference"/>
-    <w:basedOn w:val="style15"/>
-    <w:next w:val="style41"/>
+    <w:basedOn w:val="DefaultParagraphFont"/>
     <w:rPr>
       <w:vertAlign w:val="superscript"/>
     </w:rPr>
   </w:style>
-  <w:style w:styleId="style42" w:type="character">
+  <w:style w:type="character" w:styleId="InternetLink">
     <w:name w:val="Internet Link"/>
-    <w:basedOn w:val="style15"/>
-    <w:next w:val="style42"/>
+    <w:basedOn w:val="DefaultParagraphFont"/>
     <w:rPr>
       <w:color w:val="0000FF"/>
       <w:u w:val="single"/>
-      <w:lang w:bidi="zxx-" w:eastAsia="zxx-" w:val="zxx-"/>
-    </w:rPr>
-  </w:style>
-  <w:style w:styleId="style43" w:type="character">
+      <w:lang w:val="zxx" w:eastAsia="zxx" w:bidi="zxx"/>
+    </w:rPr>
+  </w:style>
+  <w:style w:type="character" w:styleId="ListLabel1">
     <w:name w:val="ListLabel 1"/>
-    <w:next w:val="style43"/>
     <w:rPr>
       <w:rFonts w:cs="Symbol"/>
     </w:rPr>
   </w:style>
-  <w:style w:styleId="style44" w:type="character">
+  <w:style w:type="character" w:styleId="ListLabel2">
     <w:name w:val="ListLabel 2"/>
-    <w:next w:val="style44"/>
     <w:rPr>
       <w:rFonts w:cs="Symbol"/>
     </w:rPr>
   </w:style>
-  <w:style w:styleId="style45" w:type="character">
+  <w:style w:type="character" w:styleId="ListLabel3">
     <w:name w:val="ListLabel 3"/>
-    <w:next w:val="style45"/>
     <w:rPr>
       <w:rFonts w:cs="Symbol"/>
     </w:rPr>
   </w:style>
-  <w:style w:styleId="style46" w:type="character">
+  <w:style w:type="character" w:styleId="Bullets">
     <w:name w:val="Bullets"/>
-    <w:next w:val="style46"/>
-    <w:rPr>
-      <w:rFonts w:ascii="OpenSymbol" w:cs="OpenSymbol" w:eastAsia="OpenSymbol" w:hAnsi="OpenSymbol"/>
-    </w:rPr>
-  </w:style>
-  <w:style w:styleId="style47" w:type="character">
+    <w:rPr>
+      <w:rFonts w:ascii="OpenSymbol" w:hAnsi="OpenSymbol" w:eastAsia="OpenSymbol" w:cs="OpenSymbol"/>
+    </w:rPr>
+  </w:style>
+  <w:style w:type="character" w:styleId="ListLabel4">
     <w:name w:val="ListLabel 4"/>
-    <w:next w:val="style47"/>
     <w:rPr>
       <w:rFonts w:cs="Symbol"/>
     </w:rPr>
   </w:style>
-  <w:style w:styleId="style48" w:type="character">
+  <w:style w:type="character" w:styleId="ListLabel5">
     <w:name w:val="ListLabel 5"/>
-    <w:next w:val="style48"/>
     <w:rPr>
       <w:rFonts w:cs="OpenSymbol"/>
     </w:rPr>
   </w:style>
-  <w:style w:styleId="style49" w:type="character">
+  <w:style w:type="character" w:styleId="ListLabel6">
     <w:name w:val="ListLabel 6"/>
-    <w:next w:val="style49"/>
     <w:rPr>
       <w:rFonts w:cs="Symbol"/>
     </w:rPr>
   </w:style>
-  <w:style w:styleId="style50" w:type="character">
+  <w:style w:type="character" w:styleId="ListLabel7">
     <w:name w:val="ListLabel 7"/>
-    <w:next w:val="style50"/>
     <w:rPr>
       <w:rFonts w:cs="OpenSymbol"/>
     </w:rPr>
   </w:style>
-  <w:style w:styleId="style51" w:type="character">
+  <w:style w:type="character" w:styleId="ListLabel8">
     <w:name w:val="ListLabel 8"/>
-    <w:next w:val="style51"/>
     <w:rPr>
       <w:rFonts w:cs="Symbol"/>
     </w:rPr>
   </w:style>
-  <w:style w:styleId="style52" w:type="character">
+  <w:style w:type="character" w:styleId="ListLabel9">
     <w:name w:val="ListLabel 9"/>
-    <w:next w:val="style52"/>
     <w:rPr>
       <w:rFonts w:cs="OpenSymbol"/>
     </w:rPr>
   </w:style>
-  <w:style w:styleId="style53" w:type="character">
+  <w:style w:type="character" w:styleId="ListLabel10">
     <w:name w:val="ListLabel 10"/>
-    <w:next w:val="style53"/>
     <w:rPr>
       <w:rFonts w:cs="Symbol"/>
     </w:rPr>
   </w:style>
-  <w:style w:styleId="style54" w:type="character">
+  <w:style w:type="character" w:styleId="ListLabel11">
     <w:name w:val="ListLabel 11"/>
-    <w:next w:val="style54"/>
     <w:rPr>
       <w:rFonts w:cs="OpenSymbol"/>
     </w:rPr>
   </w:style>
-  <w:style w:styleId="style55" w:type="character">
+  <w:style w:type="character" w:styleId="StrongEmphasis">
     <w:name w:val="Strong Emphasis"/>
-    <w:next w:val="style55"/>
     <w:rPr>
       <w:b/>
       <w:bCs/>
     </w:rPr>
   </w:style>
-  <w:style w:styleId="style56" w:type="character">
+  <w:style w:type="character" w:styleId="ListLabel12">
     <w:name w:val="ListLabel 12"/>
-    <w:next w:val="style56"/>
     <w:rPr>
       <w:rFonts w:cs="Symbol"/>
     </w:rPr>
   </w:style>
-  <w:style w:styleId="style57" w:type="character">
+  <w:style w:type="character" w:styleId="ListLabel13">
     <w:name w:val="ListLabel 13"/>
-    <w:next w:val="style57"/>
     <w:rPr>
       <w:rFonts w:cs="OpenSymbol"/>
     </w:rPr>
   </w:style>
-  <w:style w:styleId="style58" w:type="character">
+  <w:style w:type="character" w:styleId="ListLabel14">
     <w:name w:val="ListLabel 14"/>
-    <w:next w:val="style58"/>
     <w:rPr>
       <w:rFonts w:cs="Symbol"/>
     </w:rPr>
   </w:style>
-  <w:style w:styleId="style59" w:type="character">
+  <w:style w:type="character" w:styleId="ListLabel15">
     <w:name w:val="ListLabel 15"/>
-    <w:next w:val="style59"/>
     <w:rPr>
       <w:rFonts w:cs="OpenSymbol"/>
     </w:rPr>
   </w:style>
-  <w:style w:styleId="style60" w:type="character">
+  <w:style w:type="character" w:styleId="ListLabel16">
     <w:name w:val="ListLabel 16"/>
-    <w:next w:val="style60"/>
     <w:rPr>
       <w:rFonts w:cs="Symbol"/>
     </w:rPr>
   </w:style>
-  <w:style w:styleId="style61" w:type="character">
+  <w:style w:type="character" w:styleId="ListLabel17">
     <w:name w:val="ListLabel 17"/>
-    <w:next w:val="style61"/>
     <w:rPr>
       <w:rFonts w:cs="OpenSymbol"/>
     </w:rPr>
   </w:style>
-  <w:style w:styleId="style62" w:type="character">
+  <w:style w:type="character" w:styleId="ListLabel18">
+    <w:name w:val="ListLabel 18"/>
+    <w:rPr>
+      <w:rFonts w:cs="Symbol"/>
+    </w:rPr>
+  </w:style>
+  <w:style w:type="character" w:styleId="ListLabel19">
+    <w:name w:val="ListLabel 19"/>
+    <w:rPr>
+      <w:rFonts w:cs="OpenSymbol"/>
+    </w:rPr>
+  </w:style>
+  <w:style w:type="character" w:styleId="FootnoteCharacters">
     <w:name w:val="Footnote Characters"/>
-    <w:next w:val="style62"/>
     <w:rPr/>
   </w:style>
-  <w:style w:styleId="style63" w:type="character">
+  <w:style w:type="character" w:styleId="EndnoteCharacters">
     <w:name w:val="Endnote Characters"/>
-    <w:next w:val="style63"/>
     <w:rPr/>
   </w:style>
-  <w:style w:styleId="style64" w:type="paragraph">
+  <w:style w:type="paragraph" w:styleId="Heading">
     <w:name w:val="Heading"/>
-    <w:basedOn w:val="style0"/>
-    <w:next w:val="style65"/>
+    <w:basedOn w:val="Normal"/>
+    <w:next w:val="TextBody"/>
     <w:pPr>
       <w:keepNext/>
-      <w:spacing w:after="120" w:before="240"/>
-      <w:contextualSpacing w:val="false"/>
+      <w:spacing w:before="240" w:after="120"/>
     </w:pPr>
     <w:rPr>
-      <w:rFonts w:ascii="Arial" w:cs="Arial Unicode MS" w:eastAsia="Arial Unicode MS" w:hAnsi="Arial"/>
+      <w:rFonts w:ascii="Arial" w:hAnsi="Arial" w:eastAsia="Arial Unicode MS" w:cs="Arial Unicode MS"/>
       <w:sz w:val="28"/>
       <w:szCs w:val="28"/>
     </w:rPr>
   </w:style>
-  <w:style w:styleId="style65" w:type="paragraph">
+  <w:style w:type="paragraph" w:styleId="TextBody">
     <w:name w:val="Text Body"/>
-    <w:basedOn w:val="style0"/>
-    <w:next w:val="style65"/>
+    <w:basedOn w:val="Normal"/>
     <w:pPr>
-      <w:spacing w:after="120" w:before="0"/>
-      <w:contextualSpacing w:val="false"/>
+      <w:spacing w:lineRule="auto" w:line="288" w:before="0" w:after="120"/>
     </w:pPr>
     <w:rPr>
       <w:rFonts w:ascii="Georgia" w:hAnsi="Georgia"/>
       <w:sz w:val="26"/>
     </w:rPr>
   </w:style>
-  <w:style w:styleId="style66" w:type="paragraph">
+  <w:style w:type="paragraph" w:styleId="List">
     <w:name w:val="List"/>
-    <w:basedOn w:val="style65"/>
-    <w:next w:val="style66"/>
+    <w:basedOn w:val="TextBody"/>
     <w:pPr/>
     <w:rPr/>
   </w:style>
-  <w:style w:styleId="style67" w:type="paragraph">
+  <w:style w:type="paragraph" w:styleId="Caption">
     <w:name w:val="Caption"/>
-    <w:basedOn w:val="style0"/>
-    <w:next w:val="style67"/>
+    <w:basedOn w:val="Normal"/>
     <w:pPr>
       <w:suppressLineNumbers/>
-      <w:spacing w:after="120" w:before="120"/>
-      <w:contextualSpacing w:val="false"/>
+      <w:spacing w:before="120" w:after="120"/>
     </w:pPr>
     <w:rPr>
       <w:i/>
@@ -5717,48 +5681,41 @@
       <w:szCs w:val="24"/>
     </w:rPr>
   </w:style>
-  <w:style w:styleId="style68" w:type="paragraph">
+  <w:style w:type="paragraph" w:styleId="Index">
     <w:name w:val="Index"/>
-    <w:basedOn w:val="style0"/>
-    <w:next w:val="style68"/>
+    <w:basedOn w:val="Normal"/>
     <w:pPr>
       <w:suppressLineNumbers/>
     </w:pPr>
     <w:rPr/>
   </w:style>
-  <w:style w:styleId="style69" w:type="paragraph">
+  <w:style w:type="paragraph" w:styleId="Caption1">
     <w:name w:val="caption"/>
-    <w:basedOn w:val="style0"/>
-    <w:next w:val="style69"/>
+    <w:basedOn w:val="Normal"/>
     <w:pPr>
       <w:suppressLineNumbers/>
-      <w:spacing w:after="120" w:before="120"/>
-      <w:contextualSpacing w:val="false"/>
+      <w:spacing w:before="120" w:after="120"/>
     </w:pPr>
     <w:rPr>
       <w:i/>
       <w:iCs/>
     </w:rPr>
   </w:style>
-  <w:style w:styleId="style70" w:type="paragraph">
+  <w:style w:type="paragraph" w:styleId="Compact">
     <w:name w:val="Compact"/>
-    <w:basedOn w:val="style0"/>
-    <w:next w:val="style70"/>
+    <w:basedOn w:val="Normal"/>
     <w:pPr>
-      <w:spacing w:after="36" w:before="36"/>
-      <w:contextualSpacing w:val="false"/>
+      <w:spacing w:before="36" w:after="36"/>
     </w:pPr>
     <w:rPr/>
   </w:style>
-  <w:style w:styleId="style71" w:type="paragraph">
+  <w:style w:type="paragraph" w:styleId="Title">
     <w:name w:val="Title"/>
-    <w:basedOn w:val="style0"/>
-    <w:next w:val="style71"/>
+    <w:basedOn w:val="Normal"/>
     <w:pPr>
       <w:keepNext/>
       <w:keepLines/>
-      <w:spacing w:after="240" w:before="480"/>
-      <w:contextualSpacing w:val="false"/>
+      <w:spacing w:before="480" w:after="240"/>
       <w:jc w:val="center"/>
     </w:pPr>
     <w:rPr>
@@ -5770,55 +5727,51 @@
       <w:szCs w:val="36"/>
     </w:rPr>
   </w:style>
-  <w:style w:styleId="style72" w:type="paragraph">
+  <w:style w:type="paragraph" w:styleId="Authors">
     <w:name w:val="Authors"/>
-    <w:next w:val="style72"/>
     <w:pPr>
       <w:keepNext/>
       <w:keepLines/>
       <w:widowControl/>
       <w:suppressAutoHyphens w:val="true"/>
-      <w:overflowPunct w:val="false"/>
-      <w:spacing w:after="200" w:before="0" w:line="276" w:lineRule="auto"/>
-      <w:contextualSpacing w:val="false"/>
+      <w:overflowPunct w:val="true"/>
+      <w:bidi w:val="0"/>
+      <w:spacing w:lineRule="auto" w:line="276" w:before="0" w:after="200"/>
       <w:jc w:val="center"/>
     </w:pPr>
     <w:rPr>
-      <w:rFonts w:ascii="Cambria" w:cs="Cambria" w:eastAsia="Arial Unicode MS" w:hAnsi="Cambria"/>
+      <w:rFonts w:ascii="Cambria" w:hAnsi="Cambria" w:eastAsia="Arial Unicode MS" w:cs="Cambria"/>
       <w:color w:val="00000A"/>
       <w:sz w:val="24"/>
       <w:szCs w:val="24"/>
-      <w:lang w:bidi="ar-SA" w:eastAsia="en-US" w:val="en-US"/>
-    </w:rPr>
-  </w:style>
-  <w:style w:styleId="style73" w:type="paragraph">
+      <w:lang w:val="en-US" w:eastAsia="en-US" w:bidi="ar-SA"/>
+    </w:rPr>
+  </w:style>
+  <w:style w:type="paragraph" w:styleId="Date">
     <w:name w:val="Date"/>
-    <w:next w:val="style73"/>
     <w:pPr>
       <w:keepNext/>
       <w:keepLines/>
       <w:widowControl/>
       <w:suppressAutoHyphens w:val="true"/>
-      <w:overflowPunct w:val="false"/>
-      <w:spacing w:after="200" w:before="0" w:line="276" w:lineRule="auto"/>
-      <w:contextualSpacing w:val="false"/>
+      <w:overflowPunct w:val="true"/>
+      <w:bidi w:val="0"/>
+      <w:spacing w:lineRule="auto" w:line="276" w:before="0" w:after="200"/>
       <w:jc w:val="center"/>
     </w:pPr>
     <w:rPr>
-      <w:rFonts w:ascii="Cambria" w:cs="Cambria" w:eastAsia="Arial Unicode MS" w:hAnsi="Cambria"/>
+      <w:rFonts w:ascii="Cambria" w:hAnsi="Cambria" w:eastAsia="Arial Unicode MS" w:cs="Cambria"/>
       <w:color w:val="00000A"/>
       <w:sz w:val="24"/>
       <w:szCs w:val="24"/>
-      <w:lang w:bidi="ar-SA" w:eastAsia="en-US" w:val="en-US"/>
-    </w:rPr>
-  </w:style>
-  <w:style w:styleId="style74" w:type="paragraph">
+      <w:lang w:val="en-US" w:eastAsia="en-US" w:bidi="ar-SA"/>
+    </w:rPr>
+  </w:style>
+  <w:style w:type="paragraph" w:styleId="BlockQuote">
     <w:name w:val="Block Quote"/>
-    <w:basedOn w:val="style0"/>
-    <w:next w:val="style74"/>
+    <w:basedOn w:val="Normal"/>
     <w:pPr>
-      <w:spacing w:after="100" w:before="100"/>
-      <w:contextualSpacing w:val="false"/>
+      <w:spacing w:before="100" w:after="100"/>
     </w:pPr>
     <w:rPr>
       <w:rFonts w:ascii="Calibri" w:hAnsi="Calibri"/>
@@ -5827,159 +5780,140 @@
       <w:szCs w:val="20"/>
     </w:rPr>
   </w:style>
-  <w:style w:styleId="style75" w:type="paragraph">
+  <w:style w:type="paragraph" w:styleId="Footnote">
     <w:name w:val="Footnote"/>
-    <w:basedOn w:val="style0"/>
-    <w:next w:val="style75"/>
+    <w:basedOn w:val="Normal"/>
     <w:pPr/>
     <w:rPr/>
   </w:style>
-  <w:style w:styleId="style76" w:type="paragraph">
+  <w:style w:type="paragraph" w:styleId="DefinitionTerm">
     <w:name w:val="Definition Term"/>
-    <w:basedOn w:val="style0"/>
-    <w:next w:val="style76"/>
+    <w:basedOn w:val="Normal"/>
     <w:pPr>
       <w:keepNext/>
       <w:keepLines/>
-      <w:spacing w:after="0" w:before="180"/>
-      <w:contextualSpacing w:val="false"/>
+      <w:spacing w:before="180" w:after="0"/>
     </w:pPr>
     <w:rPr>
       <w:b/>
     </w:rPr>
   </w:style>
-  <w:style w:styleId="style77" w:type="paragraph">
+  <w:style w:type="paragraph" w:styleId="Definition">
     <w:name w:val="Definition"/>
-    <w:basedOn w:val="style0"/>
-    <w:next w:val="style77"/>
+    <w:basedOn w:val="Normal"/>
     <w:pPr/>
     <w:rPr/>
   </w:style>
-  <w:style w:styleId="style78" w:type="paragraph">
+  <w:style w:type="paragraph" w:styleId="TableCaption">
     <w:name w:val="Table Caption"/>
-    <w:basedOn w:val="style0"/>
-    <w:next w:val="style78"/>
+    <w:basedOn w:val="Normal"/>
     <w:pPr>
-      <w:spacing w:after="120" w:before="0"/>
-      <w:contextualSpacing w:val="false"/>
+      <w:spacing w:before="0" w:after="120"/>
     </w:pPr>
     <w:rPr>
       <w:i/>
     </w:rPr>
   </w:style>
-  <w:style w:styleId="style79" w:type="paragraph">
+  <w:style w:type="paragraph" w:styleId="ImageCaption">
     <w:name w:val="Image Caption"/>
-    <w:basedOn w:val="style0"/>
-    <w:next w:val="style79"/>
+    <w:basedOn w:val="Normal"/>
     <w:pPr>
-      <w:spacing w:after="120" w:before="0"/>
-      <w:contextualSpacing w:val="false"/>
+      <w:spacing w:before="0" w:after="120"/>
     </w:pPr>
     <w:rPr>
       <w:i/>
     </w:rPr>
   </w:style>
-  <w:style w:styleId="style80" w:type="paragraph">
+  <w:style w:type="paragraph" w:styleId="SourceCode">
     <w:name w:val="Source Code"/>
-    <w:basedOn w:val="style0"/>
-    <w:next w:val="style80"/>
+    <w:basedOn w:val="Normal"/>
     <w:pPr/>
     <w:rPr/>
   </w:style>
-  <w:style w:styleId="style81" w:type="paragraph">
+  <w:style w:type="paragraph" w:styleId="Annotationtext">
     <w:name w:val="annotation text"/>
-    <w:basedOn w:val="style0"/>
-    <w:next w:val="style81"/>
+    <w:basedOn w:val="Normal"/>
     <w:pPr>
-      <w:spacing w:line="100" w:lineRule="atLeast"/>
+      <w:spacing w:lineRule="atLeast" w:line="100"/>
     </w:pPr>
     <w:rPr>
       <w:sz w:val="20"/>
       <w:szCs w:val="20"/>
     </w:rPr>
   </w:style>
-  <w:style w:styleId="style82" w:type="paragraph">
+  <w:style w:type="paragraph" w:styleId="Annotationsubject">
     <w:name w:val="annotation subject"/>
-    <w:basedOn w:val="style81"/>
-    <w:next w:val="style82"/>
+    <w:basedOn w:val="Annotationtext"/>
     <w:pPr/>
     <w:rPr>
       <w:b/>
       <w:bCs/>
     </w:rPr>
   </w:style>
-  <w:style w:styleId="style83" w:type="paragraph">
+  <w:style w:type="paragraph" w:styleId="BalloonText">
     <w:name w:val="Balloon Text"/>
-    <w:basedOn w:val="style0"/>
-    <w:next w:val="style83"/>
+    <w:basedOn w:val="Normal"/>
     <w:pPr>
-      <w:spacing w:after="0" w:before="0" w:line="100" w:lineRule="atLeast"/>
-      <w:contextualSpacing w:val="false"/>
+      <w:spacing w:lineRule="atLeast" w:line="100" w:before="0" w:after="0"/>
     </w:pPr>
     <w:rPr>
-      <w:rFonts w:ascii="Tahoma" w:cs="Tahoma" w:hAnsi="Tahoma"/>
+      <w:rFonts w:ascii="Tahoma" w:hAnsi="Tahoma" w:cs="Tahoma"/>
       <w:sz w:val="16"/>
       <w:szCs w:val="16"/>
     </w:rPr>
   </w:style>
-  <w:style w:styleId="style84" w:type="paragraph">
+  <w:style w:type="paragraph" w:styleId="Footnotetext">
     <w:name w:val="footnote text"/>
-    <w:basedOn w:val="style0"/>
-    <w:next w:val="style84"/>
+    <w:basedOn w:val="Normal"/>
     <w:pPr>
-      <w:spacing w:after="0" w:before="0" w:line="100" w:lineRule="atLeast"/>
-      <w:contextualSpacing w:val="false"/>
+      <w:spacing w:lineRule="atLeast" w:line="100" w:before="0" w:after="0"/>
     </w:pPr>
     <w:rPr>
       <w:sz w:val="20"/>
       <w:szCs w:val="20"/>
     </w:rPr>
   </w:style>
-  <w:style w:styleId="style85" w:type="paragraph">
+  <w:style w:type="paragraph" w:styleId="Revision">
     <w:name w:val="Revision"/>
-    <w:next w:val="style85"/>
     <w:pPr>
       <w:widowControl/>
       <w:suppressAutoHyphens w:val="true"/>
-      <w:overflowPunct w:val="false"/>
-      <w:spacing w:after="0" w:before="0" w:line="100" w:lineRule="atLeast"/>
-      <w:contextualSpacing w:val="false"/>
+      <w:overflowPunct w:val="true"/>
+      <w:bidi w:val="0"/>
+      <w:spacing w:lineRule="atLeast" w:line="100" w:before="0" w:after="0"/>
+      <w:jc w:val="left"/>
     </w:pPr>
     <w:rPr>
-      <w:rFonts w:ascii="Cambria" w:cs="Cambria" w:eastAsia="Arial Unicode MS" w:hAnsi="Cambria"/>
+      <w:rFonts w:ascii="Cambria" w:hAnsi="Cambria" w:eastAsia="Arial Unicode MS" w:cs="Cambria"/>
       <w:color w:val="00000A"/>
       <w:sz w:val="24"/>
       <w:szCs w:val="24"/>
-      <w:lang w:bidi="ar-SA" w:eastAsia="en-US" w:val="en-US"/>
-    </w:rPr>
-  </w:style>
-  <w:style w:styleId="style86" w:type="paragraph">
+      <w:lang w:val="en-US" w:eastAsia="en-US" w:bidi="ar-SA"/>
+    </w:rPr>
+  </w:style>
+  <w:style w:type="paragraph" w:styleId="Quotations">
     <w:name w:val="Quotations"/>
-    <w:basedOn w:val="style0"/>
-    <w:next w:val="style86"/>
+    <w:basedOn w:val="Normal"/>
     <w:pPr/>
     <w:rPr/>
   </w:style>
-  <w:style w:styleId="style87" w:type="paragraph">
+  <w:style w:type="paragraph" w:styleId="Subtitle">
     <w:name w:val="Subtitle"/>
-    <w:basedOn w:val="style64"/>
-    <w:next w:val="style87"/>
+    <w:basedOn w:val="Heading"/>
     <w:pPr>
       <w:jc w:val="left"/>
     </w:pPr>
     <w:rPr/>
   </w:style>
-  <w:style w:styleId="style88" w:type="paragraph">
+  <w:style w:type="paragraph" w:styleId="TableContents">
     <w:name w:val="Table Contents"/>
-    <w:basedOn w:val="style0"/>
-    <w:next w:val="style88"/>
+    <w:basedOn w:val="Normal"/>
     <w:pPr/>
     <w:rPr/>
   </w:style>
-  <w:style w:styleId="style89" w:type="paragraph">
+  <w:style w:type="paragraph" w:styleId="TableHeading">
     <w:name w:val="Table Heading"/>
-    <w:basedOn w:val="style88"/>
-    <w:next w:val="style89"/>
+    <w:basedOn w:val="TableContents"/>
     <w:pPr/>
     <w:rPr/>
   </w:style>

</xml_diff>

<commit_message>
Have it restart foreman, better rounding
</commit_message>
<xml_diff>
--- a/lib/assets/template-2014-06-09.docx
+++ b/lib/assets/template-2014-06-09.docx
@@ -284,7 +284,7 @@
           <w:bCs w:val="false"/>
           <w:color w:val="000000"/>
         </w:rPr>
-        <w:t xml:space="preserve">Housing production is one of the most profound challenges facing Massachusetts, and one in which each city and town has a unique and important role to play. Creating enough homes to accommodate the next generation of workers while also addressing the complex needs of an aging and increasingly diverse population will require communities across the state to implement new plans and policies that usher in a new era of housing production. </w:t>
+        <w:t xml:space="preserve">Housing production is one of the most profound challenges facing Massachusetts, and one in which each city and town has a unique and important role to play. Creating enough homes to accommodate the next generation of workers while also addressing the complex needs of an aging and increasingly diverse population will require cities and towns across the state to implement new plans and policies that usher in a new era of housing production. </w:t>
       </w:r>
     </w:p>
     <w:p>
@@ -304,7 +304,7 @@
           <w:bCs w:val="false"/>
           <w:color w:val="000000"/>
         </w:rPr>
-        <w:t>The high cost of housing and lack of affordable or attractive options for many households has many negative consequences that affect the whole state. Housing costs are a major contributor to the state’s notoriously high cost of living, and eclipse taxes as a major disincentive to firms and talented workers thinking of locating here. Paying an excessive amount of income on housing means families have less money to spend on other essentials like food or health care, and spend less money at local businesses. Finally, high housing costs, especially in and near urban areas, have caused many households to search farther afield, “driving until they qualify” in the sprawl frontier past I-495 where large lots, low density, and long commutes cause both local environmental damage, increased emissions, and higher transportation costs.</w:t>
+        <w:t>The high cost of housing and lack of affordable or attractive options for many households has many negative consequences that affect the whole state. Housing costs are a major contributor to the state’s notoriously high cost of living, and eclipse taxes as a major disincentive to firms and talented workers thinking of locating here. Paying an excessive amount of income on housing means families have less money to spend on other essentials like food or health care, and spend less money at local businesses. Finally, high housing costs, especially in and near urban areas, have caused many households to search farther afield, “driving until they qualify” in the sprawl frontier past I-495 where large lots, low density, and long commutes cause local environmental damage, increased emissions, and higher transportation costs.</w:t>
       </w:r>
     </w:p>
     <w:p>
@@ -344,7 +344,7 @@
           <w:bCs w:val="false"/>
           <w:color w:val="000000"/>
         </w:rPr>
-        <w:t>This report provides an overview of the current demographics of #{@report.muni}, the projected changes in housing demand over the coming decades, and the types of new housing that are needed to meet that need.</w:t>
+        <w:t>This report provides an overview of the current demographics of #{@report.muni}, the existing housing stock, projected changes in housing demand over the coming decades, and the types of new housing that are needed to meet that need.</w:t>
       </w:r>
     </w:p>
     <w:p>
@@ -414,7 +414,7 @@
           <w:sz w:val="26"/>
           <w:szCs w:val="26"/>
         </w:rPr>
-        <w:t>Housing production has been an important goal of the Commonwealth for decades.  The Comprehensive Permit Act consists of Massachusetts General Laws (MGL) Chapter 40B, Sections 20 through 23, along with associated regulations issued and administered by the Massachusetts Department of Housing and Community Development (DHCD). It was enacted in 1969 to encourage the production of affordable housing in all communities of the Commonwealth.</w:t>
+        <w:t>Housing production has been an important goal of the Commonwealth for decades.  The Comprehensive Permit Act consists of Massachusetts General Laws (MGL) Chapter 40B, Sections 20 through 23, along with associated regulations issued and administered by the Massachusetts Department of Housing and Community Development (DHCD). It was enacted in 1969 to encourage the production of affordable housing in all the cities and towns of the Commonwealth.</w:t>
       </w:r>
     </w:p>
     <w:p>
@@ -438,7 +438,7 @@
           <w:sz w:val="26"/>
           <w:szCs w:val="26"/>
         </w:rPr>
-        <w:t>In municipalities that fail to meet their affordable housing obligations under Chapter 40B, a developer can apply for a “Comprehensive Permit” that enables them to build more densely than municipal zoning bylaws would permit, if at least 25% (or 20% in certain cases) of the new units are affordable.  For purposes of comprehensive permitting, “adequate progress” means that more than 10% of the year-round housing units qualify as affordable in the Subsidized Housing Inventory (see more detail below), or that the municipality has an approved housing production plan and has met annual or biennial housing production targets. In some cases, as-of-right zoning for multifamily or higher-density housing can help demonstrate “adequate progress.”  Despite its controversy, Massachusetts voters rejected an initiative petition to repeal the law in November of 2010.</w:t>
+        <w:t>In municipalities that fail to meet their affordable housing obligations under Chapter 40B, a developer can apply for a “Comprehensive Permit” that enables them to build more densely than municipal zoning bylaws would permit, if at least 25% (or 20% in certain cases) of the new units are affordable.  For purposes of comprehensive permitting, “adequate progress” means that more than 10% of the year-round housing units qualify as affordable in the Subsidized Housing Inventory (see more detail below), or that the municipality has an approved housing production plan and has met annual or biennial housing production targets. In some cases, as-of-right zoning for multi-family or higher-density housing can help demonstrate “adequate progress.”  Despite its controversy, Massachusetts voters rejected an initiative petition to repeal the law in November of 2010.</w:t>
       </w:r>
     </w:p>
     <w:p>
@@ -566,7 +566,7 @@
           <w:sz w:val="26"/>
           <w:szCs w:val="26"/>
         </w:rPr>
-        <w:t>MAPC, the regional planning agency for Metro Boston, has prepared population and housing demand projections for 164 cities and towns in Metropolitan Boston</w:t>
+        <w:t>The Metropolitan Area Planning Council (MAPC), the regional planning agency for Metro Boston, has prepared population and housing demand projections for 164 cities and towns in Metropolitan Boston</w:t>
       </w:r>
       <w:r>
         <w:rPr>
@@ -614,7 +614,7 @@
           <w:sz w:val="26"/>
           <w:szCs w:val="26"/>
         </w:rPr>
-        <w:t>. Both sets of projections include two scenarios: a Status Quo scenario based on continuation of recent trends in migration, housing occupancy, and location preference; and a Stronger Region scenario that assumes increased attraction and retention of young workers and slightly increased preference for urban settings and multifamily housing. The Status Quo scenario found that continuation of current levels of in-migration and housing production would lead to a declining workforce and economic stagnation over the coming decades.  In contrast, the increased migration rates of the Stronger Region scenario could fuel job growth of 7% between 2010 and 2040.  As a result, MAPC recommends use of the Stronger Region scenario as the basis for housing planning, and the assumptions and outputs of that work have been incorporated into the Commonwealth’s multifamily housing production goal of 10,000 multifamily units per year, and have been adopted by the Massachusetts Department of Transportation as the basis for long-term transportation planning.</w:t>
+        <w:t>. Both sets of projections include two scenarios: a Status Quo scenario based on continuation of recent trends in migration, housing occupancy, and location preference; and a Stronger Region scenario that assumes increased attraction and retention of young workers and slightly increased preference for urban settings and multi-family housing. The Status Quo scenario found that continuation of current levels of in-migration and housing production would lead to a declining workforce and economic stagnation over the coming decades.  In contrast, the increased migration rates of the Stronger Region scenario could fuel job growth of 7% between 2010 and 2040.  As a result, MAPC recommends use of the Stronger Region scenario as the basis for housing planning, and the assumptions and outputs of that work have been incorporated into the Commonwealth’s multi-family housing production goal of 10,000 multi-family units per year, and have been adopted by the Massachusetts Department of Transportation as the basis for long-term transportation planning.</w:t>
       </w:r>
     </w:p>
     <w:p>
@@ -955,7 +955,7 @@
           <w:sz w:val="26"/>
           <w:szCs w:val="26"/>
         </w:rPr>
-        <w:t>total households in #{@report.muni} #{ Calc.new(@report.hh_00, @report.hh_10).percent_change_increase(tense: :past) } between 2000 and 2010, from #{@report.hh_00} to #{@report.hh_10},</w:t>
+        <w:t>total households in #{@report.muni} #{ Calc.new(@report.hh_00, @report.hh_10).percent_change_increase(tense: :past) } between 2000 and 2010, from #{@report.hh_00} to #{@report.hh_10};</w:t>
       </w:r>
       <w:r>
         <w:rPr>
@@ -998,7 +998,7 @@
           <w:sz w:val="26"/>
           <w:szCs w:val="26"/>
         </w:rPr>
-        <w:t>average household size #{ Calc.new(@report.hh_avg00, @report.hh_avg10).increase(context: :none, tense: :past) } from #{@report.hh_avg00(round: false)} in 2000 to #{@report.hh_avg10(round: false)} in 2010, and is projected to be #{@report.hhs_30sr(round: false)} by 2030,</w:t>
+        <w:t>average household size #{ Calc.new(@report.hh_avg00, @report.hh_avg10).increase(context: :none, tense: :past) } from #{@report.hh_avg00(round: false)} in 2000 to #{@report.hh_avg10(round: false)} in 2010, and is projected to be #{@report.hhs_30sr(round: false)} by 2030;</w:t>
       </w:r>
     </w:p>
     <w:p>
@@ -1028,7 +1028,7 @@
           <w:sz w:val="26"/>
           <w:szCs w:val="26"/>
         </w:rPr>
-        <w:t>family households with children make up #{@report.hhf_c_p}% of #{@report.muni} households,</w:t>
+        <w:t>family households with children make up #{@report.hhf_c_p}% of #{@report.muni} households;</w:t>
       </w:r>
     </w:p>
     <w:p>
@@ -1082,7 +1082,7 @@
           <w:sz w:val="26"/>
           <w:szCs w:val="26"/>
         </w:rPr>
-        <w:t xml:space="preserve"> single person households make up #{@report.hh1_p}% and #{@report.hh1_65o_p}% of #{@report.muni} households, respectively,</w:t>
+        <w:t xml:space="preserve"> single person households make up #{@report.hh1_p}% and #{@report.hh1_65o_p}% of #{@report.muni} households, respectively;</w:t>
       </w:r>
     </w:p>
     <w:p>
@@ -1112,7 +1112,7 @@
           <w:sz w:val="26"/>
           <w:szCs w:val="26"/>
         </w:rPr>
-        <w:t>total households in #{@report.muni} are projected to #{ Calc.new(@report.hh_10, @report.hh_30sr).number_increase(context: :by) } through 2030, #{ Calc.new(@report.hh_10, @report.hh_30sr).percent_change_increase(context: :of) } from 2010,</w:t>
+        <w:t>total households in #{@report.muni} are projected to #{ Calc.new(@report.hh_10, @report.hh_30sr).number_increase(context: :by) } through 2030, #{ Calc.new(@report.hh_10, @report.hh_30sr).percent_change_increase(context: :of) } from 2010;</w:t>
       </w:r>
     </w:p>
     <w:p>
@@ -1142,7 +1142,7 @@
           <w:sz w:val="26"/>
           <w:szCs w:val="26"/>
         </w:rPr>
-        <w:t>householders between 30 and 60 are projected to #{ Calc.new(@report.househld_30_60_2010, @report.househld_30_60_2030).number_increase(context: :by) }, or #{ Calc.new(@report.househld_30_60_2010, @report.househld_30_60_2030).percent_change_text },</w:t>
+        <w:t>householders between 30 and 60 are projected to #{ Calc.new(@report.househld_30_60_2010, @report.househld_30_60_2030).number_increase(context: :by) }, or #{ Calc.new(@report.househld_30_60_2010, @report.househld_30_60_2030).percent_change_text };</w:t>
       </w:r>
     </w:p>
     <w:p>
@@ -1172,7 +1172,7 @@
           <w:sz w:val="26"/>
           <w:szCs w:val="26"/>
         </w:rPr>
-        <w:t>As the Baby Boomer generation ages, the number of householders over 60 will #{ Calc.new(@report.househld_60_pl_2010, @report.househld_60_pl_2030).number_increase }, from #{ Calc.new(@report.househld_60_pl_2010, @report.hh_10).percent_text } to #{ Calc.new(@report.househld_60_pl_2030, @report.hh_30sr).percent_text } of the total households in #{@report.muni}.</w:t>
+        <w:t>as the Baby Boomer generation ages, the number of householders over 60 will #{ Calc.new(@report.househld_60_pl_2010, @report.househld_60_pl_2030).number_increase }, from #{ Calc.new(@report.househld_60_pl_2010, @report.hh_10).percent_text } to #{ Calc.new(@report.househld_60_pl_2030, @report.hh_30sr).percent_text } of the total households in #{@report.muni};</w:t>
       </w:r>
     </w:p>
     <w:p>
@@ -1202,7 +1202,7 @@
           <w:sz w:val="26"/>
           <w:szCs w:val="26"/>
         </w:rPr>
-        <w:t>Net housing unit demand will be #{@report.net_housing_demand_2020} through 2020, or #{@report.net_housing_demand_2020_ann} annually,</w:t>
+        <w:t>net housing unit demand will be #{@report.net_housing_demand_2020} through 2020, or #{@report.net_housing_demand_2020_ann} annually;</w:t>
       </w:r>
     </w:p>
     <w:p>
@@ -1232,7 +1232,7 @@
           <w:sz w:val="26"/>
           <w:szCs w:val="26"/>
         </w:rPr>
-        <w:t>Net housing unit demand for householders currently between the ages of 15 and 35 will be #{@report.hu1534_20}, or #{@report.net_annual_demand} annually,</w:t>
+        <w:t>net housing unit demand for householders currently between the ages of 15 and 35 will be #{@report.hu1534_20}, or #{@report.net_annual_demand} annually; and</w:t>
       </w:r>
     </w:p>
     <w:p>
@@ -1262,7 +1262,7 @@
           <w:sz w:val="26"/>
           <w:szCs w:val="26"/>
         </w:rPr>
-        <w:t>Over the next ten years, householders currently older than 55 will need #{ Calc.new(@report.net_housing_demand_55_pl_2020).more } units than they do today.</w:t>
+        <w:t>over the next ten years, householders currently older than 55 will need #{ Calc.new(@report.net_housing_demand_55_pl_2020).more } units than they do today.</w:t>
       </w:r>
     </w:p>
     <w:p>
@@ -1370,7 +1370,7 @@
           <w:sz w:val="26"/>
           <w:szCs w:val="26"/>
         </w:rPr>
-        <w:t>Total population and average household size determine the number of households in a community. In Massachusetts overall, and in 96% of Massachusetts municipalities with population growth since 2000, the number of households increased faster than population because of declines in average household size. This trend is expected to continue as seniors make up a greater share of householders and younger householders wait longer to form families that are smaller on average than their predecessors.</w:t>
+        <w:t>Total population and average household size determine the number of households in a municipality. In Massachusetts overall, and in 96% of Massachusetts municipalities with population growth since 2000, the number of households increased faster than population because of declines in average household size. This trend is expected to continue as seniors make up a greater share of householders and younger householders wait longer to form families that are smaller on average than their predecessors.</w:t>
       </w:r>
     </w:p>
     <w:p>
@@ -1500,7 +1500,7 @@
           <w:sz w:val="26"/>
           <w:szCs w:val="26"/>
         </w:rPr>
-        <w:t>In #{@report.muni}, householders over 60 will  #{ Calc.new(@report.househld_60_pl_2010_p, @report.househld_60_pl_2030_p).increase(context: :none) } from #{ Calc.new(@report.househld_60_pl_2010, @report.hh_10).percent_text } of the population in 2010 to #{ Calc.new(@report.househld_60_pl_2030, @report.hh_30sr).percent_text } in 2030, #{ Calc.new(@report.househld_60_pl_2010, @report.househld_60_pl_2030).percent_change_increase(context: :of, percent: nil.to_s) } percent. Meanwhile, under-60 householders will #{ Calc.new(@report.under_60_househld_2010, @report.under_60_househld_2030).number_increase }, or #{ Calc.new(@report.under_60_househld_2010, @report.under_60_househld_2030).percent_change_text }, as seen in Figure 2.</w:t>
+        <w:t>In #{@report.muni}, householders over 60 will  #{ Calc.new(@report.househld_60_pl_2010_p, @report.househld_60_pl_2030_p).increase(context: :none) } from #{ Calc.new(@report.househld_60_pl_2010, @report.hh_10).percent_text } of the population in 2010 to #{ Calc.new(@report.househld_60_pl_2030, @report.hh_30sr).percent_text } in 2030, #{ Calc.new(@report.househld_60_pl_2010, @report.househld_60_pl_2030).percent_change_increase(context: :of, percent: nil.to_s) } percent. Meanwhile, householders under 60 will #{ Calc.new(@report.under_60_househld_2010, @report.under_60_househld_2030).number_increase }, or #{ Calc.new(@report.under_60_househld_2010, @report.under_60_househld_2030).percent_change_text }, as seen in Figure 2.</w:t>
       </w:r>
     </w:p>
     <w:p>
@@ -1667,7 +1667,7 @@
           <w:sz w:val="26"/>
           <w:szCs w:val="26"/>
         </w:rPr>
-        <w:t>The decline in demand from older householders will partly offset increased demand from their younger counterparts. In Metro Boston, for example, the decline in demand for single-family homes among householders over 55 and over will accommodate #{ Calc.new(@report.sf_homes_over_55_2020, @report.sf_homes_under_55_2020).percent_text } of demand for such units from younger households between 2010 and 2020, and an even greater share in the decade thereafter. However, shifts in preferences among younger households towards multifamily units means that only #{ Calc.new(@report.mf_homes_over_55_2020, @report.mf_homes_under_55_2020).percent_text } percent of new multifamily demand will be met through existing units freed up by householder over 55.</w:t>
+        <w:t>The decline in demand from older householders will partly offset increased demand from their younger counterparts. In Metro Boston, for example, the decline in demand for single-family homes among householders over 55 will accommodate #{ Calc.new(@report.sf_homes_over_55_2020, @report.sf_homes_under_55_2020).percent_text } of demand for such units from younger households between 2010 and 2020, and an even greater share in the decade thereafter. However, shifts in preferences among younger households towards multi-family units means that only #{ Calc.new(@report.mf_homes_over_55_2020, @report.mf_homes_under_55_2020).percent_text } of new multi-family demand will be met through existing units freed up by householder over 55.</w:t>
       </w:r>
     </w:p>
     <w:p>
@@ -1808,7 +1808,7 @@
           <w:sz w:val="26"/>
           <w:szCs w:val="26"/>
         </w:rPr>
-        <w:t>Supply is measured by the number and type of housing units in a community. It is the part of the housing market that municipalities can directly control through zoning and other land use policies. In this section, we look at the current supply of housing units in #{@report.muni}, as well as its distribution by unit type, building age, size, and cost. We also look at housing permitting in #{@report.muni} since 2000 and compare it to projected future demand. These numbers can help your community to determine what policies are needed to ensure an adequate supply of housing to meet current and future demand.</w:t>
+        <w:t>Supply is measured by the number and type of housing units in a municipality. It is the part of the housing market that municipalities can directly control through zoning and other land use policies. In this section, we look at the current supply of housing units in #{@report.muni}, as well as its distribution by unit type, building age, size, and cost. We also look at housing permits in #{@report.muni} since 2000 and compare it to projected future demand. These numbers can help your municipality to determine what policies are needed to ensure an adequate supply of housing to meet current and future demand.</w:t>
       </w:r>
     </w:p>
     <w:p>
@@ -1938,7 +1938,7 @@
           <w:sz w:val="26"/>
           <w:szCs w:val="26"/>
         </w:rPr>
-        <w:t>Housing preferences are projected to change, as both younger householders and seniors opt for smaller, multifamily units, as seen above. It is important to compare these projections to the current distribution of units in order to calibrate supply to future demand. In #{@report.muni}, #{@report.u1_p}% of units are in single family homes, compared to #{@report.state.average_u1_p}% statewide and #{@report.community_type.average_u1_p}% for #{@report.community_type}-type municipalities; #{@report.u2_4_p}% of all units are in two- to four-family buildings; and #{@report.u5_9_p + @report.u10_19_p + @report.u20ov_p}% are in multifamily buildings with five or more units. The remainder are in non-permanent structures, such as mobile homes.</w:t>
+        <w:t>Housing preferences are projected to change, as both younger householders and seniors opt for smaller, multi-family units, as seen above. It is important to compare these projections to the current distribution of units in order to calibrate supply to future demand. In #{@report.muni}, #{@report.u1_p}% of units are in single family homes, compared to #{@report.state.average_u1_p}% statewide and #{@report.community_type.average_u1_p}% for #{@report.community_type}-type municipalities; #{@report.u2_4_p}% of all units are in two- to four-family buildings; and #{@report.u5_9_p + @report.u10_19_p + @report.u20ov_p}% are in multi-family buildings with five or more units. The remainder are in non-permanent structures, such as mobile homes.</w:t>
       </w:r>
     </w:p>
     <w:p>
@@ -1990,7 +1990,7 @@
           <w:sz w:val="26"/>
           <w:szCs w:val="26"/>
         </w:rPr>
-        <w:t>One way to measure whether or not a municipality is on track to meet future demand is to compare recent permitting activity to future projected demand. If annual permitting for single or multifamily housing units is historically lower than projected annual demand, this indicates a need to increase the rate of single or multifamily permitting in the future.</w:t>
+        <w:t>One way to measure whether or not a municipality is on track to meet future demand is to compare recent permitting activity to future projected demand. If annual permitting for single or multi-family housing units is historically lower than projected annual demand, this indicates a need to increase the rate of single or multi-family permitting in the future.</w:t>
       </w:r>
       <w:r>
         <w:rPr>
@@ -2014,7 +2014,7 @@
           <w:sz w:val="26"/>
           <w:szCs w:val="26"/>
         </w:rPr>
-        <w:t xml:space="preserve"> From 2000 to 2012, #{@report.muni} permitted #{@report.sf_units12} single family and #{@report.mf_units12} multifamily housing units annually. By comparison, #{@report.muni} faces an annual projected demand of #{@report.sf_demand_2020_ann} single family units and #{@report.mf_demand_2020_ann} multifamily units.</w:t>
+        <w:t xml:space="preserve"> From 2000 to 2012, #{@report.muni} permitted #{@report.sf_units12} single family and #{@report.mf_units12} multi-family housing units annually. By comparison, #{@report.muni} faces an annual projected demand of #{@report.sf_demand_2020_ann} single family units and #{@report.mf_demand_2020_ann} multi-family units.</w:t>
       </w:r>
     </w:p>
     <w:p>
@@ -2137,17 +2137,6 @@
           <w:sz w:val="26"/>
           <w:szCs w:val="26"/>
         </w:rPr>
-        <w:t xml:space="preserve"> </w:t>
-      </w:r>
-      <w:r>
-        <w:rPr>
-          <w:rFonts w:ascii="Goudy Old Style" w:hAnsi="Goudy Old Style"/>
-          <w:b w:val="false"/>
-          <w:bCs w:val="false"/>
-          <w:color w:val="000000"/>
-          <w:sz w:val="26"/>
-          <w:szCs w:val="26"/>
-        </w:rPr>
         <w:t>the percent of households that pay more than 30% and 50% of income on housing costs (“cost burdened” and “severely cost burdened,” respectively), by household tenure, income, and type;</w:t>
       </w:r>
     </w:p>
@@ -2189,7 +2178,7 @@
           <w:sz w:val="26"/>
           <w:szCs w:val="26"/>
         </w:rPr>
-        <w:t>the percent of housing units listed on the Massachusetts Subsidized Housing Inventory (SHI),</w:t>
+        <w:t>the percent of housing units listed on the Massachusetts Subsidized Housing Inventory (SHI);</w:t>
       </w:r>
     </w:p>
     <w:p>
@@ -2230,7 +2219,7 @@
           <w:sz w:val="26"/>
           <w:szCs w:val="26"/>
         </w:rPr>
-        <w:t>the percent of recent home sales affordable to low and median income households, and</w:t>
+        <w:t>the percent of recent home sales affordable to low and median income households; and</w:t>
       </w:r>
     </w:p>
     <w:p>
@@ -2331,13 +2320,13 @@
           <w:sz w:val="26"/>
           <w:szCs w:val="26"/>
         </w:rPr>
-        <w:t>Affordability is of particular concern to low income households. Many federal and state housing programs define low income households according to household size and household income, measured as a percent of Area Median Income. The breakdown for extremely low, very low, and low income households by household size is shown in Table 1 below.</w:t>
+        <w:t>Affordability is of particular concern to low income households. Many federal and state housing programs define low income households according to household size and household income, measured as a percent of Area Median Income (AMI). The breakdown for extremely low, very low, and low income households by household size is shown in Table 1 below.</w:t>
       </w:r>
     </w:p>
     <w:tbl>
       <w:tblPr>
         <w:jc w:val="left"/>
-        <w:tblInd w:w="45" w:type="dxa"/>
+        <w:tblInd w:w="41" w:type="dxa"/>
         <w:tblBorders>
           <w:top w:val="single" w:sz="2" w:space="0" w:color="000001"/>
           <w:left w:val="single" w:sz="2" w:space="0" w:color="000001"/>
@@ -2348,21 +2337,21 @@
         </w:tblBorders>
         <w:tblCellMar>
           <w:top w:w="55" w:type="dxa"/>
-          <w:left w:w="42" w:type="dxa"/>
+          <w:left w:w="36" w:type="dxa"/>
           <w:bottom w:w="55" w:type="dxa"/>
           <w:right w:w="55" w:type="dxa"/>
         </w:tblCellMar>
       </w:tblPr>
       <w:tblGrid>
         <w:gridCol w:w="959"/>
+        <w:gridCol w:w="959"/>
+        <w:gridCol w:w="955"/>
+        <w:gridCol w:w="957"/>
         <w:gridCol w:w="960"/>
+        <w:gridCol w:w="958"/>
         <w:gridCol w:w="957"/>
         <w:gridCol w:w="958"/>
-        <w:gridCol w:w="961"/>
-        <w:gridCol w:w="958"/>
-        <w:gridCol w:w="958"/>
-        <w:gridCol w:w="959"/>
-        <w:gridCol w:w="966"/>
+        <w:gridCol w:w="972"/>
       </w:tblGrid>
       <w:tr>
         <w:trPr>
@@ -2381,7 +2370,7 @@
             </w:tcBorders>
             <w:shd w:fill="EEEEEE" w:val="clear"/>
             <w:tcMar>
-              <w:left w:w="42" w:type="dxa"/>
+              <w:left w:w="36" w:type="dxa"/>
             </w:tcMar>
           </w:tcPr>
           <w:p>
@@ -2406,6 +2395,129 @@
                 <w:szCs w:val="20"/>
               </w:rPr>
               <w:t>Income Level</w:t>
+            </w:r>
+          </w:p>
+        </w:tc>
+        <w:tc>
+          <w:tcPr>
+            <w:tcW w:w="959" w:type="dxa"/>
+            <w:tcBorders>
+              <w:top w:val="single" w:sz="2" w:space="0" w:color="000001"/>
+              <w:left w:val="single" w:sz="2" w:space="0" w:color="000001"/>
+              <w:bottom w:val="single" w:sz="2" w:space="0" w:color="000001"/>
+              <w:insideH w:val="single" w:sz="2" w:space="0" w:color="000001"/>
+              <w:right w:val="nil"/>
+              <w:insideV w:val="nil"/>
+            </w:tcBorders>
+            <w:shd w:fill="FFFFFF" w:val="clear"/>
+            <w:tcMar>
+              <w:left w:w="36" w:type="dxa"/>
+            </w:tcMar>
+          </w:tcPr>
+          <w:p>
+            <w:pPr>
+              <w:pStyle w:val="TableContents"/>
+              <w:spacing w:before="180" w:after="180"/>
+              <w:jc w:val="left"/>
+              <w:rPr>
+                <w:rFonts w:ascii="Goudy Old Style" w:hAnsi="Goudy Old Style"/>
+                <w:b/>
+                <w:bCs/>
+                <w:sz w:val="20"/>
+                <w:szCs w:val="20"/>
+              </w:rPr>
+            </w:pPr>
+            <w:r>
+              <w:rPr>
+                <w:rFonts w:ascii="Goudy Old Style" w:hAnsi="Goudy Old Style"/>
+                <w:b/>
+                <w:bCs/>
+                <w:sz w:val="20"/>
+                <w:szCs w:val="20"/>
+              </w:rPr>
+              <w:t>1-Person</w:t>
+            </w:r>
+          </w:p>
+        </w:tc>
+        <w:tc>
+          <w:tcPr>
+            <w:tcW w:w="955" w:type="dxa"/>
+            <w:tcBorders>
+              <w:top w:val="single" w:sz="2" w:space="0" w:color="000001"/>
+              <w:left w:val="single" w:sz="2" w:space="0" w:color="000001"/>
+              <w:bottom w:val="single" w:sz="2" w:space="0" w:color="000001"/>
+              <w:insideH w:val="single" w:sz="2" w:space="0" w:color="000001"/>
+              <w:right w:val="nil"/>
+              <w:insideV w:val="nil"/>
+            </w:tcBorders>
+            <w:shd w:fill="FFFFFF" w:val="clear"/>
+            <w:tcMar>
+              <w:left w:w="36" w:type="dxa"/>
+            </w:tcMar>
+          </w:tcPr>
+          <w:p>
+            <w:pPr>
+              <w:pStyle w:val="TableContents"/>
+              <w:spacing w:before="180" w:after="180"/>
+              <w:jc w:val="left"/>
+              <w:rPr>
+                <w:rFonts w:ascii="Goudy Old Style" w:hAnsi="Goudy Old Style"/>
+                <w:b/>
+                <w:bCs/>
+                <w:sz w:val="20"/>
+                <w:szCs w:val="20"/>
+              </w:rPr>
+            </w:pPr>
+            <w:r>
+              <w:rPr>
+                <w:rFonts w:ascii="Goudy Old Style" w:hAnsi="Goudy Old Style"/>
+                <w:b/>
+                <w:bCs/>
+                <w:sz w:val="20"/>
+                <w:szCs w:val="20"/>
+              </w:rPr>
+              <w:t>2-Person</w:t>
+            </w:r>
+          </w:p>
+        </w:tc>
+        <w:tc>
+          <w:tcPr>
+            <w:tcW w:w="957" w:type="dxa"/>
+            <w:tcBorders>
+              <w:top w:val="single" w:sz="2" w:space="0" w:color="000001"/>
+              <w:left w:val="single" w:sz="2" w:space="0" w:color="000001"/>
+              <w:bottom w:val="single" w:sz="2" w:space="0" w:color="000001"/>
+              <w:insideH w:val="single" w:sz="2" w:space="0" w:color="000001"/>
+              <w:right w:val="nil"/>
+              <w:insideV w:val="nil"/>
+            </w:tcBorders>
+            <w:shd w:fill="FFFFFF" w:val="clear"/>
+            <w:tcMar>
+              <w:left w:w="36" w:type="dxa"/>
+            </w:tcMar>
+          </w:tcPr>
+          <w:p>
+            <w:pPr>
+              <w:pStyle w:val="TableContents"/>
+              <w:spacing w:before="180" w:after="180"/>
+              <w:jc w:val="left"/>
+              <w:rPr>
+                <w:rFonts w:ascii="Goudy Old Style" w:hAnsi="Goudy Old Style"/>
+                <w:b/>
+                <w:bCs/>
+                <w:sz w:val="20"/>
+                <w:szCs w:val="20"/>
+              </w:rPr>
+            </w:pPr>
+            <w:r>
+              <w:rPr>
+                <w:rFonts w:ascii="Goudy Old Style" w:hAnsi="Goudy Old Style"/>
+                <w:b/>
+                <w:bCs/>
+                <w:sz w:val="20"/>
+                <w:szCs w:val="20"/>
+              </w:rPr>
+              <w:t>3-Person</w:t>
             </w:r>
           </w:p>
         </w:tc>
@@ -2422,130 +2534,7 @@
             </w:tcBorders>
             <w:shd w:fill="FFFFFF" w:val="clear"/>
             <w:tcMar>
-              <w:left w:w="42" w:type="dxa"/>
-            </w:tcMar>
-          </w:tcPr>
-          <w:p>
-            <w:pPr>
-              <w:pStyle w:val="TableContents"/>
-              <w:spacing w:before="180" w:after="180"/>
-              <w:jc w:val="left"/>
-              <w:rPr>
-                <w:rFonts w:ascii="Goudy Old Style" w:hAnsi="Goudy Old Style"/>
-                <w:b/>
-                <w:bCs/>
-                <w:sz w:val="20"/>
-                <w:szCs w:val="20"/>
-              </w:rPr>
-            </w:pPr>
-            <w:r>
-              <w:rPr>
-                <w:rFonts w:ascii="Goudy Old Style" w:hAnsi="Goudy Old Style"/>
-                <w:b/>
-                <w:bCs/>
-                <w:sz w:val="20"/>
-                <w:szCs w:val="20"/>
-              </w:rPr>
-              <w:t>1-Person</w:t>
-            </w:r>
-          </w:p>
-        </w:tc>
-        <w:tc>
-          <w:tcPr>
-            <w:tcW w:w="957" w:type="dxa"/>
-            <w:tcBorders>
-              <w:top w:val="single" w:sz="2" w:space="0" w:color="000001"/>
-              <w:left w:val="single" w:sz="2" w:space="0" w:color="000001"/>
-              <w:bottom w:val="single" w:sz="2" w:space="0" w:color="000001"/>
-              <w:insideH w:val="single" w:sz="2" w:space="0" w:color="000001"/>
-              <w:right w:val="nil"/>
-              <w:insideV w:val="nil"/>
-            </w:tcBorders>
-            <w:shd w:fill="FFFFFF" w:val="clear"/>
-            <w:tcMar>
-              <w:left w:w="42" w:type="dxa"/>
-            </w:tcMar>
-          </w:tcPr>
-          <w:p>
-            <w:pPr>
-              <w:pStyle w:val="TableContents"/>
-              <w:spacing w:before="180" w:after="180"/>
-              <w:jc w:val="left"/>
-              <w:rPr>
-                <w:rFonts w:ascii="Goudy Old Style" w:hAnsi="Goudy Old Style"/>
-                <w:b/>
-                <w:bCs/>
-                <w:sz w:val="20"/>
-                <w:szCs w:val="20"/>
-              </w:rPr>
-            </w:pPr>
-            <w:r>
-              <w:rPr>
-                <w:rFonts w:ascii="Goudy Old Style" w:hAnsi="Goudy Old Style"/>
-                <w:b/>
-                <w:bCs/>
-                <w:sz w:val="20"/>
-                <w:szCs w:val="20"/>
-              </w:rPr>
-              <w:t>2-Person</w:t>
-            </w:r>
-          </w:p>
-        </w:tc>
-        <w:tc>
-          <w:tcPr>
-            <w:tcW w:w="958" w:type="dxa"/>
-            <w:tcBorders>
-              <w:top w:val="single" w:sz="2" w:space="0" w:color="000001"/>
-              <w:left w:val="single" w:sz="2" w:space="0" w:color="000001"/>
-              <w:bottom w:val="single" w:sz="2" w:space="0" w:color="000001"/>
-              <w:insideH w:val="single" w:sz="2" w:space="0" w:color="000001"/>
-              <w:right w:val="nil"/>
-              <w:insideV w:val="nil"/>
-            </w:tcBorders>
-            <w:shd w:fill="FFFFFF" w:val="clear"/>
-            <w:tcMar>
-              <w:left w:w="42" w:type="dxa"/>
-            </w:tcMar>
-          </w:tcPr>
-          <w:p>
-            <w:pPr>
-              <w:pStyle w:val="TableContents"/>
-              <w:spacing w:before="180" w:after="180"/>
-              <w:jc w:val="left"/>
-              <w:rPr>
-                <w:rFonts w:ascii="Goudy Old Style" w:hAnsi="Goudy Old Style"/>
-                <w:b/>
-                <w:bCs/>
-                <w:sz w:val="20"/>
-                <w:szCs w:val="20"/>
-              </w:rPr>
-            </w:pPr>
-            <w:r>
-              <w:rPr>
-                <w:rFonts w:ascii="Goudy Old Style" w:hAnsi="Goudy Old Style"/>
-                <w:b/>
-                <w:bCs/>
-                <w:sz w:val="20"/>
-                <w:szCs w:val="20"/>
-              </w:rPr>
-              <w:t>3-Person</w:t>
-            </w:r>
-          </w:p>
-        </w:tc>
-        <w:tc>
-          <w:tcPr>
-            <w:tcW w:w="961" w:type="dxa"/>
-            <w:tcBorders>
-              <w:top w:val="single" w:sz="2" w:space="0" w:color="000001"/>
-              <w:left w:val="single" w:sz="2" w:space="0" w:color="000001"/>
-              <w:bottom w:val="single" w:sz="2" w:space="0" w:color="000001"/>
-              <w:insideH w:val="single" w:sz="2" w:space="0" w:color="000001"/>
-              <w:right w:val="nil"/>
-              <w:insideV w:val="nil"/>
-            </w:tcBorders>
-            <w:shd w:fill="FFFFFF" w:val="clear"/>
-            <w:tcMar>
-              <w:left w:w="42" w:type="dxa"/>
+              <w:left w:w="36" w:type="dxa"/>
             </w:tcMar>
           </w:tcPr>
           <w:p>
@@ -2586,7 +2575,7 @@
             </w:tcBorders>
             <w:shd w:fill="FFFFFF" w:val="clear"/>
             <w:tcMar>
-              <w:left w:w="42" w:type="dxa"/>
+              <w:left w:w="36" w:type="dxa"/>
             </w:tcMar>
           </w:tcPr>
           <w:p>
@@ -2611,6 +2600,47 @@
                 <w:szCs w:val="20"/>
               </w:rPr>
               <w:t>5-Person</w:t>
+            </w:r>
+          </w:p>
+        </w:tc>
+        <w:tc>
+          <w:tcPr>
+            <w:tcW w:w="957" w:type="dxa"/>
+            <w:tcBorders>
+              <w:top w:val="single" w:sz="2" w:space="0" w:color="000001"/>
+              <w:left w:val="single" w:sz="2" w:space="0" w:color="000001"/>
+              <w:bottom w:val="single" w:sz="2" w:space="0" w:color="000001"/>
+              <w:insideH w:val="single" w:sz="2" w:space="0" w:color="000001"/>
+              <w:right w:val="nil"/>
+              <w:insideV w:val="nil"/>
+            </w:tcBorders>
+            <w:shd w:fill="FFFFFF" w:val="clear"/>
+            <w:tcMar>
+              <w:left w:w="36" w:type="dxa"/>
+            </w:tcMar>
+          </w:tcPr>
+          <w:p>
+            <w:pPr>
+              <w:pStyle w:val="TableContents"/>
+              <w:spacing w:before="180" w:after="180"/>
+              <w:jc w:val="left"/>
+              <w:rPr>
+                <w:rFonts w:ascii="Goudy Old Style" w:hAnsi="Goudy Old Style"/>
+                <w:b/>
+                <w:bCs/>
+                <w:sz w:val="20"/>
+                <w:szCs w:val="20"/>
+              </w:rPr>
+            </w:pPr>
+            <w:r>
+              <w:rPr>
+                <w:rFonts w:ascii="Goudy Old Style" w:hAnsi="Goudy Old Style"/>
+                <w:b/>
+                <w:bCs/>
+                <w:sz w:val="20"/>
+                <w:szCs w:val="20"/>
+              </w:rPr>
+              <w:t>6-Person</w:t>
             </w:r>
           </w:p>
         </w:tc>
@@ -2627,7 +2657,7 @@
             </w:tcBorders>
             <w:shd w:fill="FFFFFF" w:val="clear"/>
             <w:tcMar>
-              <w:left w:w="42" w:type="dxa"/>
+              <w:left w:w="36" w:type="dxa"/>
             </w:tcMar>
           </w:tcPr>
           <w:p>
@@ -2651,54 +2681,13 @@
                 <w:sz w:val="20"/>
                 <w:szCs w:val="20"/>
               </w:rPr>
-              <w:t>6-Person</w:t>
-            </w:r>
-          </w:p>
-        </w:tc>
-        <w:tc>
-          <w:tcPr>
-            <w:tcW w:w="959" w:type="dxa"/>
-            <w:tcBorders>
-              <w:top w:val="single" w:sz="2" w:space="0" w:color="000001"/>
-              <w:left w:val="single" w:sz="2" w:space="0" w:color="000001"/>
-              <w:bottom w:val="single" w:sz="2" w:space="0" w:color="000001"/>
-              <w:insideH w:val="single" w:sz="2" w:space="0" w:color="000001"/>
-              <w:right w:val="nil"/>
-              <w:insideV w:val="nil"/>
-            </w:tcBorders>
-            <w:shd w:fill="FFFFFF" w:val="clear"/>
-            <w:tcMar>
-              <w:left w:w="42" w:type="dxa"/>
-            </w:tcMar>
-          </w:tcPr>
-          <w:p>
-            <w:pPr>
-              <w:pStyle w:val="TableContents"/>
-              <w:spacing w:before="180" w:after="180"/>
-              <w:jc w:val="left"/>
-              <w:rPr>
-                <w:rFonts w:ascii="Goudy Old Style" w:hAnsi="Goudy Old Style"/>
-                <w:b/>
-                <w:bCs/>
-                <w:sz w:val="20"/>
-                <w:szCs w:val="20"/>
-              </w:rPr>
-            </w:pPr>
-            <w:r>
-              <w:rPr>
-                <w:rFonts w:ascii="Goudy Old Style" w:hAnsi="Goudy Old Style"/>
-                <w:b/>
-                <w:bCs/>
-                <w:sz w:val="20"/>
-                <w:szCs w:val="20"/>
-              </w:rPr>
               <w:t>7-Person</w:t>
             </w:r>
           </w:p>
         </w:tc>
         <w:tc>
           <w:tcPr>
-            <w:tcW w:w="966" w:type="dxa"/>
+            <w:tcW w:w="972" w:type="dxa"/>
             <w:tcBorders>
               <w:top w:val="single" w:sz="2" w:space="0" w:color="000001"/>
               <w:left w:val="single" w:sz="2" w:space="0" w:color="000001"/>
@@ -2709,7 +2698,7 @@
             </w:tcBorders>
             <w:shd w:fill="FFFFFF" w:val="clear"/>
             <w:tcMar>
-              <w:left w:w="42" w:type="dxa"/>
+              <w:left w:w="36" w:type="dxa"/>
             </w:tcMar>
           </w:tcPr>
           <w:p>
@@ -2755,7 +2744,7 @@
             </w:tcBorders>
             <w:shd w:fill="EEEEEE" w:val="clear"/>
             <w:tcMar>
-              <w:left w:w="42" w:type="dxa"/>
+              <w:left w:w="36" w:type="dxa"/>
             </w:tcMar>
           </w:tcPr>
           <w:p>
@@ -2776,6 +2765,117 @@
                 <w:szCs w:val="20"/>
               </w:rPr>
               <w:t>Extremely Low Income (30%)</w:t>
+            </w:r>
+          </w:p>
+        </w:tc>
+        <w:tc>
+          <w:tcPr>
+            <w:tcW w:w="959" w:type="dxa"/>
+            <w:tcBorders>
+              <w:top w:val="nil"/>
+              <w:left w:val="single" w:sz="2" w:space="0" w:color="000001"/>
+              <w:bottom w:val="single" w:sz="2" w:space="0" w:color="000001"/>
+              <w:insideH w:val="single" w:sz="2" w:space="0" w:color="000001"/>
+              <w:right w:val="nil"/>
+              <w:insideV w:val="nil"/>
+            </w:tcBorders>
+            <w:shd w:fill="FFFFFF" w:val="clear"/>
+            <w:tcMar>
+              <w:left w:w="36" w:type="dxa"/>
+            </w:tcMar>
+          </w:tcPr>
+          <w:p>
+            <w:pPr>
+              <w:pStyle w:val="TableContents"/>
+              <w:spacing w:before="180" w:after="180"/>
+              <w:jc w:val="left"/>
+              <w:rPr>
+                <w:rFonts w:ascii="Goudy Old Style" w:hAnsi="Goudy Old Style"/>
+                <w:sz w:val="20"/>
+                <w:szCs w:val="20"/>
+              </w:rPr>
+            </w:pPr>
+            <w:r>
+              <w:rPr>
+                <w:rFonts w:ascii="Goudy Old Style" w:hAnsi="Goudy Old Style"/>
+                <w:sz w:val="20"/>
+                <w:szCs w:val="20"/>
+              </w:rPr>
+              <w:t>#{@report.il_30_1}</w:t>
+            </w:r>
+          </w:p>
+        </w:tc>
+        <w:tc>
+          <w:tcPr>
+            <w:tcW w:w="955" w:type="dxa"/>
+            <w:tcBorders>
+              <w:top w:val="nil"/>
+              <w:left w:val="single" w:sz="2" w:space="0" w:color="000001"/>
+              <w:bottom w:val="single" w:sz="2" w:space="0" w:color="000001"/>
+              <w:insideH w:val="single" w:sz="2" w:space="0" w:color="000001"/>
+              <w:right w:val="nil"/>
+              <w:insideV w:val="nil"/>
+            </w:tcBorders>
+            <w:shd w:fill="FFFFFF" w:val="clear"/>
+            <w:tcMar>
+              <w:left w:w="36" w:type="dxa"/>
+            </w:tcMar>
+          </w:tcPr>
+          <w:p>
+            <w:pPr>
+              <w:pStyle w:val="TableContents"/>
+              <w:spacing w:before="180" w:after="180"/>
+              <w:jc w:val="left"/>
+              <w:rPr>
+                <w:rFonts w:ascii="Goudy Old Style" w:hAnsi="Goudy Old Style"/>
+                <w:sz w:val="20"/>
+                <w:szCs w:val="20"/>
+              </w:rPr>
+            </w:pPr>
+            <w:r>
+              <w:rPr>
+                <w:rFonts w:ascii="Goudy Old Style" w:hAnsi="Goudy Old Style"/>
+                <w:sz w:val="20"/>
+                <w:szCs w:val="20"/>
+              </w:rPr>
+              <w:t>#{@report.il_30_2}</w:t>
+            </w:r>
+          </w:p>
+        </w:tc>
+        <w:tc>
+          <w:tcPr>
+            <w:tcW w:w="957" w:type="dxa"/>
+            <w:tcBorders>
+              <w:top w:val="nil"/>
+              <w:left w:val="single" w:sz="2" w:space="0" w:color="000001"/>
+              <w:bottom w:val="single" w:sz="2" w:space="0" w:color="000001"/>
+              <w:insideH w:val="single" w:sz="2" w:space="0" w:color="000001"/>
+              <w:right w:val="nil"/>
+              <w:insideV w:val="nil"/>
+            </w:tcBorders>
+            <w:shd w:fill="FFFFFF" w:val="clear"/>
+            <w:tcMar>
+              <w:left w:w="36" w:type="dxa"/>
+            </w:tcMar>
+          </w:tcPr>
+          <w:p>
+            <w:pPr>
+              <w:pStyle w:val="TableContents"/>
+              <w:spacing w:before="180" w:after="180"/>
+              <w:jc w:val="left"/>
+              <w:rPr>
+                <w:rFonts w:ascii="Goudy Old Style" w:hAnsi="Goudy Old Style"/>
+                <w:sz w:val="20"/>
+                <w:szCs w:val="20"/>
+              </w:rPr>
+            </w:pPr>
+            <w:r>
+              <w:rPr>
+                <w:rFonts w:ascii="Goudy Old Style" w:hAnsi="Goudy Old Style"/>
+                <w:sz w:val="20"/>
+                <w:szCs w:val="20"/>
+              </w:rPr>
+              <w:t>#{@report.il_30_3}</w:t>
             </w:r>
           </w:p>
         </w:tc>
@@ -2792,118 +2892,7 @@
             </w:tcBorders>
             <w:shd w:fill="FFFFFF" w:val="clear"/>
             <w:tcMar>
-              <w:left w:w="42" w:type="dxa"/>
-            </w:tcMar>
-          </w:tcPr>
-          <w:p>
-            <w:pPr>
-              <w:pStyle w:val="TableContents"/>
-              <w:spacing w:before="180" w:after="180"/>
-              <w:jc w:val="left"/>
-              <w:rPr>
-                <w:rFonts w:ascii="Goudy Old Style" w:hAnsi="Goudy Old Style"/>
-                <w:sz w:val="20"/>
-                <w:szCs w:val="20"/>
-              </w:rPr>
-            </w:pPr>
-            <w:r>
-              <w:rPr>
-                <w:rFonts w:ascii="Goudy Old Style" w:hAnsi="Goudy Old Style"/>
-                <w:sz w:val="20"/>
-                <w:szCs w:val="20"/>
-              </w:rPr>
-              <w:t>#{@report.il_30_1}</w:t>
-            </w:r>
-          </w:p>
-        </w:tc>
-        <w:tc>
-          <w:tcPr>
-            <w:tcW w:w="957" w:type="dxa"/>
-            <w:tcBorders>
-              <w:top w:val="nil"/>
-              <w:left w:val="single" w:sz="2" w:space="0" w:color="000001"/>
-              <w:bottom w:val="single" w:sz="2" w:space="0" w:color="000001"/>
-              <w:insideH w:val="single" w:sz="2" w:space="0" w:color="000001"/>
-              <w:right w:val="nil"/>
-              <w:insideV w:val="nil"/>
-            </w:tcBorders>
-            <w:shd w:fill="FFFFFF" w:val="clear"/>
-            <w:tcMar>
-              <w:left w:w="42" w:type="dxa"/>
-            </w:tcMar>
-          </w:tcPr>
-          <w:p>
-            <w:pPr>
-              <w:pStyle w:val="TableContents"/>
-              <w:spacing w:before="180" w:after="180"/>
-              <w:jc w:val="left"/>
-              <w:rPr>
-                <w:rFonts w:ascii="Goudy Old Style" w:hAnsi="Goudy Old Style"/>
-                <w:sz w:val="20"/>
-                <w:szCs w:val="20"/>
-              </w:rPr>
-            </w:pPr>
-            <w:r>
-              <w:rPr>
-                <w:rFonts w:ascii="Goudy Old Style" w:hAnsi="Goudy Old Style"/>
-                <w:sz w:val="20"/>
-                <w:szCs w:val="20"/>
-              </w:rPr>
-              <w:t>#{@report.il_30_2}</w:t>
-            </w:r>
-          </w:p>
-        </w:tc>
-        <w:tc>
-          <w:tcPr>
-            <w:tcW w:w="958" w:type="dxa"/>
-            <w:tcBorders>
-              <w:top w:val="nil"/>
-              <w:left w:val="single" w:sz="2" w:space="0" w:color="000001"/>
-              <w:bottom w:val="single" w:sz="2" w:space="0" w:color="000001"/>
-              <w:insideH w:val="single" w:sz="2" w:space="0" w:color="000001"/>
-              <w:right w:val="nil"/>
-              <w:insideV w:val="nil"/>
-            </w:tcBorders>
-            <w:shd w:fill="FFFFFF" w:val="clear"/>
-            <w:tcMar>
-              <w:left w:w="42" w:type="dxa"/>
-            </w:tcMar>
-          </w:tcPr>
-          <w:p>
-            <w:pPr>
-              <w:pStyle w:val="TableContents"/>
-              <w:spacing w:before="180" w:after="180"/>
-              <w:jc w:val="left"/>
-              <w:rPr>
-                <w:rFonts w:ascii="Goudy Old Style" w:hAnsi="Goudy Old Style"/>
-                <w:sz w:val="20"/>
-                <w:szCs w:val="20"/>
-              </w:rPr>
-            </w:pPr>
-            <w:r>
-              <w:rPr>
-                <w:rFonts w:ascii="Goudy Old Style" w:hAnsi="Goudy Old Style"/>
-                <w:sz w:val="20"/>
-                <w:szCs w:val="20"/>
-              </w:rPr>
-              <w:t>#{@report.il_30_3}</w:t>
-            </w:r>
-          </w:p>
-        </w:tc>
-        <w:tc>
-          <w:tcPr>
-            <w:tcW w:w="961" w:type="dxa"/>
-            <w:tcBorders>
-              <w:top w:val="nil"/>
-              <w:left w:val="single" w:sz="2" w:space="0" w:color="000001"/>
-              <w:bottom w:val="single" w:sz="2" w:space="0" w:color="000001"/>
-              <w:insideH w:val="single" w:sz="2" w:space="0" w:color="000001"/>
-              <w:right w:val="nil"/>
-              <w:insideV w:val="nil"/>
-            </w:tcBorders>
-            <w:shd w:fill="FFFFFF" w:val="clear"/>
-            <w:tcMar>
-              <w:left w:w="42" w:type="dxa"/>
+              <w:left w:w="36" w:type="dxa"/>
             </w:tcMar>
           </w:tcPr>
           <w:p>
@@ -2940,7 +2929,7 @@
             </w:tcBorders>
             <w:shd w:fill="FFFFFF" w:val="clear"/>
             <w:tcMar>
-              <w:left w:w="42" w:type="dxa"/>
+              <w:left w:w="36" w:type="dxa"/>
             </w:tcMar>
           </w:tcPr>
           <w:p>
@@ -2961,6 +2950,43 @@
                 <w:szCs w:val="20"/>
               </w:rPr>
               <w:t>#{@report.il_30_5}</w:t>
+            </w:r>
+          </w:p>
+        </w:tc>
+        <w:tc>
+          <w:tcPr>
+            <w:tcW w:w="957" w:type="dxa"/>
+            <w:tcBorders>
+              <w:top w:val="nil"/>
+              <w:left w:val="single" w:sz="2" w:space="0" w:color="000001"/>
+              <w:bottom w:val="single" w:sz="2" w:space="0" w:color="000001"/>
+              <w:insideH w:val="single" w:sz="2" w:space="0" w:color="000001"/>
+              <w:right w:val="nil"/>
+              <w:insideV w:val="nil"/>
+            </w:tcBorders>
+            <w:shd w:fill="FFFFFF" w:val="clear"/>
+            <w:tcMar>
+              <w:left w:w="36" w:type="dxa"/>
+            </w:tcMar>
+          </w:tcPr>
+          <w:p>
+            <w:pPr>
+              <w:pStyle w:val="TableContents"/>
+              <w:spacing w:before="180" w:after="180"/>
+              <w:jc w:val="left"/>
+              <w:rPr>
+                <w:rFonts w:ascii="Goudy Old Style" w:hAnsi="Goudy Old Style"/>
+                <w:sz w:val="20"/>
+                <w:szCs w:val="20"/>
+              </w:rPr>
+            </w:pPr>
+            <w:r>
+              <w:rPr>
+                <w:rFonts w:ascii="Goudy Old Style" w:hAnsi="Goudy Old Style"/>
+                <w:sz w:val="20"/>
+                <w:szCs w:val="20"/>
+              </w:rPr>
+              <w:t>#{@report.il_30_6}</w:t>
             </w:r>
           </w:p>
         </w:tc>
@@ -2977,7 +3003,7 @@
             </w:tcBorders>
             <w:shd w:fill="FFFFFF" w:val="clear"/>
             <w:tcMar>
-              <w:left w:w="42" w:type="dxa"/>
+              <w:left w:w="36" w:type="dxa"/>
             </w:tcMar>
           </w:tcPr>
           <w:p>
@@ -2997,50 +3023,13 @@
                 <w:sz w:val="20"/>
                 <w:szCs w:val="20"/>
               </w:rPr>
-              <w:t>#{@report.il_30_6}</w:t>
-            </w:r>
-          </w:p>
-        </w:tc>
-        <w:tc>
-          <w:tcPr>
-            <w:tcW w:w="959" w:type="dxa"/>
-            <w:tcBorders>
-              <w:top w:val="nil"/>
-              <w:left w:val="single" w:sz="2" w:space="0" w:color="000001"/>
-              <w:bottom w:val="single" w:sz="2" w:space="0" w:color="000001"/>
-              <w:insideH w:val="single" w:sz="2" w:space="0" w:color="000001"/>
-              <w:right w:val="nil"/>
-              <w:insideV w:val="nil"/>
-            </w:tcBorders>
-            <w:shd w:fill="FFFFFF" w:val="clear"/>
-            <w:tcMar>
-              <w:left w:w="42" w:type="dxa"/>
-            </w:tcMar>
-          </w:tcPr>
-          <w:p>
-            <w:pPr>
-              <w:pStyle w:val="TableContents"/>
-              <w:spacing w:before="180" w:after="180"/>
-              <w:jc w:val="left"/>
-              <w:rPr>
-                <w:rFonts w:ascii="Goudy Old Style" w:hAnsi="Goudy Old Style"/>
-                <w:sz w:val="20"/>
-                <w:szCs w:val="20"/>
-              </w:rPr>
-            </w:pPr>
-            <w:r>
-              <w:rPr>
-                <w:rFonts w:ascii="Goudy Old Style" w:hAnsi="Goudy Old Style"/>
-                <w:sz w:val="20"/>
-                <w:szCs w:val="20"/>
-              </w:rPr>
               <w:t>#{@report.il_30_7}</w:t>
             </w:r>
           </w:p>
         </w:tc>
         <w:tc>
           <w:tcPr>
-            <w:tcW w:w="966" w:type="dxa"/>
+            <w:tcW w:w="972" w:type="dxa"/>
             <w:tcBorders>
               <w:top w:val="nil"/>
               <w:left w:val="single" w:sz="2" w:space="0" w:color="000001"/>
@@ -3051,7 +3040,7 @@
             </w:tcBorders>
             <w:shd w:fill="FFFFFF" w:val="clear"/>
             <w:tcMar>
-              <w:left w:w="42" w:type="dxa"/>
+              <w:left w:w="36" w:type="dxa"/>
             </w:tcMar>
           </w:tcPr>
           <w:p>
@@ -3093,7 +3082,7 @@
             </w:tcBorders>
             <w:shd w:fill="EEEEEE" w:val="clear"/>
             <w:tcMar>
-              <w:left w:w="42" w:type="dxa"/>
+              <w:left w:w="36" w:type="dxa"/>
             </w:tcMar>
           </w:tcPr>
           <w:p>
@@ -3114,6 +3103,117 @@
                 <w:szCs w:val="20"/>
               </w:rPr>
               <w:t>Very Low Income (50%)</w:t>
+            </w:r>
+          </w:p>
+        </w:tc>
+        <w:tc>
+          <w:tcPr>
+            <w:tcW w:w="959" w:type="dxa"/>
+            <w:tcBorders>
+              <w:top w:val="nil"/>
+              <w:left w:val="single" w:sz="2" w:space="0" w:color="000001"/>
+              <w:bottom w:val="single" w:sz="2" w:space="0" w:color="000001"/>
+              <w:insideH w:val="single" w:sz="2" w:space="0" w:color="000001"/>
+              <w:right w:val="nil"/>
+              <w:insideV w:val="nil"/>
+            </w:tcBorders>
+            <w:shd w:fill="FFFFFF" w:val="clear"/>
+            <w:tcMar>
+              <w:left w:w="36" w:type="dxa"/>
+            </w:tcMar>
+          </w:tcPr>
+          <w:p>
+            <w:pPr>
+              <w:pStyle w:val="TableContents"/>
+              <w:spacing w:before="180" w:after="180"/>
+              <w:jc w:val="left"/>
+              <w:rPr>
+                <w:rFonts w:ascii="Goudy Old Style" w:hAnsi="Goudy Old Style"/>
+                <w:sz w:val="20"/>
+                <w:szCs w:val="20"/>
+              </w:rPr>
+            </w:pPr>
+            <w:r>
+              <w:rPr>
+                <w:rFonts w:ascii="Goudy Old Style" w:hAnsi="Goudy Old Style"/>
+                <w:sz w:val="20"/>
+                <w:szCs w:val="20"/>
+              </w:rPr>
+              <w:t>#{@report.il_50_1}</w:t>
+            </w:r>
+          </w:p>
+        </w:tc>
+        <w:tc>
+          <w:tcPr>
+            <w:tcW w:w="955" w:type="dxa"/>
+            <w:tcBorders>
+              <w:top w:val="nil"/>
+              <w:left w:val="single" w:sz="2" w:space="0" w:color="000001"/>
+              <w:bottom w:val="single" w:sz="2" w:space="0" w:color="000001"/>
+              <w:insideH w:val="single" w:sz="2" w:space="0" w:color="000001"/>
+              <w:right w:val="nil"/>
+              <w:insideV w:val="nil"/>
+            </w:tcBorders>
+            <w:shd w:fill="FFFFFF" w:val="clear"/>
+            <w:tcMar>
+              <w:left w:w="36" w:type="dxa"/>
+            </w:tcMar>
+          </w:tcPr>
+          <w:p>
+            <w:pPr>
+              <w:pStyle w:val="TableContents"/>
+              <w:spacing w:before="180" w:after="180"/>
+              <w:jc w:val="left"/>
+              <w:rPr>
+                <w:rFonts w:ascii="Goudy Old Style" w:hAnsi="Goudy Old Style"/>
+                <w:sz w:val="20"/>
+                <w:szCs w:val="20"/>
+              </w:rPr>
+            </w:pPr>
+            <w:r>
+              <w:rPr>
+                <w:rFonts w:ascii="Goudy Old Style" w:hAnsi="Goudy Old Style"/>
+                <w:sz w:val="20"/>
+                <w:szCs w:val="20"/>
+              </w:rPr>
+              <w:t>#{@report.il_50_2}</w:t>
+            </w:r>
+          </w:p>
+        </w:tc>
+        <w:tc>
+          <w:tcPr>
+            <w:tcW w:w="957" w:type="dxa"/>
+            <w:tcBorders>
+              <w:top w:val="nil"/>
+              <w:left w:val="single" w:sz="2" w:space="0" w:color="000001"/>
+              <w:bottom w:val="single" w:sz="2" w:space="0" w:color="000001"/>
+              <w:insideH w:val="single" w:sz="2" w:space="0" w:color="000001"/>
+              <w:right w:val="nil"/>
+              <w:insideV w:val="nil"/>
+            </w:tcBorders>
+            <w:shd w:fill="FFFFFF" w:val="clear"/>
+            <w:tcMar>
+              <w:left w:w="36" w:type="dxa"/>
+            </w:tcMar>
+          </w:tcPr>
+          <w:p>
+            <w:pPr>
+              <w:pStyle w:val="TableContents"/>
+              <w:spacing w:before="180" w:after="180"/>
+              <w:jc w:val="left"/>
+              <w:rPr>
+                <w:rFonts w:ascii="Goudy Old Style" w:hAnsi="Goudy Old Style"/>
+                <w:sz w:val="20"/>
+                <w:szCs w:val="20"/>
+              </w:rPr>
+            </w:pPr>
+            <w:r>
+              <w:rPr>
+                <w:rFonts w:ascii="Goudy Old Style" w:hAnsi="Goudy Old Style"/>
+                <w:sz w:val="20"/>
+                <w:szCs w:val="20"/>
+              </w:rPr>
+              <w:t>#{@report.il_50_3}</w:t>
             </w:r>
           </w:p>
         </w:tc>
@@ -3130,118 +3230,7 @@
             </w:tcBorders>
             <w:shd w:fill="FFFFFF" w:val="clear"/>
             <w:tcMar>
-              <w:left w:w="42" w:type="dxa"/>
-            </w:tcMar>
-          </w:tcPr>
-          <w:p>
-            <w:pPr>
-              <w:pStyle w:val="TableContents"/>
-              <w:spacing w:before="180" w:after="180"/>
-              <w:jc w:val="left"/>
-              <w:rPr>
-                <w:rFonts w:ascii="Goudy Old Style" w:hAnsi="Goudy Old Style"/>
-                <w:sz w:val="20"/>
-                <w:szCs w:val="20"/>
-              </w:rPr>
-            </w:pPr>
-            <w:r>
-              <w:rPr>
-                <w:rFonts w:ascii="Goudy Old Style" w:hAnsi="Goudy Old Style"/>
-                <w:sz w:val="20"/>
-                <w:szCs w:val="20"/>
-              </w:rPr>
-              <w:t>#{@report.il_50_1}</w:t>
-            </w:r>
-          </w:p>
-        </w:tc>
-        <w:tc>
-          <w:tcPr>
-            <w:tcW w:w="957" w:type="dxa"/>
-            <w:tcBorders>
-              <w:top w:val="nil"/>
-              <w:left w:val="single" w:sz="2" w:space="0" w:color="000001"/>
-              <w:bottom w:val="single" w:sz="2" w:space="0" w:color="000001"/>
-              <w:insideH w:val="single" w:sz="2" w:space="0" w:color="000001"/>
-              <w:right w:val="nil"/>
-              <w:insideV w:val="nil"/>
-            </w:tcBorders>
-            <w:shd w:fill="FFFFFF" w:val="clear"/>
-            <w:tcMar>
-              <w:left w:w="42" w:type="dxa"/>
-            </w:tcMar>
-          </w:tcPr>
-          <w:p>
-            <w:pPr>
-              <w:pStyle w:val="TableContents"/>
-              <w:spacing w:before="180" w:after="180"/>
-              <w:jc w:val="left"/>
-              <w:rPr>
-                <w:rFonts w:ascii="Goudy Old Style" w:hAnsi="Goudy Old Style"/>
-                <w:sz w:val="20"/>
-                <w:szCs w:val="20"/>
-              </w:rPr>
-            </w:pPr>
-            <w:r>
-              <w:rPr>
-                <w:rFonts w:ascii="Goudy Old Style" w:hAnsi="Goudy Old Style"/>
-                <w:sz w:val="20"/>
-                <w:szCs w:val="20"/>
-              </w:rPr>
-              <w:t>#{@report.il_50_2}</w:t>
-            </w:r>
-          </w:p>
-        </w:tc>
-        <w:tc>
-          <w:tcPr>
-            <w:tcW w:w="958" w:type="dxa"/>
-            <w:tcBorders>
-              <w:top w:val="nil"/>
-              <w:left w:val="single" w:sz="2" w:space="0" w:color="000001"/>
-              <w:bottom w:val="single" w:sz="2" w:space="0" w:color="000001"/>
-              <w:insideH w:val="single" w:sz="2" w:space="0" w:color="000001"/>
-              <w:right w:val="nil"/>
-              <w:insideV w:val="nil"/>
-            </w:tcBorders>
-            <w:shd w:fill="FFFFFF" w:val="clear"/>
-            <w:tcMar>
-              <w:left w:w="42" w:type="dxa"/>
-            </w:tcMar>
-          </w:tcPr>
-          <w:p>
-            <w:pPr>
-              <w:pStyle w:val="TableContents"/>
-              <w:spacing w:before="180" w:after="180"/>
-              <w:jc w:val="left"/>
-              <w:rPr>
-                <w:rFonts w:ascii="Goudy Old Style" w:hAnsi="Goudy Old Style"/>
-                <w:sz w:val="20"/>
-                <w:szCs w:val="20"/>
-              </w:rPr>
-            </w:pPr>
-            <w:r>
-              <w:rPr>
-                <w:rFonts w:ascii="Goudy Old Style" w:hAnsi="Goudy Old Style"/>
-                <w:sz w:val="20"/>
-                <w:szCs w:val="20"/>
-              </w:rPr>
-              <w:t>#{@report.il_50_3}</w:t>
-            </w:r>
-          </w:p>
-        </w:tc>
-        <w:tc>
-          <w:tcPr>
-            <w:tcW w:w="961" w:type="dxa"/>
-            <w:tcBorders>
-              <w:top w:val="nil"/>
-              <w:left w:val="single" w:sz="2" w:space="0" w:color="000001"/>
-              <w:bottom w:val="single" w:sz="2" w:space="0" w:color="000001"/>
-              <w:insideH w:val="single" w:sz="2" w:space="0" w:color="000001"/>
-              <w:right w:val="nil"/>
-              <w:insideV w:val="nil"/>
-            </w:tcBorders>
-            <w:shd w:fill="FFFFFF" w:val="clear"/>
-            <w:tcMar>
-              <w:left w:w="42" w:type="dxa"/>
+              <w:left w:w="36" w:type="dxa"/>
             </w:tcMar>
           </w:tcPr>
           <w:p>
@@ -3278,7 +3267,7 @@
             </w:tcBorders>
             <w:shd w:fill="FFFFFF" w:val="clear"/>
             <w:tcMar>
-              <w:left w:w="42" w:type="dxa"/>
+              <w:left w:w="36" w:type="dxa"/>
             </w:tcMar>
           </w:tcPr>
           <w:p>
@@ -3299,6 +3288,43 @@
                 <w:szCs w:val="20"/>
               </w:rPr>
               <w:t>#{@report.il_50_5}</w:t>
+            </w:r>
+          </w:p>
+        </w:tc>
+        <w:tc>
+          <w:tcPr>
+            <w:tcW w:w="957" w:type="dxa"/>
+            <w:tcBorders>
+              <w:top w:val="nil"/>
+              <w:left w:val="single" w:sz="2" w:space="0" w:color="000001"/>
+              <w:bottom w:val="single" w:sz="2" w:space="0" w:color="000001"/>
+              <w:insideH w:val="single" w:sz="2" w:space="0" w:color="000001"/>
+              <w:right w:val="nil"/>
+              <w:insideV w:val="nil"/>
+            </w:tcBorders>
+            <w:shd w:fill="FFFFFF" w:val="clear"/>
+            <w:tcMar>
+              <w:left w:w="36" w:type="dxa"/>
+            </w:tcMar>
+          </w:tcPr>
+          <w:p>
+            <w:pPr>
+              <w:pStyle w:val="TableContents"/>
+              <w:spacing w:before="180" w:after="180"/>
+              <w:jc w:val="left"/>
+              <w:rPr>
+                <w:rFonts w:ascii="Goudy Old Style" w:hAnsi="Goudy Old Style"/>
+                <w:sz w:val="20"/>
+                <w:szCs w:val="20"/>
+              </w:rPr>
+            </w:pPr>
+            <w:r>
+              <w:rPr>
+                <w:rFonts w:ascii="Goudy Old Style" w:hAnsi="Goudy Old Style"/>
+                <w:sz w:val="20"/>
+                <w:szCs w:val="20"/>
+              </w:rPr>
+              <w:t>#{@report.il_50_6}</w:t>
             </w:r>
           </w:p>
         </w:tc>
@@ -3315,7 +3341,7 @@
             </w:tcBorders>
             <w:shd w:fill="FFFFFF" w:val="clear"/>
             <w:tcMar>
-              <w:left w:w="42" w:type="dxa"/>
+              <w:left w:w="36" w:type="dxa"/>
             </w:tcMar>
           </w:tcPr>
           <w:p>
@@ -3335,50 +3361,13 @@
                 <w:sz w:val="20"/>
                 <w:szCs w:val="20"/>
               </w:rPr>
-              <w:t>#{@report.il_50_6}</w:t>
-            </w:r>
-          </w:p>
-        </w:tc>
-        <w:tc>
-          <w:tcPr>
-            <w:tcW w:w="959" w:type="dxa"/>
-            <w:tcBorders>
-              <w:top w:val="nil"/>
-              <w:left w:val="single" w:sz="2" w:space="0" w:color="000001"/>
-              <w:bottom w:val="single" w:sz="2" w:space="0" w:color="000001"/>
-              <w:insideH w:val="single" w:sz="2" w:space="0" w:color="000001"/>
-              <w:right w:val="nil"/>
-              <w:insideV w:val="nil"/>
-            </w:tcBorders>
-            <w:shd w:fill="FFFFFF" w:val="clear"/>
-            <w:tcMar>
-              <w:left w:w="42" w:type="dxa"/>
-            </w:tcMar>
-          </w:tcPr>
-          <w:p>
-            <w:pPr>
-              <w:pStyle w:val="TableContents"/>
-              <w:spacing w:before="180" w:after="180"/>
-              <w:jc w:val="left"/>
-              <w:rPr>
-                <w:rFonts w:ascii="Goudy Old Style" w:hAnsi="Goudy Old Style"/>
-                <w:sz w:val="20"/>
-                <w:szCs w:val="20"/>
-              </w:rPr>
-            </w:pPr>
-            <w:r>
-              <w:rPr>
-                <w:rFonts w:ascii="Goudy Old Style" w:hAnsi="Goudy Old Style"/>
-                <w:sz w:val="20"/>
-                <w:szCs w:val="20"/>
-              </w:rPr>
               <w:t>#{@report.il_50_7}</w:t>
             </w:r>
           </w:p>
         </w:tc>
         <w:tc>
           <w:tcPr>
-            <w:tcW w:w="966" w:type="dxa"/>
+            <w:tcW w:w="972" w:type="dxa"/>
             <w:tcBorders>
               <w:top w:val="nil"/>
               <w:left w:val="single" w:sz="2" w:space="0" w:color="000001"/>
@@ -3389,7 +3378,7 @@
             </w:tcBorders>
             <w:shd w:fill="FFFFFF" w:val="clear"/>
             <w:tcMar>
-              <w:left w:w="42" w:type="dxa"/>
+              <w:left w:w="36" w:type="dxa"/>
             </w:tcMar>
           </w:tcPr>
           <w:p>
@@ -3431,7 +3420,7 @@
             </w:tcBorders>
             <w:shd w:fill="EEEEEE" w:val="clear"/>
             <w:tcMar>
-              <w:left w:w="42" w:type="dxa"/>
+              <w:left w:w="36" w:type="dxa"/>
             </w:tcMar>
           </w:tcPr>
           <w:p>
@@ -3452,6 +3441,117 @@
                 <w:szCs w:val="20"/>
               </w:rPr>
               <w:t>Low Income (80%)</w:t>
+            </w:r>
+          </w:p>
+        </w:tc>
+        <w:tc>
+          <w:tcPr>
+            <w:tcW w:w="959" w:type="dxa"/>
+            <w:tcBorders>
+              <w:top w:val="nil"/>
+              <w:left w:val="single" w:sz="2" w:space="0" w:color="000001"/>
+              <w:bottom w:val="single" w:sz="2" w:space="0" w:color="000001"/>
+              <w:insideH w:val="single" w:sz="2" w:space="0" w:color="000001"/>
+              <w:right w:val="nil"/>
+              <w:insideV w:val="nil"/>
+            </w:tcBorders>
+            <w:shd w:fill="FFFFFF" w:val="clear"/>
+            <w:tcMar>
+              <w:left w:w="36" w:type="dxa"/>
+            </w:tcMar>
+          </w:tcPr>
+          <w:p>
+            <w:pPr>
+              <w:pStyle w:val="TableContents"/>
+              <w:spacing w:before="180" w:after="180"/>
+              <w:jc w:val="left"/>
+              <w:rPr>
+                <w:rFonts w:ascii="Goudy Old Style" w:hAnsi="Goudy Old Style"/>
+                <w:sz w:val="20"/>
+                <w:szCs w:val="20"/>
+              </w:rPr>
+            </w:pPr>
+            <w:r>
+              <w:rPr>
+                <w:rFonts w:ascii="Goudy Old Style" w:hAnsi="Goudy Old Style"/>
+                <w:sz w:val="20"/>
+                <w:szCs w:val="20"/>
+              </w:rPr>
+              <w:t>#{@report.il_80_1}</w:t>
+            </w:r>
+          </w:p>
+        </w:tc>
+        <w:tc>
+          <w:tcPr>
+            <w:tcW w:w="955" w:type="dxa"/>
+            <w:tcBorders>
+              <w:top w:val="nil"/>
+              <w:left w:val="single" w:sz="2" w:space="0" w:color="000001"/>
+              <w:bottom w:val="single" w:sz="2" w:space="0" w:color="000001"/>
+              <w:insideH w:val="single" w:sz="2" w:space="0" w:color="000001"/>
+              <w:right w:val="nil"/>
+              <w:insideV w:val="nil"/>
+            </w:tcBorders>
+            <w:shd w:fill="FFFFFF" w:val="clear"/>
+            <w:tcMar>
+              <w:left w:w="36" w:type="dxa"/>
+            </w:tcMar>
+          </w:tcPr>
+          <w:p>
+            <w:pPr>
+              <w:pStyle w:val="TableContents"/>
+              <w:spacing w:before="180" w:after="180"/>
+              <w:jc w:val="left"/>
+              <w:rPr>
+                <w:rFonts w:ascii="Goudy Old Style" w:hAnsi="Goudy Old Style"/>
+                <w:sz w:val="20"/>
+                <w:szCs w:val="20"/>
+              </w:rPr>
+            </w:pPr>
+            <w:r>
+              <w:rPr>
+                <w:rFonts w:ascii="Goudy Old Style" w:hAnsi="Goudy Old Style"/>
+                <w:sz w:val="20"/>
+                <w:szCs w:val="20"/>
+              </w:rPr>
+              <w:t>#{@report.il_80_2}</w:t>
+            </w:r>
+          </w:p>
+        </w:tc>
+        <w:tc>
+          <w:tcPr>
+            <w:tcW w:w="957" w:type="dxa"/>
+            <w:tcBorders>
+              <w:top w:val="nil"/>
+              <w:left w:val="single" w:sz="2" w:space="0" w:color="000001"/>
+              <w:bottom w:val="single" w:sz="2" w:space="0" w:color="000001"/>
+              <w:insideH w:val="single" w:sz="2" w:space="0" w:color="000001"/>
+              <w:right w:val="nil"/>
+              <w:insideV w:val="nil"/>
+            </w:tcBorders>
+            <w:shd w:fill="FFFFFF" w:val="clear"/>
+            <w:tcMar>
+              <w:left w:w="36" w:type="dxa"/>
+            </w:tcMar>
+          </w:tcPr>
+          <w:p>
+            <w:pPr>
+              <w:pStyle w:val="TableContents"/>
+              <w:spacing w:before="180" w:after="180"/>
+              <w:jc w:val="left"/>
+              <w:rPr>
+                <w:rFonts w:ascii="Goudy Old Style" w:hAnsi="Goudy Old Style"/>
+                <w:sz w:val="20"/>
+                <w:szCs w:val="20"/>
+              </w:rPr>
+            </w:pPr>
+            <w:r>
+              <w:rPr>
+                <w:rFonts w:ascii="Goudy Old Style" w:hAnsi="Goudy Old Style"/>
+                <w:sz w:val="20"/>
+                <w:szCs w:val="20"/>
+              </w:rPr>
+              <w:t>#{@report.il_80_3}</w:t>
             </w:r>
           </w:p>
         </w:tc>
@@ -3468,118 +3568,7 @@
             </w:tcBorders>
             <w:shd w:fill="FFFFFF" w:val="clear"/>
             <w:tcMar>
-              <w:left w:w="42" w:type="dxa"/>
-            </w:tcMar>
-          </w:tcPr>
-          <w:p>
-            <w:pPr>
-              <w:pStyle w:val="TableContents"/>
-              <w:spacing w:before="180" w:after="180"/>
-              <w:jc w:val="left"/>
-              <w:rPr>
-                <w:rFonts w:ascii="Goudy Old Style" w:hAnsi="Goudy Old Style"/>
-                <w:sz w:val="20"/>
-                <w:szCs w:val="20"/>
-              </w:rPr>
-            </w:pPr>
-            <w:r>
-              <w:rPr>
-                <w:rFonts w:ascii="Goudy Old Style" w:hAnsi="Goudy Old Style"/>
-                <w:sz w:val="20"/>
-                <w:szCs w:val="20"/>
-              </w:rPr>
-              <w:t>#{@report.il_80_1}</w:t>
-            </w:r>
-          </w:p>
-        </w:tc>
-        <w:tc>
-          <w:tcPr>
-            <w:tcW w:w="957" w:type="dxa"/>
-            <w:tcBorders>
-              <w:top w:val="nil"/>
-              <w:left w:val="single" w:sz="2" w:space="0" w:color="000001"/>
-              <w:bottom w:val="single" w:sz="2" w:space="0" w:color="000001"/>
-              <w:insideH w:val="single" w:sz="2" w:space="0" w:color="000001"/>
-              <w:right w:val="nil"/>
-              <w:insideV w:val="nil"/>
-            </w:tcBorders>
-            <w:shd w:fill="FFFFFF" w:val="clear"/>
-            <w:tcMar>
-              <w:left w:w="42" w:type="dxa"/>
-            </w:tcMar>
-          </w:tcPr>
-          <w:p>
-            <w:pPr>
-              <w:pStyle w:val="TableContents"/>
-              <w:spacing w:before="180" w:after="180"/>
-              <w:jc w:val="left"/>
-              <w:rPr>
-                <w:rFonts w:ascii="Goudy Old Style" w:hAnsi="Goudy Old Style"/>
-                <w:sz w:val="20"/>
-                <w:szCs w:val="20"/>
-              </w:rPr>
-            </w:pPr>
-            <w:r>
-              <w:rPr>
-                <w:rFonts w:ascii="Goudy Old Style" w:hAnsi="Goudy Old Style"/>
-                <w:sz w:val="20"/>
-                <w:szCs w:val="20"/>
-              </w:rPr>
-              <w:t>#{@report.il_80_2}</w:t>
-            </w:r>
-          </w:p>
-        </w:tc>
-        <w:tc>
-          <w:tcPr>
-            <w:tcW w:w="958" w:type="dxa"/>
-            <w:tcBorders>
-              <w:top w:val="nil"/>
-              <w:left w:val="single" w:sz="2" w:space="0" w:color="000001"/>
-              <w:bottom w:val="single" w:sz="2" w:space="0" w:color="000001"/>
-              <w:insideH w:val="single" w:sz="2" w:space="0" w:color="000001"/>
-              <w:right w:val="nil"/>
-              <w:insideV w:val="nil"/>
-            </w:tcBorders>
-            <w:shd w:fill="FFFFFF" w:val="clear"/>
-            <w:tcMar>
-              <w:left w:w="42" w:type="dxa"/>
-            </w:tcMar>
-          </w:tcPr>
-          <w:p>
-            <w:pPr>
-              <w:pStyle w:val="TableContents"/>
-              <w:spacing w:before="180" w:after="180"/>
-              <w:jc w:val="left"/>
-              <w:rPr>
-                <w:rFonts w:ascii="Goudy Old Style" w:hAnsi="Goudy Old Style"/>
-                <w:sz w:val="20"/>
-                <w:szCs w:val="20"/>
-              </w:rPr>
-            </w:pPr>
-            <w:r>
-              <w:rPr>
-                <w:rFonts w:ascii="Goudy Old Style" w:hAnsi="Goudy Old Style"/>
-                <w:sz w:val="20"/>
-                <w:szCs w:val="20"/>
-              </w:rPr>
-              <w:t>#{@report.il_80_3}</w:t>
-            </w:r>
-          </w:p>
-        </w:tc>
-        <w:tc>
-          <w:tcPr>
-            <w:tcW w:w="961" w:type="dxa"/>
-            <w:tcBorders>
-              <w:top w:val="nil"/>
-              <w:left w:val="single" w:sz="2" w:space="0" w:color="000001"/>
-              <w:bottom w:val="single" w:sz="2" w:space="0" w:color="000001"/>
-              <w:insideH w:val="single" w:sz="2" w:space="0" w:color="000001"/>
-              <w:right w:val="nil"/>
-              <w:insideV w:val="nil"/>
-            </w:tcBorders>
-            <w:shd w:fill="FFFFFF" w:val="clear"/>
-            <w:tcMar>
-              <w:left w:w="42" w:type="dxa"/>
+              <w:left w:w="36" w:type="dxa"/>
             </w:tcMar>
           </w:tcPr>
           <w:p>
@@ -3616,7 +3605,7 @@
             </w:tcBorders>
             <w:shd w:fill="FFFFFF" w:val="clear"/>
             <w:tcMar>
-              <w:left w:w="42" w:type="dxa"/>
+              <w:left w:w="36" w:type="dxa"/>
             </w:tcMar>
           </w:tcPr>
           <w:p>
@@ -3637,6 +3626,43 @@
                 <w:szCs w:val="20"/>
               </w:rPr>
               <w:t>#{@report.il_80_5}</w:t>
+            </w:r>
+          </w:p>
+        </w:tc>
+        <w:tc>
+          <w:tcPr>
+            <w:tcW w:w="957" w:type="dxa"/>
+            <w:tcBorders>
+              <w:top w:val="nil"/>
+              <w:left w:val="single" w:sz="2" w:space="0" w:color="000001"/>
+              <w:bottom w:val="single" w:sz="2" w:space="0" w:color="000001"/>
+              <w:insideH w:val="single" w:sz="2" w:space="0" w:color="000001"/>
+              <w:right w:val="nil"/>
+              <w:insideV w:val="nil"/>
+            </w:tcBorders>
+            <w:shd w:fill="FFFFFF" w:val="clear"/>
+            <w:tcMar>
+              <w:left w:w="36" w:type="dxa"/>
+            </w:tcMar>
+          </w:tcPr>
+          <w:p>
+            <w:pPr>
+              <w:pStyle w:val="TableContents"/>
+              <w:spacing w:before="180" w:after="180"/>
+              <w:jc w:val="left"/>
+              <w:rPr>
+                <w:rFonts w:ascii="Goudy Old Style" w:hAnsi="Goudy Old Style"/>
+                <w:sz w:val="20"/>
+                <w:szCs w:val="20"/>
+              </w:rPr>
+            </w:pPr>
+            <w:r>
+              <w:rPr>
+                <w:rFonts w:ascii="Goudy Old Style" w:hAnsi="Goudy Old Style"/>
+                <w:sz w:val="20"/>
+                <w:szCs w:val="20"/>
+              </w:rPr>
+              <w:t>#{@report.il_80_6}</w:t>
             </w:r>
           </w:p>
         </w:tc>
@@ -3653,7 +3679,7 @@
             </w:tcBorders>
             <w:shd w:fill="FFFFFF" w:val="clear"/>
             <w:tcMar>
-              <w:left w:w="42" w:type="dxa"/>
+              <w:left w:w="36" w:type="dxa"/>
             </w:tcMar>
           </w:tcPr>
           <w:p>
@@ -3673,50 +3699,13 @@
                 <w:sz w:val="20"/>
                 <w:szCs w:val="20"/>
               </w:rPr>
-              <w:t>#{@report.il_80_6}</w:t>
-            </w:r>
-          </w:p>
-        </w:tc>
-        <w:tc>
-          <w:tcPr>
-            <w:tcW w:w="959" w:type="dxa"/>
-            <w:tcBorders>
-              <w:top w:val="nil"/>
-              <w:left w:val="single" w:sz="2" w:space="0" w:color="000001"/>
-              <w:bottom w:val="single" w:sz="2" w:space="0" w:color="000001"/>
-              <w:insideH w:val="single" w:sz="2" w:space="0" w:color="000001"/>
-              <w:right w:val="nil"/>
-              <w:insideV w:val="nil"/>
-            </w:tcBorders>
-            <w:shd w:fill="FFFFFF" w:val="clear"/>
-            <w:tcMar>
-              <w:left w:w="42" w:type="dxa"/>
-            </w:tcMar>
-          </w:tcPr>
-          <w:p>
-            <w:pPr>
-              <w:pStyle w:val="TableContents"/>
-              <w:spacing w:before="180" w:after="180"/>
-              <w:jc w:val="left"/>
-              <w:rPr>
-                <w:rFonts w:ascii="Goudy Old Style" w:hAnsi="Goudy Old Style"/>
-                <w:sz w:val="20"/>
-                <w:szCs w:val="20"/>
-              </w:rPr>
-            </w:pPr>
-            <w:r>
-              <w:rPr>
-                <w:rFonts w:ascii="Goudy Old Style" w:hAnsi="Goudy Old Style"/>
-                <w:sz w:val="20"/>
-                <w:szCs w:val="20"/>
-              </w:rPr>
               <w:t>#{@report.il_80_7}</w:t>
             </w:r>
           </w:p>
         </w:tc>
         <w:tc>
           <w:tcPr>
-            <w:tcW w:w="966" w:type="dxa"/>
+            <w:tcW w:w="972" w:type="dxa"/>
             <w:tcBorders>
               <w:top w:val="nil"/>
               <w:left w:val="single" w:sz="2" w:space="0" w:color="000001"/>
@@ -3727,7 +3716,7 @@
             </w:tcBorders>
             <w:shd w:fill="FFFFFF" w:val="clear"/>
             <w:tcMar>
-              <w:left w:w="42" w:type="dxa"/>
+              <w:left w:w="36" w:type="dxa"/>
             </w:tcMar>
           </w:tcPr>
           <w:p>
@@ -3983,7 +3972,7 @@
           <w:sz w:val="26"/>
           <w:szCs w:val="26"/>
         </w:rPr>
-        <w:t>As expected, cost burden is also more common among low income households. Statewide, #{@report.state.eli_cbp}% of all extremely low income households, #{@report.state.vli_cbp}% of very low income households, and #{@report.state.li_cbp}% of low income households are cost burdened, versus #{@report.hi_cbp}% of households with incomes above 100% AMI. Figure 4 shows the percent of #{@report.muni} households that are cost burdened and severely cost burdened by income level.</w:t>
+        <w:t>As expected, cost burden is also more common among low income households. Statewide, #{@report.state.average_eli_cbp}% of all extremely low income households, #{@report.state.average_vli_cbp}% of very low income households, and #{@report.state.average_li_cbp}% of low income households are cost burdened, versus #{@report.state.average_hi_cbp}% of households with incomes above 100% AMI. Figure 4 shows the percent of #{@report.muni} households that are cost burdened and severely cost burdened by income level.</w:t>
       </w:r>
     </w:p>
     <w:p>
@@ -4492,7 +4481,7 @@
   <w:footnote w:id="2">
     <w:p>
       <w:pPr>
-        <w:pStyle w:val="Normal"/>
+        <w:pStyle w:val="Footnote"/>
         <w:spacing w:before="180" w:after="180"/>
         <w:rPr/>
       </w:pPr>
@@ -4581,11 +4570,31 @@
         <w:rPr/>
       </w:r>
     </w:p>
+    <w:p>
+      <w:pPr>
+        <w:pStyle w:val="Footnote"/>
+        <w:spacing w:before="180" w:after="180"/>
+        <w:rPr/>
+      </w:pPr>
+      <w:r>
+        <w:rPr/>
+      </w:r>
+    </w:p>
+    <w:p>
+      <w:pPr>
+        <w:pStyle w:val="Footnote"/>
+        <w:spacing w:before="180" w:after="180"/>
+        <w:rPr/>
+      </w:pPr>
+      <w:r>
+        <w:rPr/>
+      </w:r>
+    </w:p>
   </w:footnote>
   <w:footnote w:id="4">
     <w:p>
       <w:pPr>
-        <w:pStyle w:val="Normal"/>
+        <w:pStyle w:val="Footnote"/>
         <w:spacing w:before="180" w:after="180"/>
         <w:rPr/>
       </w:pPr>
@@ -4616,7 +4625,7 @@
   <w:footnote w:id="5">
     <w:p>
       <w:pPr>
-        <w:pStyle w:val="Normal"/>
+        <w:pStyle w:val="Footnote"/>
         <w:spacing w:before="180" w:after="180"/>
         <w:rPr/>
       </w:pPr>
@@ -4686,7 +4695,7 @@
   <w:footnote w:id="6">
     <w:p>
       <w:pPr>
-        <w:pStyle w:val="Normal"/>
+        <w:pStyle w:val="Footnote"/>
         <w:spacing w:before="180" w:after="180"/>
         <w:rPr>
           <w:b w:val="false"/>
@@ -4749,7 +4758,7 @@
   <w:footnote w:id="7">
     <w:p>
       <w:pPr>
-        <w:pStyle w:val="Normal"/>
+        <w:pStyle w:val="Footnote"/>
         <w:spacing w:before="180" w:after="180"/>
         <w:rPr/>
       </w:pPr>
@@ -5628,6 +5637,30 @@
       <w:rFonts w:cs="OpenSymbol"/>
     </w:rPr>
   </w:style>
+  <w:style w:type="character" w:styleId="ListLabel20">
+    <w:name w:val="ListLabel 20"/>
+    <w:rPr>
+      <w:rFonts w:cs="Symbol"/>
+    </w:rPr>
+  </w:style>
+  <w:style w:type="character" w:styleId="ListLabel21">
+    <w:name w:val="ListLabel 21"/>
+    <w:rPr>
+      <w:rFonts w:cs="OpenSymbol"/>
+    </w:rPr>
+  </w:style>
+  <w:style w:type="character" w:styleId="ListLabel22">
+    <w:name w:val="ListLabel 22"/>
+    <w:rPr>
+      <w:rFonts w:cs="Symbol"/>
+    </w:rPr>
+  </w:style>
+  <w:style w:type="character" w:styleId="ListLabel23">
+    <w:name w:val="ListLabel 23"/>
+    <w:rPr>
+      <w:rFonts w:cs="OpenSymbol"/>
+    </w:rPr>
+  </w:style>
   <w:style w:type="character" w:styleId="FootnoteCharacters">
     <w:name w:val="Footnote Characters"/>
     <w:rPr/>

</xml_diff>